<commit_message>
Changes to T3 number1
</commit_message>
<xml_diff>
--- a/docs/ТЗ.docx
+++ b/docs/ТЗ.docx
@@ -1,6 +1,6 @@
 
 <file path=word/document.xml><?xml version="1.0" encoding="utf-8"?>
-<w:document xmlns:wpc="http://schemas.microsoft.com/office/word/2010/wordprocessingCanvas" xmlns:cx="http://schemas.microsoft.com/office/drawing/2014/chartex" xmlns:cx1="http://schemas.microsoft.com/office/drawing/2015/9/8/chartex" xmlns:cx2="http://schemas.microsoft.com/office/drawing/2015/10/21/chartex" xmlns:cx3="http://schemas.microsoft.com/office/drawing/2016/5/9/chartex" xmlns:cx4="http://schemas.microsoft.com/office/drawing/2016/5/10/chartex" xmlns:cx5="http://schemas.microsoft.com/office/drawing/2016/5/11/chartex" xmlns:cx6="http://schemas.microsoft.com/office/drawing/2016/5/12/chartex" xmlns:cx7="http://schemas.microsoft.com/office/drawing/2016/5/13/chartex" xmlns:cx8="http://schemas.microsoft.com/office/drawing/2016/5/14/chartex" xmlns:mc="http://schemas.openxmlformats.org/markup-compatibility/2006" xmlns:aink="http://schemas.microsoft.com/office/drawing/2016/ink" xmlns:am3d="http://schemas.microsoft.com/office/drawing/2017/model3d" xmlns:o="urn:schemas-microsoft-com:office:office" xmlns:r="http://schemas.openxmlformats.org/officeDocument/2006/relationships" xmlns:m="http://schemas.openxmlformats.org/officeDocument/2006/math" xmlns:v="urn:schemas-microsoft-com:vml" xmlns:wp14="http://schemas.microsoft.com/office/word/2010/wordprocessingDrawing" xmlns:wp="http://schemas.openxmlformats.org/drawingml/2006/wordprocessingDrawing" xmlns:w10="urn:schemas-microsoft-com:office:word" xmlns:w="http://schemas.openxmlformats.org/wordprocessingml/2006/main" xmlns:w14="http://schemas.microsoft.com/office/word/2010/wordml" xmlns:w15="http://schemas.microsoft.com/office/word/2012/wordml" xmlns:w16cex="http://schemas.microsoft.com/office/word/2018/wordml/cex" xmlns:w16cid="http://schemas.microsoft.com/office/word/2016/wordml/cid" xmlns:w16="http://schemas.microsoft.com/office/word/2018/wordml" xmlns:w16sdtdh="http://schemas.microsoft.com/office/word/2020/wordml/sdtdatahash" xmlns:w16se="http://schemas.microsoft.com/office/word/2015/wordml/symex" xmlns:wpg="http://schemas.microsoft.com/office/word/2010/wordprocessingGroup" xmlns:wpi="http://schemas.microsoft.com/office/word/2010/wordprocessingInk" xmlns:wne="http://schemas.microsoft.com/office/word/2006/wordml" xmlns:wps="http://schemas.microsoft.com/office/word/2010/wordprocessingShape" mc:Ignorable="w14 w15 w16se w16cid w16 w16cex w16sdtdh wp14">
+<w:document xmlns:wpc="http://schemas.microsoft.com/office/word/2010/wordprocessingCanvas" xmlns:cx="http://schemas.microsoft.com/office/drawing/2014/chartex" xmlns:cx1="http://schemas.microsoft.com/office/drawing/2015/9/8/chartex" xmlns:cx2="http://schemas.microsoft.com/office/drawing/2015/10/21/chartex" xmlns:cx3="http://schemas.microsoft.com/office/drawing/2016/5/9/chartex" xmlns:cx4="http://schemas.microsoft.com/office/drawing/2016/5/10/chartex" xmlns:cx5="http://schemas.microsoft.com/office/drawing/2016/5/11/chartex" xmlns:cx6="http://schemas.microsoft.com/office/drawing/2016/5/12/chartex" xmlns:cx7="http://schemas.microsoft.com/office/drawing/2016/5/13/chartex" xmlns:cx8="http://schemas.microsoft.com/office/drawing/2016/5/14/chartex" xmlns:mc="http://schemas.openxmlformats.org/markup-compatibility/2006" xmlns:aink="http://schemas.microsoft.com/office/drawing/2016/ink" xmlns:am3d="http://schemas.microsoft.com/office/drawing/2017/model3d" xmlns:o="urn:schemas-microsoft-com:office:office" xmlns:oel="http://schemas.microsoft.com/office/2019/extlst" xmlns:r="http://schemas.openxmlformats.org/officeDocument/2006/relationships" xmlns:m="http://schemas.openxmlformats.org/officeDocument/2006/math" xmlns:v="urn:schemas-microsoft-com:vml" xmlns:wp14="http://schemas.microsoft.com/office/word/2010/wordprocessingDrawing" xmlns:wp="http://schemas.openxmlformats.org/drawingml/2006/wordprocessingDrawing" xmlns:w10="urn:schemas-microsoft-com:office:word" xmlns:w="http://schemas.openxmlformats.org/wordprocessingml/2006/main" xmlns:w14="http://schemas.microsoft.com/office/word/2010/wordml" xmlns:w15="http://schemas.microsoft.com/office/word/2012/wordml" xmlns:w16cex="http://schemas.microsoft.com/office/word/2018/wordml/cex" xmlns:w16cid="http://schemas.microsoft.com/office/word/2016/wordml/cid" xmlns:w16="http://schemas.microsoft.com/office/word/2018/wordml" xmlns:w16sdtdh="http://schemas.microsoft.com/office/word/2020/wordml/sdtdatahash" xmlns:w16se="http://schemas.microsoft.com/office/word/2015/wordml/symex" xmlns:wpg="http://schemas.microsoft.com/office/word/2010/wordprocessingGroup" xmlns:wpi="http://schemas.microsoft.com/office/word/2010/wordprocessingInk" xmlns:wne="http://schemas.microsoft.com/office/word/2006/wordml" xmlns:wps="http://schemas.microsoft.com/office/word/2010/wordprocessingShape" mc:Ignorable="w14 w15 w16se w16cid w16 w16cex w16sdtdh wp14">
   <w:body>
     <w:tbl>
       <w:tblPr>
@@ -26,7 +26,7 @@
           <w:tcPr>
             <w:tcW w:w="6204" w:type="dxa"/>
             <w:tcBorders>
-              <w:right w:val="single" w:color="FFD556" w:themeColor="accent1" w:sz="12" w:space="0"/>
+              <w:right w:val="single" w:sz="12" w:space="0" w:color="FFD556" w:themeColor="accent1"/>
             </w:tcBorders>
             <w:tcMar>
               <w:right w:w="0" w:type="dxa"/>
@@ -37,8 +37,8 @@
               <w:tblW w:w="5992" w:type="dxa"/>
               <w:tblInd w:w="29" w:type="dxa"/>
               <w:tblBorders>
-                <w:insideH w:val="single" w:color="auto" w:sz="8" w:space="0"/>
-                <w:insideV w:val="single" w:color="auto" w:sz="8" w:space="0"/>
+                <w:insideH w:val="single" w:sz="8" w:space="0" w:color="auto"/>
+                <w:insideV w:val="single" w:sz="8" w:space="0" w:color="auto"/>
               </w:tblBorders>
               <w:tblLayout w:type="fixed"/>
               <w:tblCellMar>
@@ -54,13 +54,13 @@
             </w:tblGrid>
             <w:tr>
               <w:trPr>
-                <w:trHeight w:val="2531" w:hRule="exact"/>
+                <w:trHeight w:hRule="exact" w:val="2531"/>
               </w:trPr>
               <w:tc>
                 <w:tcPr>
                   <w:tcW w:w="5000" w:type="pct"/>
                   <w:tcBorders>
-                    <w:bottom w:val="single" w:color="FFD556" w:themeColor="accent1" w:sz="12" w:space="0"/>
+                    <w:bottom w:val="single" w:sz="12" w:space="0" w:color="FFD556" w:themeColor="accent1"/>
                   </w:tcBorders>
                   <w:tcMar>
                     <w:top w:w="317" w:type="dxa"/>
@@ -77,7 +77,6 @@
                     <w:softHyphen/>
                   </w:r>
                   <w:r>
-                    <w:rPr/>
                     <w:t>тема САЙТА</w:t>
                   </w:r>
                 </w:p>
@@ -86,16 +85,30 @@
                     <w:pStyle w:val="3"/>
                   </w:pPr>
                   <w:r>
-                    <w:rPr/>
-                    <w:t xml:space="preserve">Информация о некоммерческой компании </w:t>
-                  </w:r>
-                  <w:r>
-                    <w:rPr/>
-                    <w:t>OpenAI</w:t>
-                  </w:r>
-                  <w:r>
-                    <w:rPr/>
-                    <w:t xml:space="preserve"> создавшей чат-нейросеть ChatGPT</w:t>
+                    <w:t>Информация о</w:t>
+                  </w:r>
+                  <w:r>
+                    <w:t xml:space="preserve"> популярных </w:t>
+                  </w:r>
+                  <w:r>
+                    <w:rPr>
+                      <w:lang w:val="en-US"/>
+                    </w:rPr>
+                    <w:t>IT</w:t>
+                  </w:r>
+                  <w:r>
+                    <w:t xml:space="preserve"> </w:t>
+                  </w:r>
+                  <w:r>
+                    <w:t>компаниях</w:t>
+                  </w:r>
+                </w:p>
+                <w:p>
+                  <w:pPr>
+                    <w:pStyle w:val="3"/>
+                  </w:pPr>
+                  <w:r>
+                    <w:t>и их достижениях</w:t>
                   </w:r>
                 </w:p>
               </w:tc>
@@ -108,9 +121,9 @@
                 <w:tcPr>
                   <w:tcW w:w="5000" w:type="pct"/>
                   <w:tcBorders>
-                    <w:top w:val="single" w:color="FFD556" w:themeColor="accent1" w:sz="12" w:space="0"/>
-                    <w:left w:val="single" w:color="FFD556" w:themeColor="accent1" w:sz="12" w:space="0"/>
-                    <w:bottom w:val="single" w:color="FFD556" w:themeColor="accent1" w:sz="12" w:space="0"/>
+                    <w:top w:val="single" w:sz="12" w:space="0" w:color="FFD556" w:themeColor="accent1"/>
+                    <w:left w:val="single" w:sz="12" w:space="0" w:color="FFD556" w:themeColor="accent1"/>
+                    <w:bottom w:val="single" w:sz="12" w:space="0" w:color="FFD556" w:themeColor="accent1"/>
                     <w:right w:val="nil"/>
                   </w:tcBorders>
                   <w:tcMar>
@@ -139,12 +152,21 @@
                     </w:rPr>
                     <w:t xml:space="preserve">Инструкция находиться внутри файла </w:t>
                   </w:r>
+                  <w:proofErr w:type="spellStart"/>
                   <w:r>
                     <w:rPr>
                       <w:b/>
                       <w:bCs/>
                     </w:rPr>
-                    <w:t>manual.</w:t>
+                    <w:t>manual</w:t>
+                  </w:r>
+                  <w:proofErr w:type="spellEnd"/>
+                  <w:r>
+                    <w:rPr>
+                      <w:b/>
+                      <w:bCs/>
+                    </w:rPr>
+                    <w:t>.</w:t>
                   </w:r>
                   <w:r>
                     <w:rPr>
@@ -187,7 +209,6 @@
                     <w:tc>
                       <w:tcPr>
                         <w:tcW w:w="603" w:type="dxa"/>
-                        <w:tcMar/>
                       </w:tcPr>
                       <w:p>
                         <w:pPr>
@@ -210,7 +231,6 @@
                     <w:tc>
                       <w:tcPr>
                         <w:tcW w:w="2905" w:type="dxa"/>
-                        <w:tcMar/>
                       </w:tcPr>
                       <w:p>
                         <w:pPr>
@@ -224,7 +244,6 @@
                     <w:tc>
                       <w:tcPr>
                         <w:tcW w:w="1754" w:type="dxa"/>
-                        <w:tcMar/>
                       </w:tcPr>
                       <w:p>
                         <w:r>
@@ -240,7 +259,6 @@
                     <w:tc>
                       <w:tcPr>
                         <w:tcW w:w="603" w:type="dxa"/>
-                        <w:tcMar/>
                       </w:tcPr>
                       <w:p>
                         <w:pPr>
@@ -254,7 +272,6 @@
                     <w:tc>
                       <w:tcPr>
                         <w:tcW w:w="2905" w:type="dxa"/>
-                        <w:tcMar/>
                       </w:tcPr>
                       <w:p>
                         <w:pPr>
@@ -265,10 +282,6 @@
                           </w:rPr>
                         </w:pPr>
                         <w:r>
-                          <w:rPr>
-                            <w:sz w:val="20"/>
-                            <w:szCs w:val="20"/>
-                          </w:rPr>
                           <w:t>Важные достижения компании в пунктах</w:t>
                         </w:r>
                       </w:p>
@@ -276,7 +289,6 @@
                     <w:tc>
                       <w:tcPr>
                         <w:tcW w:w="1754" w:type="dxa"/>
-                        <w:tcMar/>
                       </w:tcPr>
                       <w:p>
                         <w:pPr>
@@ -295,7 +307,6 @@
                     <w:tc>
                       <w:tcPr>
                         <w:tcW w:w="603" w:type="dxa"/>
-                        <w:tcMar/>
                       </w:tcPr>
                       <w:p>
                         <w:pPr>
@@ -309,22 +320,22 @@
                     <w:tc>
                       <w:tcPr>
                         <w:tcW w:w="2905" w:type="dxa"/>
-                        <w:tcMar/>
                       </w:tcPr>
                       <w:p>
                         <w:pPr>
                           <w:jc w:val="left"/>
                         </w:pPr>
                         <w:r>
-                          <w:rPr/>
-                          <w:t>Телеграмм бот поддержка</w:t>
+                          <w:t xml:space="preserve">Телеграмм бот </w:t>
+                        </w:r>
+                        <w:r>
+                          <w:t>для сайта</w:t>
                         </w:r>
                       </w:p>
                     </w:tc>
                     <w:tc>
                       <w:tcPr>
                         <w:tcW w:w="1754" w:type="dxa"/>
-                        <w:tcMar/>
                       </w:tcPr>
                       <w:p>
                         <w:pPr>
@@ -340,7 +351,6 @@
                     <w:tc>
                       <w:tcPr>
                         <w:tcW w:w="603" w:type="dxa"/>
-                        <w:tcMar/>
                       </w:tcPr>
                       <w:p>
                         <w:pPr>
@@ -354,26 +364,20 @@
                     <w:tc>
                       <w:tcPr>
                         <w:tcW w:w="2905" w:type="dxa"/>
-                        <w:tcMar/>
                       </w:tcPr>
                       <w:p>
                         <w:pPr>
-                          <w:pStyle w:val="a"/>
-                          <w:bidi w:val="0"/>
-                          <w:spacing w:before="0" w:beforeAutospacing="off" w:after="60" w:afterAutospacing="off" w:line="259" w:lineRule="auto"/>
-                          <w:ind w:left="0" w:right="0"/>
+                          <w:spacing w:after="60" w:line="259" w:lineRule="auto"/>
                           <w:jc w:val="left"/>
                         </w:pPr>
                         <w:r>
-                          <w:rPr/>
-                          <w:t>Функции разработчиков</w:t>
+                          <w:t>Информация о разработчиках</w:t>
                         </w:r>
                       </w:p>
                     </w:tc>
                     <w:tc>
                       <w:tcPr>
                         <w:tcW w:w="1754" w:type="dxa"/>
-                        <w:tcMar/>
                       </w:tcPr>
                       <w:p>
                         <w:pPr>
@@ -392,7 +396,6 @@
                     <w:tc>
                       <w:tcPr>
                         <w:tcW w:w="603" w:type="dxa"/>
-                        <w:tcMar/>
                       </w:tcPr>
                       <w:p>
                         <w:pPr>
@@ -406,14 +409,12 @@
                     <w:tc>
                       <w:tcPr>
                         <w:tcW w:w="2905" w:type="dxa"/>
-                        <w:tcMar/>
                       </w:tcPr>
                       <w:p>
                         <w:pPr>
                           <w:jc w:val="left"/>
                         </w:pPr>
                         <w:r>
-                          <w:rPr/>
                           <w:t>Многоязычность сайта</w:t>
                         </w:r>
                       </w:p>
@@ -421,7 +422,6 @@
                     <w:tc>
                       <w:tcPr>
                         <w:tcW w:w="1754" w:type="dxa"/>
-                        <w:tcMar/>
                       </w:tcPr>
                       <w:p>
                         <w:pPr>
@@ -444,9 +444,8 @@
           <w:tcPr>
             <w:tcW w:w="4452" w:type="dxa"/>
             <w:tcBorders>
-              <w:left w:val="single" w:color="FFD556" w:themeColor="accent1" w:sz="12" w:space="0"/>
+              <w:left w:val="single" w:sz="12" w:space="0" w:color="FFD556" w:themeColor="accent1"/>
             </w:tcBorders>
-            <w:tcMar/>
           </w:tcPr>
           <w:tbl>
             <w:tblPr>
@@ -465,15 +464,15 @@
             </w:tblGrid>
             <w:tr>
               <w:trPr>
-                <w:trHeight w:val="2527" w:hRule="exact"/>
+                <w:trHeight w:hRule="exact" w:val="2527"/>
               </w:trPr>
               <w:tc>
                 <w:tcPr>
                   <w:tcW w:w="5000" w:type="pct"/>
                   <w:tcBorders>
-                    <w:top w:val="single" w:color="FFD556" w:themeColor="accent1" w:sz="12" w:space="0"/>
-                    <w:bottom w:val="single" w:color="FFD556" w:themeColor="accent1" w:sz="12" w:space="0"/>
-                    <w:right w:val="single" w:color="FFD556" w:themeColor="accent1" w:sz="12" w:space="0"/>
+                    <w:top w:val="single" w:sz="12" w:space="0" w:color="FFD556" w:themeColor="accent1"/>
+                    <w:bottom w:val="single" w:sz="12" w:space="0" w:color="FFD556" w:themeColor="accent1"/>
+                    <w:right w:val="single" w:sz="12" w:space="0" w:color="FFD556" w:themeColor="accent1"/>
                   </w:tcBorders>
                   <w:shd w:val="clear" w:color="auto" w:fill="FFD556" w:themeFill="accent1"/>
                   <w:tcMar>
@@ -485,7 +484,6 @@
                     <w:pStyle w:val="2"/>
                   </w:pPr>
                   <w:r>
-                    <w:rPr/>
                     <w:t>ЦЕЛЬ САЙТА</w:t>
                   </w:r>
                 </w:p>
@@ -502,7 +500,14 @@
                       <w:sz w:val="18"/>
                       <w:szCs w:val="18"/>
                     </w:rPr>
-                    <w:t>Рассказать как можно большему числу людей о достижениях в IT индустрии</w:t>
+                    <w:t>Рассказать,</w:t>
+                  </w:r>
+                  <w:r>
+                    <w:rPr>
+                      <w:sz w:val="18"/>
+                      <w:szCs w:val="18"/>
+                    </w:rPr>
+                    <w:t xml:space="preserve"> как можно большему числу людей о достижениях в IT индустрии</w:t>
                   </w:r>
                 </w:p>
               </w:tc>
@@ -515,10 +520,9 @@
                 <w:tcPr>
                   <w:tcW w:w="5000" w:type="pct"/>
                   <w:tcBorders>
-                    <w:top w:val="single" w:color="FFD556" w:themeColor="accent1" w:sz="12" w:space="0"/>
-                    <w:bottom w:val="single" w:color="FFD556" w:themeColor="accent1" w:sz="12" w:space="0"/>
+                    <w:top w:val="single" w:sz="12" w:space="0" w:color="FFD556" w:themeColor="accent1"/>
+                    <w:bottom w:val="single" w:sz="12" w:space="0" w:color="FFD556" w:themeColor="accent1"/>
                   </w:tcBorders>
-                  <w:tcMar/>
                 </w:tcPr>
                 <w:tbl>
                   <w:tblPr>
@@ -581,11 +585,10 @@
                 <w:tcPr>
                   <w:tcW w:w="5000" w:type="pct"/>
                   <w:tcBorders>
-                    <w:top w:val="single" w:color="FFD556" w:themeColor="accent1" w:sz="12" w:space="0"/>
-                    <w:bottom w:val="single" w:color="FFD556" w:themeColor="accent1" w:sz="12" w:space="0"/>
-                    <w:right w:val="single" w:color="FFD556" w:themeColor="accent1" w:sz="12" w:space="0"/>
+                    <w:top w:val="single" w:sz="12" w:space="0" w:color="FFD556" w:themeColor="accent1"/>
+                    <w:bottom w:val="single" w:sz="12" w:space="0" w:color="FFD556" w:themeColor="accent1"/>
+                    <w:right w:val="single" w:sz="12" w:space="0" w:color="FFD556" w:themeColor="accent1"/>
                   </w:tcBorders>
-                  <w:tcMar/>
                 </w:tcPr>
                 <w:p>
                   <w:pPr>
@@ -690,8 +693,13 @@
                     <w:pStyle w:val="3"/>
                   </w:pPr>
                   <w:r>
-                    <w:t>Гамид оглы</w:t>
-                  </w:r>
+                    <w:t xml:space="preserve">Гамид </w:t>
+                  </w:r>
+                  <w:proofErr w:type="spellStart"/>
+                  <w:r>
+                    <w:t>оглы</w:t>
+                  </w:r>
+                  <w:proofErr w:type="spellEnd"/>
                 </w:p>
                 <w:p>
                   <w:pPr>
@@ -736,8 +744,13 @@
                     <w:t xml:space="preserve"> </w:t>
                   </w:r>
                   <w:r>
-                    <w:t>- Михаил      Владимирович Кормановский</w:t>
-                  </w:r>
+                    <w:t xml:space="preserve">- Михаил      Владимирович </w:t>
+                  </w:r>
+                  <w:proofErr w:type="spellStart"/>
+                  <w:r>
+                    <w:t>Кормановский</w:t>
+                  </w:r>
+                  <w:proofErr w:type="spellEnd"/>
                 </w:p>
               </w:tc>
             </w:tr>
@@ -758,7 +771,7 @@
       <w:footerReference w:type="default" r:id="rId9"/>
       <w:headerReference w:type="first" r:id="rId10"/>
       <w:footerReference w:type="first" r:id="rId11"/>
-      <w:pgSz w:w="11906" w:h="16838" w:orient="portrait" w:code="9"/>
+      <w:pgSz w:w="11906" w:h="16838" w:code="9"/>
       <w:pgMar w:top="794" w:right="794" w:bottom="680" w:left="794" w:header="794" w:footer="578" w:gutter="0"/>
       <w:cols w:space="720"/>
       <w:titlePg/>
@@ -769,7 +782,7 @@
 </file>
 
 <file path=word/endnotes.xml><?xml version="1.0" encoding="utf-8"?>
-<w:endnotes xmlns:wpc="http://schemas.microsoft.com/office/word/2010/wordprocessingCanvas" xmlns:cx="http://schemas.microsoft.com/office/drawing/2014/chartex" xmlns:cx1="http://schemas.microsoft.com/office/drawing/2015/9/8/chartex" xmlns:cx2="http://schemas.microsoft.com/office/drawing/2015/10/21/chartex" xmlns:cx3="http://schemas.microsoft.com/office/drawing/2016/5/9/chartex" xmlns:cx4="http://schemas.microsoft.com/office/drawing/2016/5/10/chartex" xmlns:cx5="http://schemas.microsoft.com/office/drawing/2016/5/11/chartex" xmlns:cx6="http://schemas.microsoft.com/office/drawing/2016/5/12/chartex" xmlns:cx7="http://schemas.microsoft.com/office/drawing/2016/5/13/chartex" xmlns:cx8="http://schemas.microsoft.com/office/drawing/2016/5/14/chartex" xmlns:mc="http://schemas.openxmlformats.org/markup-compatibility/2006" xmlns:aink="http://schemas.microsoft.com/office/drawing/2016/ink" xmlns:am3d="http://schemas.microsoft.com/office/drawing/2017/model3d" xmlns:o="urn:schemas-microsoft-com:office:office" xmlns:r="http://schemas.openxmlformats.org/officeDocument/2006/relationships" xmlns:m="http://schemas.openxmlformats.org/officeDocument/2006/math" xmlns:v="urn:schemas-microsoft-com:vml" xmlns:wp14="http://schemas.microsoft.com/office/word/2010/wordprocessingDrawing" xmlns:wp="http://schemas.openxmlformats.org/drawingml/2006/wordprocessingDrawing" xmlns:w10="urn:schemas-microsoft-com:office:word" xmlns:w="http://schemas.openxmlformats.org/wordprocessingml/2006/main" xmlns:w14="http://schemas.microsoft.com/office/word/2010/wordml" xmlns:w15="http://schemas.microsoft.com/office/word/2012/wordml" xmlns:w16cex="http://schemas.microsoft.com/office/word/2018/wordml/cex" xmlns:w16cid="http://schemas.microsoft.com/office/word/2016/wordml/cid" xmlns:w16="http://schemas.microsoft.com/office/word/2018/wordml" xmlns:w16sdtdh="http://schemas.microsoft.com/office/word/2020/wordml/sdtdatahash" xmlns:w16se="http://schemas.microsoft.com/office/word/2015/wordml/symex" xmlns:wpg="http://schemas.microsoft.com/office/word/2010/wordprocessingGroup" xmlns:wpi="http://schemas.microsoft.com/office/word/2010/wordprocessingInk" xmlns:wne="http://schemas.microsoft.com/office/word/2006/wordml" xmlns:wps="http://schemas.microsoft.com/office/word/2010/wordprocessingShape" mc:Ignorable="w14 w15 w16se w16cid w16 w16cex w16sdtdh wp14">
+<w:endnotes xmlns:wpc="http://schemas.microsoft.com/office/word/2010/wordprocessingCanvas" xmlns:cx="http://schemas.microsoft.com/office/drawing/2014/chartex" xmlns:cx1="http://schemas.microsoft.com/office/drawing/2015/9/8/chartex" xmlns:cx2="http://schemas.microsoft.com/office/drawing/2015/10/21/chartex" xmlns:cx3="http://schemas.microsoft.com/office/drawing/2016/5/9/chartex" xmlns:cx4="http://schemas.microsoft.com/office/drawing/2016/5/10/chartex" xmlns:cx5="http://schemas.microsoft.com/office/drawing/2016/5/11/chartex" xmlns:cx6="http://schemas.microsoft.com/office/drawing/2016/5/12/chartex" xmlns:cx7="http://schemas.microsoft.com/office/drawing/2016/5/13/chartex" xmlns:cx8="http://schemas.microsoft.com/office/drawing/2016/5/14/chartex" xmlns:mc="http://schemas.openxmlformats.org/markup-compatibility/2006" xmlns:aink="http://schemas.microsoft.com/office/drawing/2016/ink" xmlns:am3d="http://schemas.microsoft.com/office/drawing/2017/model3d" xmlns:o="urn:schemas-microsoft-com:office:office" xmlns:oel="http://schemas.microsoft.com/office/2019/extlst" xmlns:r="http://schemas.openxmlformats.org/officeDocument/2006/relationships" xmlns:m="http://schemas.openxmlformats.org/officeDocument/2006/math" xmlns:v="urn:schemas-microsoft-com:vml" xmlns:wp14="http://schemas.microsoft.com/office/word/2010/wordprocessingDrawing" xmlns:wp="http://schemas.openxmlformats.org/drawingml/2006/wordprocessingDrawing" xmlns:w10="urn:schemas-microsoft-com:office:word" xmlns:w="http://schemas.openxmlformats.org/wordprocessingml/2006/main" xmlns:w14="http://schemas.microsoft.com/office/word/2010/wordml" xmlns:w15="http://schemas.microsoft.com/office/word/2012/wordml" xmlns:w16cex="http://schemas.microsoft.com/office/word/2018/wordml/cex" xmlns:w16cid="http://schemas.microsoft.com/office/word/2016/wordml/cid" xmlns:w16="http://schemas.microsoft.com/office/word/2018/wordml" xmlns:w16sdtdh="http://schemas.microsoft.com/office/word/2020/wordml/sdtdatahash" xmlns:w16se="http://schemas.microsoft.com/office/word/2015/wordml/symex" xmlns:wpg="http://schemas.microsoft.com/office/word/2010/wordprocessingGroup" xmlns:wpi="http://schemas.microsoft.com/office/word/2010/wordprocessingInk" xmlns:wne="http://schemas.microsoft.com/office/word/2006/wordml" xmlns:wps="http://schemas.microsoft.com/office/word/2010/wordprocessingShape" mc:Ignorable="w14 w15 w16se w16cid w16 w16cex w16sdtdh wp14">
   <w:endnote w:type="separator" w:id="-1">
     <w:p>
       <w:pPr>
@@ -794,7 +807,7 @@
 </file>
 
 <file path=word/footer1.xml><?xml version="1.0" encoding="utf-8"?>
-<w:ftr xmlns:wpc="http://schemas.microsoft.com/office/word/2010/wordprocessingCanvas" xmlns:cx="http://schemas.microsoft.com/office/drawing/2014/chartex" xmlns:cx1="http://schemas.microsoft.com/office/drawing/2015/9/8/chartex" xmlns:cx2="http://schemas.microsoft.com/office/drawing/2015/10/21/chartex" xmlns:cx3="http://schemas.microsoft.com/office/drawing/2016/5/9/chartex" xmlns:cx4="http://schemas.microsoft.com/office/drawing/2016/5/10/chartex" xmlns:cx5="http://schemas.microsoft.com/office/drawing/2016/5/11/chartex" xmlns:cx6="http://schemas.microsoft.com/office/drawing/2016/5/12/chartex" xmlns:cx7="http://schemas.microsoft.com/office/drawing/2016/5/13/chartex" xmlns:cx8="http://schemas.microsoft.com/office/drawing/2016/5/14/chartex" xmlns:mc="http://schemas.openxmlformats.org/markup-compatibility/2006" xmlns:aink="http://schemas.microsoft.com/office/drawing/2016/ink" xmlns:am3d="http://schemas.microsoft.com/office/drawing/2017/model3d" xmlns:o="urn:schemas-microsoft-com:office:office" xmlns:r="http://schemas.openxmlformats.org/officeDocument/2006/relationships" xmlns:m="http://schemas.openxmlformats.org/officeDocument/2006/math" xmlns:v="urn:schemas-microsoft-com:vml" xmlns:wp14="http://schemas.microsoft.com/office/word/2010/wordprocessingDrawing" xmlns:wp="http://schemas.openxmlformats.org/drawingml/2006/wordprocessingDrawing" xmlns:w10="urn:schemas-microsoft-com:office:word" xmlns:w="http://schemas.openxmlformats.org/wordprocessingml/2006/main" xmlns:w14="http://schemas.microsoft.com/office/word/2010/wordml" xmlns:w15="http://schemas.microsoft.com/office/word/2012/wordml" xmlns:w16cex="http://schemas.microsoft.com/office/word/2018/wordml/cex" xmlns:w16cid="http://schemas.microsoft.com/office/word/2016/wordml/cid" xmlns:w16="http://schemas.microsoft.com/office/word/2018/wordml" xmlns:w16sdtdh="http://schemas.microsoft.com/office/word/2020/wordml/sdtdatahash" xmlns:w16se="http://schemas.microsoft.com/office/word/2015/wordml/symex" xmlns:wpg="http://schemas.microsoft.com/office/word/2010/wordprocessingGroup" xmlns:wpi="http://schemas.microsoft.com/office/word/2010/wordprocessingInk" xmlns:wne="http://schemas.microsoft.com/office/word/2006/wordml" xmlns:wps="http://schemas.microsoft.com/office/word/2010/wordprocessingShape" mc:Ignorable="w14 w15 w16se w16cid w16 w16cex w16sdtdh wp14">
+<w:ftr xmlns:wpc="http://schemas.microsoft.com/office/word/2010/wordprocessingCanvas" xmlns:cx="http://schemas.microsoft.com/office/drawing/2014/chartex" xmlns:cx1="http://schemas.microsoft.com/office/drawing/2015/9/8/chartex" xmlns:cx2="http://schemas.microsoft.com/office/drawing/2015/10/21/chartex" xmlns:cx3="http://schemas.microsoft.com/office/drawing/2016/5/9/chartex" xmlns:cx4="http://schemas.microsoft.com/office/drawing/2016/5/10/chartex" xmlns:cx5="http://schemas.microsoft.com/office/drawing/2016/5/11/chartex" xmlns:cx6="http://schemas.microsoft.com/office/drawing/2016/5/12/chartex" xmlns:cx7="http://schemas.microsoft.com/office/drawing/2016/5/13/chartex" xmlns:cx8="http://schemas.microsoft.com/office/drawing/2016/5/14/chartex" xmlns:mc="http://schemas.openxmlformats.org/markup-compatibility/2006" xmlns:aink="http://schemas.microsoft.com/office/drawing/2016/ink" xmlns:am3d="http://schemas.microsoft.com/office/drawing/2017/model3d" xmlns:o="urn:schemas-microsoft-com:office:office" xmlns:oel="http://schemas.microsoft.com/office/2019/extlst" xmlns:r="http://schemas.openxmlformats.org/officeDocument/2006/relationships" xmlns:m="http://schemas.openxmlformats.org/officeDocument/2006/math" xmlns:v="urn:schemas-microsoft-com:vml" xmlns:wp14="http://schemas.microsoft.com/office/word/2010/wordprocessingDrawing" xmlns:wp="http://schemas.openxmlformats.org/drawingml/2006/wordprocessingDrawing" xmlns:w10="urn:schemas-microsoft-com:office:word" xmlns:w="http://schemas.openxmlformats.org/wordprocessingml/2006/main" xmlns:w14="http://schemas.microsoft.com/office/word/2010/wordml" xmlns:w15="http://schemas.microsoft.com/office/word/2012/wordml" xmlns:w16cex="http://schemas.microsoft.com/office/word/2018/wordml/cex" xmlns:w16cid="http://schemas.microsoft.com/office/word/2016/wordml/cid" xmlns:w16="http://schemas.microsoft.com/office/word/2018/wordml" xmlns:w16sdtdh="http://schemas.microsoft.com/office/word/2020/wordml/sdtdatahash" xmlns:w16se="http://schemas.microsoft.com/office/word/2015/wordml/symex" xmlns:wpg="http://schemas.microsoft.com/office/word/2010/wordprocessingGroup" xmlns:wpi="http://schemas.microsoft.com/office/word/2010/wordprocessingInk" xmlns:wne="http://schemas.microsoft.com/office/word/2006/wordml" xmlns:wps="http://schemas.microsoft.com/office/word/2010/wordprocessingShape" mc:Ignorable="w14 w15 w16se w16cid w16 w16cex w16sdtdh wp14">
   <w:p>
     <w:pPr>
       <w:pStyle w:val="a6"/>
@@ -804,7 +817,7 @@
 </file>
 
 <file path=word/footer2.xml><?xml version="1.0" encoding="utf-8"?>
-<w:ftr xmlns:wpc="http://schemas.microsoft.com/office/word/2010/wordprocessingCanvas" xmlns:cx="http://schemas.microsoft.com/office/drawing/2014/chartex" xmlns:cx1="http://schemas.microsoft.com/office/drawing/2015/9/8/chartex" xmlns:cx2="http://schemas.microsoft.com/office/drawing/2015/10/21/chartex" xmlns:cx3="http://schemas.microsoft.com/office/drawing/2016/5/9/chartex" xmlns:cx4="http://schemas.microsoft.com/office/drawing/2016/5/10/chartex" xmlns:cx5="http://schemas.microsoft.com/office/drawing/2016/5/11/chartex" xmlns:cx6="http://schemas.microsoft.com/office/drawing/2016/5/12/chartex" xmlns:cx7="http://schemas.microsoft.com/office/drawing/2016/5/13/chartex" xmlns:cx8="http://schemas.microsoft.com/office/drawing/2016/5/14/chartex" xmlns:mc="http://schemas.openxmlformats.org/markup-compatibility/2006" xmlns:aink="http://schemas.microsoft.com/office/drawing/2016/ink" xmlns:am3d="http://schemas.microsoft.com/office/drawing/2017/model3d" xmlns:o="urn:schemas-microsoft-com:office:office" xmlns:r="http://schemas.openxmlformats.org/officeDocument/2006/relationships" xmlns:m="http://schemas.openxmlformats.org/officeDocument/2006/math" xmlns:v="urn:schemas-microsoft-com:vml" xmlns:wp14="http://schemas.microsoft.com/office/word/2010/wordprocessingDrawing" xmlns:wp="http://schemas.openxmlformats.org/drawingml/2006/wordprocessingDrawing" xmlns:w10="urn:schemas-microsoft-com:office:word" xmlns:w="http://schemas.openxmlformats.org/wordprocessingml/2006/main" xmlns:w14="http://schemas.microsoft.com/office/word/2010/wordml" xmlns:w15="http://schemas.microsoft.com/office/word/2012/wordml" xmlns:w16cex="http://schemas.microsoft.com/office/word/2018/wordml/cex" xmlns:w16cid="http://schemas.microsoft.com/office/word/2016/wordml/cid" xmlns:w16="http://schemas.microsoft.com/office/word/2018/wordml" xmlns:w16sdtdh="http://schemas.microsoft.com/office/word/2020/wordml/sdtdatahash" xmlns:w16se="http://schemas.microsoft.com/office/word/2015/wordml/symex" xmlns:wpg="http://schemas.microsoft.com/office/word/2010/wordprocessingGroup" xmlns:wpi="http://schemas.microsoft.com/office/word/2010/wordprocessingInk" xmlns:wne="http://schemas.microsoft.com/office/word/2006/wordml" xmlns:wps="http://schemas.microsoft.com/office/word/2010/wordprocessingShape" mc:Ignorable="w14 w15 w16se w16cid w16 w16cex w16sdtdh wp14">
+<w:ftr xmlns:wpc="http://schemas.microsoft.com/office/word/2010/wordprocessingCanvas" xmlns:cx="http://schemas.microsoft.com/office/drawing/2014/chartex" xmlns:cx1="http://schemas.microsoft.com/office/drawing/2015/9/8/chartex" xmlns:cx2="http://schemas.microsoft.com/office/drawing/2015/10/21/chartex" xmlns:cx3="http://schemas.microsoft.com/office/drawing/2016/5/9/chartex" xmlns:cx4="http://schemas.microsoft.com/office/drawing/2016/5/10/chartex" xmlns:cx5="http://schemas.microsoft.com/office/drawing/2016/5/11/chartex" xmlns:cx6="http://schemas.microsoft.com/office/drawing/2016/5/12/chartex" xmlns:cx7="http://schemas.microsoft.com/office/drawing/2016/5/13/chartex" xmlns:cx8="http://schemas.microsoft.com/office/drawing/2016/5/14/chartex" xmlns:mc="http://schemas.openxmlformats.org/markup-compatibility/2006" xmlns:aink="http://schemas.microsoft.com/office/drawing/2016/ink" xmlns:am3d="http://schemas.microsoft.com/office/drawing/2017/model3d" xmlns:o="urn:schemas-microsoft-com:office:office" xmlns:oel="http://schemas.microsoft.com/office/2019/extlst" xmlns:r="http://schemas.openxmlformats.org/officeDocument/2006/relationships" xmlns:m="http://schemas.openxmlformats.org/officeDocument/2006/math" xmlns:v="urn:schemas-microsoft-com:vml" xmlns:wp14="http://schemas.microsoft.com/office/word/2010/wordprocessingDrawing" xmlns:wp="http://schemas.openxmlformats.org/drawingml/2006/wordprocessingDrawing" xmlns:w10="urn:schemas-microsoft-com:office:word" xmlns:w="http://schemas.openxmlformats.org/wordprocessingml/2006/main" xmlns:w14="http://schemas.microsoft.com/office/word/2010/wordml" xmlns:w15="http://schemas.microsoft.com/office/word/2012/wordml" xmlns:w16cex="http://schemas.microsoft.com/office/word/2018/wordml/cex" xmlns:w16cid="http://schemas.microsoft.com/office/word/2016/wordml/cid" xmlns:w16="http://schemas.microsoft.com/office/word/2018/wordml" xmlns:w16sdtdh="http://schemas.microsoft.com/office/word/2020/wordml/sdtdatahash" xmlns:w16se="http://schemas.microsoft.com/office/word/2015/wordml/symex" xmlns:wpg="http://schemas.microsoft.com/office/word/2010/wordprocessingGroup" xmlns:wpi="http://schemas.microsoft.com/office/word/2010/wordprocessingInk" xmlns:wne="http://schemas.microsoft.com/office/word/2006/wordml" xmlns:wps="http://schemas.microsoft.com/office/word/2010/wordprocessingShape" mc:Ignorable="w14 w15 w16se w16cid w16 w16cex w16sdtdh wp14">
   <w:sdt>
     <w:sdtPr>
       <w:id w:val="1209230077"/>
@@ -862,7 +875,7 @@
 </file>
 
 <file path=word/footer3.xml><?xml version="1.0" encoding="utf-8"?>
-<w:ftr xmlns:wpc="http://schemas.microsoft.com/office/word/2010/wordprocessingCanvas" xmlns:cx="http://schemas.microsoft.com/office/drawing/2014/chartex" xmlns:cx1="http://schemas.microsoft.com/office/drawing/2015/9/8/chartex" xmlns:cx2="http://schemas.microsoft.com/office/drawing/2015/10/21/chartex" xmlns:cx3="http://schemas.microsoft.com/office/drawing/2016/5/9/chartex" xmlns:cx4="http://schemas.microsoft.com/office/drawing/2016/5/10/chartex" xmlns:cx5="http://schemas.microsoft.com/office/drawing/2016/5/11/chartex" xmlns:cx6="http://schemas.microsoft.com/office/drawing/2016/5/12/chartex" xmlns:cx7="http://schemas.microsoft.com/office/drawing/2016/5/13/chartex" xmlns:cx8="http://schemas.microsoft.com/office/drawing/2016/5/14/chartex" xmlns:mc="http://schemas.openxmlformats.org/markup-compatibility/2006" xmlns:aink="http://schemas.microsoft.com/office/drawing/2016/ink" xmlns:am3d="http://schemas.microsoft.com/office/drawing/2017/model3d" xmlns:o="urn:schemas-microsoft-com:office:office" xmlns:r="http://schemas.openxmlformats.org/officeDocument/2006/relationships" xmlns:m="http://schemas.openxmlformats.org/officeDocument/2006/math" xmlns:v="urn:schemas-microsoft-com:vml" xmlns:wp14="http://schemas.microsoft.com/office/word/2010/wordprocessingDrawing" xmlns:wp="http://schemas.openxmlformats.org/drawingml/2006/wordprocessingDrawing" xmlns:w10="urn:schemas-microsoft-com:office:word" xmlns:w="http://schemas.openxmlformats.org/wordprocessingml/2006/main" xmlns:w14="http://schemas.microsoft.com/office/word/2010/wordml" xmlns:w15="http://schemas.microsoft.com/office/word/2012/wordml" xmlns:w16cex="http://schemas.microsoft.com/office/word/2018/wordml/cex" xmlns:w16cid="http://schemas.microsoft.com/office/word/2016/wordml/cid" xmlns:w16="http://schemas.microsoft.com/office/word/2018/wordml" xmlns:w16sdtdh="http://schemas.microsoft.com/office/word/2020/wordml/sdtdatahash" xmlns:w16se="http://schemas.microsoft.com/office/word/2015/wordml/symex" xmlns:wpg="http://schemas.microsoft.com/office/word/2010/wordprocessingGroup" xmlns:wpi="http://schemas.microsoft.com/office/word/2010/wordprocessingInk" xmlns:wne="http://schemas.microsoft.com/office/word/2006/wordml" xmlns:wps="http://schemas.microsoft.com/office/word/2010/wordprocessingShape" mc:Ignorable="w14 w15 w16se w16cid w16 w16cex w16sdtdh wp14">
+<w:ftr xmlns:wpc="http://schemas.microsoft.com/office/word/2010/wordprocessingCanvas" xmlns:cx="http://schemas.microsoft.com/office/drawing/2014/chartex" xmlns:cx1="http://schemas.microsoft.com/office/drawing/2015/9/8/chartex" xmlns:cx2="http://schemas.microsoft.com/office/drawing/2015/10/21/chartex" xmlns:cx3="http://schemas.microsoft.com/office/drawing/2016/5/9/chartex" xmlns:cx4="http://schemas.microsoft.com/office/drawing/2016/5/10/chartex" xmlns:cx5="http://schemas.microsoft.com/office/drawing/2016/5/11/chartex" xmlns:cx6="http://schemas.microsoft.com/office/drawing/2016/5/12/chartex" xmlns:cx7="http://schemas.microsoft.com/office/drawing/2016/5/13/chartex" xmlns:cx8="http://schemas.microsoft.com/office/drawing/2016/5/14/chartex" xmlns:mc="http://schemas.openxmlformats.org/markup-compatibility/2006" xmlns:aink="http://schemas.microsoft.com/office/drawing/2016/ink" xmlns:am3d="http://schemas.microsoft.com/office/drawing/2017/model3d" xmlns:o="urn:schemas-microsoft-com:office:office" xmlns:oel="http://schemas.microsoft.com/office/2019/extlst" xmlns:r="http://schemas.openxmlformats.org/officeDocument/2006/relationships" xmlns:m="http://schemas.openxmlformats.org/officeDocument/2006/math" xmlns:v="urn:schemas-microsoft-com:vml" xmlns:wp14="http://schemas.microsoft.com/office/word/2010/wordprocessingDrawing" xmlns:wp="http://schemas.openxmlformats.org/drawingml/2006/wordprocessingDrawing" xmlns:w10="urn:schemas-microsoft-com:office:word" xmlns:w="http://schemas.openxmlformats.org/wordprocessingml/2006/main" xmlns:w14="http://schemas.microsoft.com/office/word/2010/wordml" xmlns:w15="http://schemas.microsoft.com/office/word/2012/wordml" xmlns:w16cex="http://schemas.microsoft.com/office/word/2018/wordml/cex" xmlns:w16cid="http://schemas.microsoft.com/office/word/2016/wordml/cid" xmlns:w16="http://schemas.microsoft.com/office/word/2018/wordml" xmlns:w16sdtdh="http://schemas.microsoft.com/office/word/2020/wordml/sdtdatahash" xmlns:w16se="http://schemas.microsoft.com/office/word/2015/wordml/symex" xmlns:wpg="http://schemas.microsoft.com/office/word/2010/wordprocessingGroup" xmlns:wpi="http://schemas.microsoft.com/office/word/2010/wordprocessingInk" xmlns:wne="http://schemas.microsoft.com/office/word/2006/wordml" xmlns:wps="http://schemas.microsoft.com/office/word/2010/wordprocessingShape" mc:Ignorable="w14 w15 w16se w16cid w16 w16cex w16sdtdh wp14">
   <w:p>
     <w:pPr>
       <w:pStyle w:val="a6"/>
@@ -872,7 +885,7 @@
 </file>
 
 <file path=word/footnotes.xml><?xml version="1.0" encoding="utf-8"?>
-<w:footnotes xmlns:wpc="http://schemas.microsoft.com/office/word/2010/wordprocessingCanvas" xmlns:cx="http://schemas.microsoft.com/office/drawing/2014/chartex" xmlns:cx1="http://schemas.microsoft.com/office/drawing/2015/9/8/chartex" xmlns:cx2="http://schemas.microsoft.com/office/drawing/2015/10/21/chartex" xmlns:cx3="http://schemas.microsoft.com/office/drawing/2016/5/9/chartex" xmlns:cx4="http://schemas.microsoft.com/office/drawing/2016/5/10/chartex" xmlns:cx5="http://schemas.microsoft.com/office/drawing/2016/5/11/chartex" xmlns:cx6="http://schemas.microsoft.com/office/drawing/2016/5/12/chartex" xmlns:cx7="http://schemas.microsoft.com/office/drawing/2016/5/13/chartex" xmlns:cx8="http://schemas.microsoft.com/office/drawing/2016/5/14/chartex" xmlns:mc="http://schemas.openxmlformats.org/markup-compatibility/2006" xmlns:aink="http://schemas.microsoft.com/office/drawing/2016/ink" xmlns:am3d="http://schemas.microsoft.com/office/drawing/2017/model3d" xmlns:o="urn:schemas-microsoft-com:office:office" xmlns:r="http://schemas.openxmlformats.org/officeDocument/2006/relationships" xmlns:m="http://schemas.openxmlformats.org/officeDocument/2006/math" xmlns:v="urn:schemas-microsoft-com:vml" xmlns:wp14="http://schemas.microsoft.com/office/word/2010/wordprocessingDrawing" xmlns:wp="http://schemas.openxmlformats.org/drawingml/2006/wordprocessingDrawing" xmlns:w10="urn:schemas-microsoft-com:office:word" xmlns:w="http://schemas.openxmlformats.org/wordprocessingml/2006/main" xmlns:w14="http://schemas.microsoft.com/office/word/2010/wordml" xmlns:w15="http://schemas.microsoft.com/office/word/2012/wordml" xmlns:w16cex="http://schemas.microsoft.com/office/word/2018/wordml/cex" xmlns:w16cid="http://schemas.microsoft.com/office/word/2016/wordml/cid" xmlns:w16="http://schemas.microsoft.com/office/word/2018/wordml" xmlns:w16sdtdh="http://schemas.microsoft.com/office/word/2020/wordml/sdtdatahash" xmlns:w16se="http://schemas.microsoft.com/office/word/2015/wordml/symex" xmlns:wpg="http://schemas.microsoft.com/office/word/2010/wordprocessingGroup" xmlns:wpi="http://schemas.microsoft.com/office/word/2010/wordprocessingInk" xmlns:wne="http://schemas.microsoft.com/office/word/2006/wordml" xmlns:wps="http://schemas.microsoft.com/office/word/2010/wordprocessingShape" mc:Ignorable="w14 w15 w16se w16cid w16 w16cex w16sdtdh wp14">
+<w:footnotes xmlns:wpc="http://schemas.microsoft.com/office/word/2010/wordprocessingCanvas" xmlns:cx="http://schemas.microsoft.com/office/drawing/2014/chartex" xmlns:cx1="http://schemas.microsoft.com/office/drawing/2015/9/8/chartex" xmlns:cx2="http://schemas.microsoft.com/office/drawing/2015/10/21/chartex" xmlns:cx3="http://schemas.microsoft.com/office/drawing/2016/5/9/chartex" xmlns:cx4="http://schemas.microsoft.com/office/drawing/2016/5/10/chartex" xmlns:cx5="http://schemas.microsoft.com/office/drawing/2016/5/11/chartex" xmlns:cx6="http://schemas.microsoft.com/office/drawing/2016/5/12/chartex" xmlns:cx7="http://schemas.microsoft.com/office/drawing/2016/5/13/chartex" xmlns:cx8="http://schemas.microsoft.com/office/drawing/2016/5/14/chartex" xmlns:mc="http://schemas.openxmlformats.org/markup-compatibility/2006" xmlns:aink="http://schemas.microsoft.com/office/drawing/2016/ink" xmlns:am3d="http://schemas.microsoft.com/office/drawing/2017/model3d" xmlns:o="urn:schemas-microsoft-com:office:office" xmlns:oel="http://schemas.microsoft.com/office/2019/extlst" xmlns:r="http://schemas.openxmlformats.org/officeDocument/2006/relationships" xmlns:m="http://schemas.openxmlformats.org/officeDocument/2006/math" xmlns:v="urn:schemas-microsoft-com:vml" xmlns:wp14="http://schemas.microsoft.com/office/word/2010/wordprocessingDrawing" xmlns:wp="http://schemas.openxmlformats.org/drawingml/2006/wordprocessingDrawing" xmlns:w10="urn:schemas-microsoft-com:office:word" xmlns:w="http://schemas.openxmlformats.org/wordprocessingml/2006/main" xmlns:w14="http://schemas.microsoft.com/office/word/2010/wordml" xmlns:w15="http://schemas.microsoft.com/office/word/2012/wordml" xmlns:w16cex="http://schemas.microsoft.com/office/word/2018/wordml/cex" xmlns:w16cid="http://schemas.microsoft.com/office/word/2016/wordml/cid" xmlns:w16="http://schemas.microsoft.com/office/word/2018/wordml" xmlns:w16sdtdh="http://schemas.microsoft.com/office/word/2020/wordml/sdtdatahash" xmlns:w16se="http://schemas.microsoft.com/office/word/2015/wordml/symex" xmlns:wpg="http://schemas.microsoft.com/office/word/2010/wordprocessingGroup" xmlns:wpi="http://schemas.microsoft.com/office/word/2010/wordprocessingInk" xmlns:wne="http://schemas.microsoft.com/office/word/2006/wordml" xmlns:wps="http://schemas.microsoft.com/office/word/2010/wordprocessingShape" mc:Ignorable="w14 w15 w16se w16cid w16 w16cex w16sdtdh wp14">
   <w:footnote w:type="separator" w:id="-1">
     <w:p>
       <w:pPr>
@@ -897,7 +910,7 @@
 </file>
 
 <file path=word/header1.xml><?xml version="1.0" encoding="utf-8"?>
-<w:hdr xmlns:wpc="http://schemas.microsoft.com/office/word/2010/wordprocessingCanvas" xmlns:cx="http://schemas.microsoft.com/office/drawing/2014/chartex" xmlns:cx1="http://schemas.microsoft.com/office/drawing/2015/9/8/chartex" xmlns:cx2="http://schemas.microsoft.com/office/drawing/2015/10/21/chartex" xmlns:cx3="http://schemas.microsoft.com/office/drawing/2016/5/9/chartex" xmlns:cx4="http://schemas.microsoft.com/office/drawing/2016/5/10/chartex" xmlns:cx5="http://schemas.microsoft.com/office/drawing/2016/5/11/chartex" xmlns:cx6="http://schemas.microsoft.com/office/drawing/2016/5/12/chartex" xmlns:cx7="http://schemas.microsoft.com/office/drawing/2016/5/13/chartex" xmlns:cx8="http://schemas.microsoft.com/office/drawing/2016/5/14/chartex" xmlns:mc="http://schemas.openxmlformats.org/markup-compatibility/2006" xmlns:aink="http://schemas.microsoft.com/office/drawing/2016/ink" xmlns:am3d="http://schemas.microsoft.com/office/drawing/2017/model3d" xmlns:o="urn:schemas-microsoft-com:office:office" xmlns:r="http://schemas.openxmlformats.org/officeDocument/2006/relationships" xmlns:m="http://schemas.openxmlformats.org/officeDocument/2006/math" xmlns:v="urn:schemas-microsoft-com:vml" xmlns:wp14="http://schemas.microsoft.com/office/word/2010/wordprocessingDrawing" xmlns:wp="http://schemas.openxmlformats.org/drawingml/2006/wordprocessingDrawing" xmlns:w10="urn:schemas-microsoft-com:office:word" xmlns:w="http://schemas.openxmlformats.org/wordprocessingml/2006/main" xmlns:w14="http://schemas.microsoft.com/office/word/2010/wordml" xmlns:w15="http://schemas.microsoft.com/office/word/2012/wordml" xmlns:w16cex="http://schemas.microsoft.com/office/word/2018/wordml/cex" xmlns:w16cid="http://schemas.microsoft.com/office/word/2016/wordml/cid" xmlns:w16="http://schemas.microsoft.com/office/word/2018/wordml" xmlns:w16sdtdh="http://schemas.microsoft.com/office/word/2020/wordml/sdtdatahash" xmlns:w16se="http://schemas.microsoft.com/office/word/2015/wordml/symex" xmlns:wpg="http://schemas.microsoft.com/office/word/2010/wordprocessingGroup" xmlns:wpi="http://schemas.microsoft.com/office/word/2010/wordprocessingInk" xmlns:wne="http://schemas.microsoft.com/office/word/2006/wordml" xmlns:wps="http://schemas.microsoft.com/office/word/2010/wordprocessingShape" mc:Ignorable="w14 w15 w16se w16cid w16 w16cex w16sdtdh wp14">
+<w:hdr xmlns:wpc="http://schemas.microsoft.com/office/word/2010/wordprocessingCanvas" xmlns:cx="http://schemas.microsoft.com/office/drawing/2014/chartex" xmlns:cx1="http://schemas.microsoft.com/office/drawing/2015/9/8/chartex" xmlns:cx2="http://schemas.microsoft.com/office/drawing/2015/10/21/chartex" xmlns:cx3="http://schemas.microsoft.com/office/drawing/2016/5/9/chartex" xmlns:cx4="http://schemas.microsoft.com/office/drawing/2016/5/10/chartex" xmlns:cx5="http://schemas.microsoft.com/office/drawing/2016/5/11/chartex" xmlns:cx6="http://schemas.microsoft.com/office/drawing/2016/5/12/chartex" xmlns:cx7="http://schemas.microsoft.com/office/drawing/2016/5/13/chartex" xmlns:cx8="http://schemas.microsoft.com/office/drawing/2016/5/14/chartex" xmlns:mc="http://schemas.openxmlformats.org/markup-compatibility/2006" xmlns:aink="http://schemas.microsoft.com/office/drawing/2016/ink" xmlns:am3d="http://schemas.microsoft.com/office/drawing/2017/model3d" xmlns:o="urn:schemas-microsoft-com:office:office" xmlns:oel="http://schemas.microsoft.com/office/2019/extlst" xmlns:r="http://schemas.openxmlformats.org/officeDocument/2006/relationships" xmlns:m="http://schemas.openxmlformats.org/officeDocument/2006/math" xmlns:v="urn:schemas-microsoft-com:vml" xmlns:wp14="http://schemas.microsoft.com/office/word/2010/wordprocessingDrawing" xmlns:wp="http://schemas.openxmlformats.org/drawingml/2006/wordprocessingDrawing" xmlns:w10="urn:schemas-microsoft-com:office:word" xmlns:w="http://schemas.openxmlformats.org/wordprocessingml/2006/main" xmlns:w14="http://schemas.microsoft.com/office/word/2010/wordml" xmlns:w15="http://schemas.microsoft.com/office/word/2012/wordml" xmlns:w16cex="http://schemas.microsoft.com/office/word/2018/wordml/cex" xmlns:w16cid="http://schemas.microsoft.com/office/word/2016/wordml/cid" xmlns:w16="http://schemas.microsoft.com/office/word/2018/wordml" xmlns:w16sdtdh="http://schemas.microsoft.com/office/word/2020/wordml/sdtdatahash" xmlns:w16se="http://schemas.microsoft.com/office/word/2015/wordml/symex" xmlns:wpg="http://schemas.microsoft.com/office/word/2010/wordprocessingGroup" xmlns:wpi="http://schemas.microsoft.com/office/word/2010/wordprocessingInk" xmlns:wne="http://schemas.microsoft.com/office/word/2006/wordml" xmlns:wps="http://schemas.microsoft.com/office/word/2010/wordprocessingShape" mc:Ignorable="w14 w15 w16se w16cid w16 w16cex w16sdtdh wp14">
   <w:p>
     <w:pPr>
       <w:pStyle w:val="a4"/>
@@ -907,7 +920,7 @@
 </file>
 
 <file path=word/header2.xml><?xml version="1.0" encoding="utf-8"?>
-<w:hdr xmlns:wpc="http://schemas.microsoft.com/office/word/2010/wordprocessingCanvas" xmlns:cx="http://schemas.microsoft.com/office/drawing/2014/chartex" xmlns:cx1="http://schemas.microsoft.com/office/drawing/2015/9/8/chartex" xmlns:cx2="http://schemas.microsoft.com/office/drawing/2015/10/21/chartex" xmlns:cx3="http://schemas.microsoft.com/office/drawing/2016/5/9/chartex" xmlns:cx4="http://schemas.microsoft.com/office/drawing/2016/5/10/chartex" xmlns:cx5="http://schemas.microsoft.com/office/drawing/2016/5/11/chartex" xmlns:cx6="http://schemas.microsoft.com/office/drawing/2016/5/12/chartex" xmlns:cx7="http://schemas.microsoft.com/office/drawing/2016/5/13/chartex" xmlns:cx8="http://schemas.microsoft.com/office/drawing/2016/5/14/chartex" xmlns:mc="http://schemas.openxmlformats.org/markup-compatibility/2006" xmlns:aink="http://schemas.microsoft.com/office/drawing/2016/ink" xmlns:am3d="http://schemas.microsoft.com/office/drawing/2017/model3d" xmlns:o="urn:schemas-microsoft-com:office:office" xmlns:r="http://schemas.openxmlformats.org/officeDocument/2006/relationships" xmlns:m="http://schemas.openxmlformats.org/officeDocument/2006/math" xmlns:v="urn:schemas-microsoft-com:vml" xmlns:wp14="http://schemas.microsoft.com/office/word/2010/wordprocessingDrawing" xmlns:wp="http://schemas.openxmlformats.org/drawingml/2006/wordprocessingDrawing" xmlns:w10="urn:schemas-microsoft-com:office:word" xmlns:w="http://schemas.openxmlformats.org/wordprocessingml/2006/main" xmlns:w14="http://schemas.microsoft.com/office/word/2010/wordml" xmlns:w15="http://schemas.microsoft.com/office/word/2012/wordml" xmlns:w16cex="http://schemas.microsoft.com/office/word/2018/wordml/cex" xmlns:w16cid="http://schemas.microsoft.com/office/word/2016/wordml/cid" xmlns:w16="http://schemas.microsoft.com/office/word/2018/wordml" xmlns:w16sdtdh="http://schemas.microsoft.com/office/word/2020/wordml/sdtdatahash" xmlns:w16se="http://schemas.microsoft.com/office/word/2015/wordml/symex" xmlns:wpg="http://schemas.microsoft.com/office/word/2010/wordprocessingGroup" xmlns:wpi="http://schemas.microsoft.com/office/word/2010/wordprocessingInk" xmlns:wne="http://schemas.microsoft.com/office/word/2006/wordml" xmlns:wps="http://schemas.microsoft.com/office/word/2010/wordprocessingShape" mc:Ignorable="w14 w15 w16se w16cid w16 w16cex w16sdtdh wp14">
+<w:hdr xmlns:wpc="http://schemas.microsoft.com/office/word/2010/wordprocessingCanvas" xmlns:cx="http://schemas.microsoft.com/office/drawing/2014/chartex" xmlns:cx1="http://schemas.microsoft.com/office/drawing/2015/9/8/chartex" xmlns:cx2="http://schemas.microsoft.com/office/drawing/2015/10/21/chartex" xmlns:cx3="http://schemas.microsoft.com/office/drawing/2016/5/9/chartex" xmlns:cx4="http://schemas.microsoft.com/office/drawing/2016/5/10/chartex" xmlns:cx5="http://schemas.microsoft.com/office/drawing/2016/5/11/chartex" xmlns:cx6="http://schemas.microsoft.com/office/drawing/2016/5/12/chartex" xmlns:cx7="http://schemas.microsoft.com/office/drawing/2016/5/13/chartex" xmlns:cx8="http://schemas.microsoft.com/office/drawing/2016/5/14/chartex" xmlns:mc="http://schemas.openxmlformats.org/markup-compatibility/2006" xmlns:aink="http://schemas.microsoft.com/office/drawing/2016/ink" xmlns:am3d="http://schemas.microsoft.com/office/drawing/2017/model3d" xmlns:o="urn:schemas-microsoft-com:office:office" xmlns:oel="http://schemas.microsoft.com/office/2019/extlst" xmlns:r="http://schemas.openxmlformats.org/officeDocument/2006/relationships" xmlns:m="http://schemas.openxmlformats.org/officeDocument/2006/math" xmlns:v="urn:schemas-microsoft-com:vml" xmlns:wp14="http://schemas.microsoft.com/office/word/2010/wordprocessingDrawing" xmlns:wp="http://schemas.openxmlformats.org/drawingml/2006/wordprocessingDrawing" xmlns:w10="urn:schemas-microsoft-com:office:word" xmlns:w="http://schemas.openxmlformats.org/wordprocessingml/2006/main" xmlns:w14="http://schemas.microsoft.com/office/word/2010/wordml" xmlns:w15="http://schemas.microsoft.com/office/word/2012/wordml" xmlns:w16cex="http://schemas.microsoft.com/office/word/2018/wordml/cex" xmlns:w16cid="http://schemas.microsoft.com/office/word/2016/wordml/cid" xmlns:w16="http://schemas.microsoft.com/office/word/2018/wordml" xmlns:w16sdtdh="http://schemas.microsoft.com/office/word/2020/wordml/sdtdatahash" xmlns:w16se="http://schemas.microsoft.com/office/word/2015/wordml/symex" xmlns:wpg="http://schemas.microsoft.com/office/word/2010/wordprocessingGroup" xmlns:wpi="http://schemas.microsoft.com/office/word/2010/wordprocessingInk" xmlns:wne="http://schemas.microsoft.com/office/word/2006/wordml" xmlns:wps="http://schemas.microsoft.com/office/word/2010/wordprocessingShape" mc:Ignorable="w14 w15 w16se w16cid w16 w16cex w16sdtdh wp14">
   <w:p>
     <w:pPr>
       <w:pStyle w:val="a4"/>
@@ -917,17 +930,17 @@
 </file>
 
 <file path=word/header3.xml><?xml version="1.0" encoding="utf-8"?>
-<w:hdr xmlns:wpc="http://schemas.microsoft.com/office/word/2010/wordprocessingCanvas" xmlns:cx="http://schemas.microsoft.com/office/drawing/2014/chartex" xmlns:cx1="http://schemas.microsoft.com/office/drawing/2015/9/8/chartex" xmlns:cx2="http://schemas.microsoft.com/office/drawing/2015/10/21/chartex" xmlns:cx3="http://schemas.microsoft.com/office/drawing/2016/5/9/chartex" xmlns:cx4="http://schemas.microsoft.com/office/drawing/2016/5/10/chartex" xmlns:cx5="http://schemas.microsoft.com/office/drawing/2016/5/11/chartex" xmlns:cx6="http://schemas.microsoft.com/office/drawing/2016/5/12/chartex" xmlns:cx7="http://schemas.microsoft.com/office/drawing/2016/5/13/chartex" xmlns:cx8="http://schemas.microsoft.com/office/drawing/2016/5/14/chartex" xmlns:mc="http://schemas.openxmlformats.org/markup-compatibility/2006" xmlns:aink="http://schemas.microsoft.com/office/drawing/2016/ink" xmlns:am3d="http://schemas.microsoft.com/office/drawing/2017/model3d" xmlns:o="urn:schemas-microsoft-com:office:office" xmlns:r="http://schemas.openxmlformats.org/officeDocument/2006/relationships" xmlns:m="http://schemas.openxmlformats.org/officeDocument/2006/math" xmlns:v="urn:schemas-microsoft-com:vml" xmlns:wp14="http://schemas.microsoft.com/office/word/2010/wordprocessingDrawing" xmlns:wp="http://schemas.openxmlformats.org/drawingml/2006/wordprocessingDrawing" xmlns:w10="urn:schemas-microsoft-com:office:word" xmlns:w="http://schemas.openxmlformats.org/wordprocessingml/2006/main" xmlns:w14="http://schemas.microsoft.com/office/word/2010/wordml" xmlns:w15="http://schemas.microsoft.com/office/word/2012/wordml" xmlns:w16cex="http://schemas.microsoft.com/office/word/2018/wordml/cex" xmlns:w16cid="http://schemas.microsoft.com/office/word/2016/wordml/cid" xmlns:w16="http://schemas.microsoft.com/office/word/2018/wordml" xmlns:w16sdtdh="http://schemas.microsoft.com/office/word/2020/wordml/sdtdatahash" xmlns:w16se="http://schemas.microsoft.com/office/word/2015/wordml/symex" xmlns:wpg="http://schemas.microsoft.com/office/word/2010/wordprocessingGroup" xmlns:wpi="http://schemas.microsoft.com/office/word/2010/wordprocessingInk" xmlns:wne="http://schemas.microsoft.com/office/word/2006/wordml" xmlns:wps="http://schemas.microsoft.com/office/word/2010/wordprocessingShape" mc:Ignorable="w14 w15 w16se w16cid w16 w16cex w16sdtdh wp14">
+<w:hdr xmlns:wpc="http://schemas.microsoft.com/office/word/2010/wordprocessingCanvas" xmlns:cx="http://schemas.microsoft.com/office/drawing/2014/chartex" xmlns:cx1="http://schemas.microsoft.com/office/drawing/2015/9/8/chartex" xmlns:cx2="http://schemas.microsoft.com/office/drawing/2015/10/21/chartex" xmlns:cx3="http://schemas.microsoft.com/office/drawing/2016/5/9/chartex" xmlns:cx4="http://schemas.microsoft.com/office/drawing/2016/5/10/chartex" xmlns:cx5="http://schemas.microsoft.com/office/drawing/2016/5/11/chartex" xmlns:cx6="http://schemas.microsoft.com/office/drawing/2016/5/12/chartex" xmlns:cx7="http://schemas.microsoft.com/office/drawing/2016/5/13/chartex" xmlns:cx8="http://schemas.microsoft.com/office/drawing/2016/5/14/chartex" xmlns:mc="http://schemas.openxmlformats.org/markup-compatibility/2006" xmlns:aink="http://schemas.microsoft.com/office/drawing/2016/ink" xmlns:am3d="http://schemas.microsoft.com/office/drawing/2017/model3d" xmlns:o="urn:schemas-microsoft-com:office:office" xmlns:oel="http://schemas.microsoft.com/office/2019/extlst" xmlns:r="http://schemas.openxmlformats.org/officeDocument/2006/relationships" xmlns:m="http://schemas.openxmlformats.org/officeDocument/2006/math" xmlns:v="urn:schemas-microsoft-com:vml" xmlns:wp14="http://schemas.microsoft.com/office/word/2010/wordprocessingDrawing" xmlns:wp="http://schemas.openxmlformats.org/drawingml/2006/wordprocessingDrawing" xmlns:w10="urn:schemas-microsoft-com:office:word" xmlns:w="http://schemas.openxmlformats.org/wordprocessingml/2006/main" xmlns:w14="http://schemas.microsoft.com/office/word/2010/wordml" xmlns:w15="http://schemas.microsoft.com/office/word/2012/wordml" xmlns:w16cex="http://schemas.microsoft.com/office/word/2018/wordml/cex" xmlns:w16cid="http://schemas.microsoft.com/office/word/2016/wordml/cid" xmlns:w16="http://schemas.microsoft.com/office/word/2018/wordml" xmlns:w16sdtdh="http://schemas.microsoft.com/office/word/2020/wordml/sdtdatahash" xmlns:w16se="http://schemas.microsoft.com/office/word/2015/wordml/symex" xmlns:wpg="http://schemas.microsoft.com/office/word/2010/wordprocessingGroup" xmlns:wpi="http://schemas.microsoft.com/office/word/2010/wordprocessingInk" xmlns:wne="http://schemas.microsoft.com/office/word/2006/wordml" xmlns:wps="http://schemas.microsoft.com/office/word/2010/wordprocessingShape" mc:Ignorable="w14 w15 w16se w16cid w16 w16cex w16sdtdh wp14">
   <w:tbl>
     <w:tblPr>
       <w:tblW w:w="5000" w:type="pct"/>
       <w:tblBorders>
-        <w:top w:val="single" w:color="FFD556" w:themeColor="accent1" w:sz="12" w:space="0"/>
-        <w:left w:val="single" w:color="FFD556" w:themeColor="accent1" w:sz="12" w:space="0"/>
-        <w:bottom w:val="single" w:color="FFD556" w:themeColor="accent1" w:sz="12" w:space="0"/>
-        <w:right w:val="single" w:color="FFD556" w:themeColor="accent1" w:sz="12" w:space="0"/>
-        <w:insideH w:val="single" w:color="FFD556" w:themeColor="accent1" w:sz="12" w:space="0"/>
-        <w:insideV w:val="single" w:color="FFD556" w:themeColor="accent1" w:sz="12" w:space="0"/>
+        <w:top w:val="single" w:sz="12" w:space="0" w:color="FFD556" w:themeColor="accent1"/>
+        <w:left w:val="single" w:sz="12" w:space="0" w:color="FFD556" w:themeColor="accent1"/>
+        <w:bottom w:val="single" w:sz="12" w:space="0" w:color="FFD556" w:themeColor="accent1"/>
+        <w:right w:val="single" w:sz="12" w:space="0" w:color="FFD556" w:themeColor="accent1"/>
+        <w:insideH w:val="single" w:sz="12" w:space="0" w:color="FFD556" w:themeColor="accent1"/>
+        <w:insideV w:val="single" w:sz="12" w:space="0" w:color="FFD556" w:themeColor="accent1"/>
       </w:tblBorders>
       <w:tblLayout w:type="fixed"/>
       <w:tblCellMar>
@@ -952,13 +965,12 @@
           <w15:appearance w15:val="hidden"/>
           <w:text w:multiLine="1"/>
         </w:sdtPr>
-        <w:sdtEndPr/>
         <w:sdtContent>
           <w:tc>
             <w:tcPr>
               <w:tcW w:w="9340" w:type="dxa"/>
               <w:tcBorders>
-                <w:bottom w:val="single" w:color="FFD556" w:themeColor="accent1" w:sz="12" w:space="0"/>
+                <w:bottom w:val="single" w:sz="12" w:space="0" w:color="FFD556" w:themeColor="accent1"/>
               </w:tcBorders>
             </w:tcPr>
             <w:p>
@@ -981,7 +993,7 @@
     </w:tr>
     <w:tr>
       <w:trPr>
-        <w:trHeight w:val="72" w:hRule="exact"/>
+        <w:trHeight w:hRule="exact" w:val="72"/>
       </w:trPr>
       <w:tc>
         <w:tcPr>
@@ -1015,7 +1027,7 @@
   <w:docDefaults>
     <w:rPrDefault>
       <w:rPr>
-        <w:rFonts w:asciiTheme="minorHAnsi" w:hAnsiTheme="minorHAnsi" w:eastAsiaTheme="minorHAnsi" w:cstheme="minorBidi"/>
+        <w:rFonts w:asciiTheme="minorHAnsi" w:eastAsiaTheme="minorHAnsi" w:hAnsiTheme="minorHAnsi" w:cstheme="minorBidi"/>
         <w:color w:val="636A6B" w:themeColor="text2"/>
         <w:lang w:val="ru-RU" w:eastAsia="en-US" w:bidi="ar-SA"/>
       </w:rPr>
@@ -1030,14 +1042,14 @@
   <w:latentStyles w:defLockedState="0" w:defUIPriority="99" w:defSemiHidden="0" w:defUnhideWhenUsed="0" w:defQFormat="0" w:count="376">
     <w:lsdException w:name="Normal" w:uiPriority="0" w:qFormat="1"/>
     <w:lsdException w:name="heading 1" w:uiPriority="9" w:qFormat="1"/>
-    <w:lsdException w:name="heading 2" w:uiPriority="9" w:semiHidden="1" w:unhideWhenUsed="1" w:qFormat="1"/>
-    <w:lsdException w:name="heading 3" w:uiPriority="9" w:semiHidden="1" w:unhideWhenUsed="1" w:qFormat="1"/>
-    <w:lsdException w:name="heading 4" w:uiPriority="9" w:semiHidden="1" w:unhideWhenUsed="1" w:qFormat="1"/>
-    <w:lsdException w:name="heading 5" w:uiPriority="9" w:semiHidden="1" w:unhideWhenUsed="1" w:qFormat="1"/>
-    <w:lsdException w:name="heading 6" w:uiPriority="9" w:semiHidden="1" w:unhideWhenUsed="1" w:qFormat="1"/>
-    <w:lsdException w:name="heading 7" w:uiPriority="9" w:semiHidden="1" w:unhideWhenUsed="1" w:qFormat="1"/>
-    <w:lsdException w:name="heading 8" w:uiPriority="9" w:semiHidden="1" w:unhideWhenUsed="1" w:qFormat="1"/>
-    <w:lsdException w:name="heading 9" w:uiPriority="9" w:semiHidden="1" w:unhideWhenUsed="1" w:qFormat="1"/>
+    <w:lsdException w:name="heading 2" w:semiHidden="1" w:uiPriority="9" w:unhideWhenUsed="1" w:qFormat="1"/>
+    <w:lsdException w:name="heading 3" w:semiHidden="1" w:uiPriority="9" w:unhideWhenUsed="1" w:qFormat="1"/>
+    <w:lsdException w:name="heading 4" w:semiHidden="1" w:uiPriority="9" w:unhideWhenUsed="1" w:qFormat="1"/>
+    <w:lsdException w:name="heading 5" w:semiHidden="1" w:uiPriority="9" w:unhideWhenUsed="1" w:qFormat="1"/>
+    <w:lsdException w:name="heading 6" w:semiHidden="1" w:uiPriority="9" w:unhideWhenUsed="1" w:qFormat="1"/>
+    <w:lsdException w:name="heading 7" w:semiHidden="1" w:uiPriority="9" w:unhideWhenUsed="1" w:qFormat="1"/>
+    <w:lsdException w:name="heading 8" w:semiHidden="1" w:uiPriority="9" w:unhideWhenUsed="1" w:qFormat="1"/>
+    <w:lsdException w:name="heading 9" w:semiHidden="1" w:uiPriority="9" w:unhideWhenUsed="1" w:qFormat="1"/>
     <w:lsdException w:name="index 1" w:semiHidden="1" w:unhideWhenUsed="1"/>
     <w:lsdException w:name="index 2" w:semiHidden="1" w:unhideWhenUsed="1"/>
     <w:lsdException w:name="index 3" w:semiHidden="1" w:unhideWhenUsed="1"/>
@@ -1047,22 +1059,22 @@
     <w:lsdException w:name="index 7" w:semiHidden="1" w:unhideWhenUsed="1"/>
     <w:lsdException w:name="index 8" w:semiHidden="1" w:unhideWhenUsed="1"/>
     <w:lsdException w:name="index 9" w:semiHidden="1" w:unhideWhenUsed="1"/>
-    <w:lsdException w:name="toc 1" w:uiPriority="39" w:semiHidden="1" w:unhideWhenUsed="1"/>
-    <w:lsdException w:name="toc 2" w:uiPriority="39" w:semiHidden="1" w:unhideWhenUsed="1"/>
-    <w:lsdException w:name="toc 3" w:uiPriority="39" w:semiHidden="1" w:unhideWhenUsed="1"/>
-    <w:lsdException w:name="toc 4" w:uiPriority="39" w:semiHidden="1" w:unhideWhenUsed="1"/>
-    <w:lsdException w:name="toc 5" w:uiPriority="39" w:semiHidden="1" w:unhideWhenUsed="1"/>
-    <w:lsdException w:name="toc 6" w:uiPriority="39" w:semiHidden="1" w:unhideWhenUsed="1"/>
-    <w:lsdException w:name="toc 7" w:uiPriority="39" w:semiHidden="1" w:unhideWhenUsed="1"/>
-    <w:lsdException w:name="toc 8" w:uiPriority="39" w:semiHidden="1" w:unhideWhenUsed="1"/>
-    <w:lsdException w:name="toc 9" w:uiPriority="39" w:semiHidden="1" w:unhideWhenUsed="1"/>
+    <w:lsdException w:name="toc 1" w:semiHidden="1" w:uiPriority="39" w:unhideWhenUsed="1"/>
+    <w:lsdException w:name="toc 2" w:semiHidden="1" w:uiPriority="39" w:unhideWhenUsed="1"/>
+    <w:lsdException w:name="toc 3" w:semiHidden="1" w:uiPriority="39" w:unhideWhenUsed="1"/>
+    <w:lsdException w:name="toc 4" w:semiHidden="1" w:uiPriority="39" w:unhideWhenUsed="1"/>
+    <w:lsdException w:name="toc 5" w:semiHidden="1" w:uiPriority="39" w:unhideWhenUsed="1"/>
+    <w:lsdException w:name="toc 6" w:semiHidden="1" w:uiPriority="39" w:unhideWhenUsed="1"/>
+    <w:lsdException w:name="toc 7" w:semiHidden="1" w:uiPriority="39" w:unhideWhenUsed="1"/>
+    <w:lsdException w:name="toc 8" w:semiHidden="1" w:uiPriority="39" w:unhideWhenUsed="1"/>
+    <w:lsdException w:name="toc 9" w:semiHidden="1" w:uiPriority="39" w:unhideWhenUsed="1"/>
     <w:lsdException w:name="Normal Indent" w:semiHidden="1" w:unhideWhenUsed="1"/>
     <w:lsdException w:name="footnote text" w:semiHidden="1" w:unhideWhenUsed="1"/>
     <w:lsdException w:name="annotation text" w:semiHidden="1" w:unhideWhenUsed="1"/>
     <w:lsdException w:name="header" w:semiHidden="1" w:unhideWhenUsed="1"/>
     <w:lsdException w:name="footer" w:semiHidden="1" w:unhideWhenUsed="1"/>
     <w:lsdException w:name="index heading" w:semiHidden="1" w:unhideWhenUsed="1"/>
-    <w:lsdException w:name="caption" w:uiPriority="35" w:semiHidden="1" w:unhideWhenUsed="1" w:qFormat="1"/>
+    <w:lsdException w:name="caption" w:semiHidden="1" w:uiPriority="35" w:unhideWhenUsed="1" w:qFormat="1"/>
     <w:lsdException w:name="table of figures" w:semiHidden="1" w:unhideWhenUsed="1"/>
     <w:lsdException w:name="envelope address" w:semiHidden="1" w:unhideWhenUsed="1"/>
     <w:lsdException w:name="envelope return" w:semiHidden="1" w:unhideWhenUsed="1"/>
@@ -1090,10 +1102,10 @@
     <w:lsdException w:name="List Number 3" w:semiHidden="1" w:unhideWhenUsed="1"/>
     <w:lsdException w:name="List Number 4" w:semiHidden="1" w:unhideWhenUsed="1"/>
     <w:lsdException w:name="List Number 5" w:semiHidden="1" w:unhideWhenUsed="1"/>
-    <w:lsdException w:name="Title" w:uiPriority="10" w:semiHidden="1" w:unhideWhenUsed="1" w:qFormat="1"/>
+    <w:lsdException w:name="Title" w:semiHidden="1" w:uiPriority="10" w:unhideWhenUsed="1" w:qFormat="1"/>
     <w:lsdException w:name="Closing" w:semiHidden="1" w:unhideWhenUsed="1"/>
     <w:lsdException w:name="Signature" w:semiHidden="1" w:unhideWhenUsed="1"/>
-    <w:lsdException w:name="Default Paragraph Font" w:uiPriority="1" w:semiHidden="1" w:unhideWhenUsed="1"/>
+    <w:lsdException w:name="Default Paragraph Font" w:semiHidden="1" w:uiPriority="1" w:unhideWhenUsed="1"/>
     <w:lsdException w:name="Body Text" w:semiHidden="1" w:unhideWhenUsed="1"/>
     <w:lsdException w:name="Body Text Indent" w:semiHidden="1" w:unhideWhenUsed="1"/>
     <w:lsdException w:name="List Continue" w:semiHidden="1" w:unhideWhenUsed="1"/>
@@ -1102,7 +1114,7 @@
     <w:lsdException w:name="List Continue 4" w:semiHidden="1" w:unhideWhenUsed="1"/>
     <w:lsdException w:name="List Continue 5" w:semiHidden="1" w:unhideWhenUsed="1"/>
     <w:lsdException w:name="Message Header" w:semiHidden="1" w:unhideWhenUsed="1"/>
-    <w:lsdException w:name="Subtitle" w:uiPriority="11" w:semiHidden="1" w:unhideWhenUsed="1" w:qFormat="1"/>
+    <w:lsdException w:name="Subtitle" w:semiHidden="1" w:uiPriority="11" w:unhideWhenUsed="1" w:qFormat="1"/>
     <w:lsdException w:name="Salutation" w:semiHidden="1" w:unhideWhenUsed="1"/>
     <w:lsdException w:name="Date" w:semiHidden="1" w:unhideWhenUsed="1"/>
     <w:lsdException w:name="Body Text First Indent" w:semiHidden="1" w:unhideWhenUsed="1"/>
@@ -1115,8 +1127,8 @@
     <w:lsdException w:name="Block Text" w:semiHidden="1" w:unhideWhenUsed="1"/>
     <w:lsdException w:name="Hyperlink" w:semiHidden="1" w:unhideWhenUsed="1"/>
     <w:lsdException w:name="FollowedHyperlink" w:semiHidden="1" w:unhideWhenUsed="1"/>
-    <w:lsdException w:name="Strong" w:uiPriority="22" w:semiHidden="1" w:unhideWhenUsed="1" w:qFormat="1"/>
-    <w:lsdException w:name="Emphasis" w:uiPriority="10" w:semiHidden="1" w:unhideWhenUsed="1"/>
+    <w:lsdException w:name="Strong" w:semiHidden="1" w:uiPriority="22" w:unhideWhenUsed="1" w:qFormat="1"/>
+    <w:lsdException w:name="Emphasis" w:semiHidden="1" w:uiPriority="10" w:unhideWhenUsed="1"/>
     <w:lsdException w:name="Document Map" w:semiHidden="1" w:unhideWhenUsed="1"/>
     <w:lsdException w:name="Plain Text" w:semiHidden="1" w:unhideWhenUsed="1"/>
     <w:lsdException w:name="E-mail Signature" w:semiHidden="1" w:unhideWhenUsed="1"/>
@@ -1207,9 +1219,9 @@
     <w:lsdException w:name="Medium Shading 2 Accent 1" w:uiPriority="64"/>
     <w:lsdException w:name="Medium List 1 Accent 1" w:uiPriority="65"/>
     <w:lsdException w:name="Revision" w:semiHidden="1"/>
-    <w:lsdException w:name="List Paragraph" w:uiPriority="34" w:semiHidden="1" w:unhideWhenUsed="1" w:qFormat="1"/>
-    <w:lsdException w:name="Quote" w:uiPriority="29" w:semiHidden="1" w:unhideWhenUsed="1" w:qFormat="1"/>
-    <w:lsdException w:name="Intense Quote" w:uiPriority="30" w:semiHidden="1" w:unhideWhenUsed="1" w:qFormat="1"/>
+    <w:lsdException w:name="List Paragraph" w:semiHidden="1" w:uiPriority="34" w:unhideWhenUsed="1" w:qFormat="1"/>
+    <w:lsdException w:name="Quote" w:semiHidden="1" w:uiPriority="29" w:unhideWhenUsed="1" w:qFormat="1"/>
+    <w:lsdException w:name="Intense Quote" w:semiHidden="1" w:uiPriority="30" w:unhideWhenUsed="1" w:qFormat="1"/>
     <w:lsdException w:name="Medium List 2 Accent 1" w:uiPriority="66"/>
     <w:lsdException w:name="Medium Grid 1 Accent 1" w:uiPriority="67"/>
     <w:lsdException w:name="Medium Grid 2 Accent 1" w:uiPriority="68"/>
@@ -1288,13 +1300,13 @@
     <w:lsdException w:name="Colorful Shading Accent 6" w:uiPriority="71"/>
     <w:lsdException w:name="Colorful List Accent 6" w:uiPriority="72"/>
     <w:lsdException w:name="Colorful Grid Accent 6" w:uiPriority="73"/>
-    <w:lsdException w:name="Subtle Emphasis" w:uiPriority="19" w:semiHidden="1" w:unhideWhenUsed="1" w:qFormat="1"/>
-    <w:lsdException w:name="Intense Emphasis" w:uiPriority="21" w:semiHidden="1" w:unhideWhenUsed="1" w:qFormat="1"/>
-    <w:lsdException w:name="Subtle Reference" w:uiPriority="31" w:semiHidden="1" w:unhideWhenUsed="1" w:qFormat="1"/>
-    <w:lsdException w:name="Intense Reference" w:uiPriority="32" w:semiHidden="1" w:unhideWhenUsed="1" w:qFormat="1"/>
-    <w:lsdException w:name="Book Title" w:uiPriority="33" w:semiHidden="1" w:unhideWhenUsed="1" w:qFormat="1"/>
-    <w:lsdException w:name="Bibliography" w:uiPriority="37" w:semiHidden="1" w:unhideWhenUsed="1"/>
-    <w:lsdException w:name="TOC Heading" w:uiPriority="39" w:semiHidden="1" w:unhideWhenUsed="1" w:qFormat="1"/>
+    <w:lsdException w:name="Subtle Emphasis" w:semiHidden="1" w:uiPriority="19" w:unhideWhenUsed="1" w:qFormat="1"/>
+    <w:lsdException w:name="Intense Emphasis" w:semiHidden="1" w:uiPriority="21" w:unhideWhenUsed="1" w:qFormat="1"/>
+    <w:lsdException w:name="Subtle Reference" w:semiHidden="1" w:uiPriority="31" w:unhideWhenUsed="1" w:qFormat="1"/>
+    <w:lsdException w:name="Intense Reference" w:semiHidden="1" w:uiPriority="32" w:unhideWhenUsed="1" w:qFormat="1"/>
+    <w:lsdException w:name="Book Title" w:semiHidden="1" w:uiPriority="33" w:unhideWhenUsed="1" w:qFormat="1"/>
+    <w:lsdException w:name="Bibliography" w:semiHidden="1" w:uiPriority="37" w:unhideWhenUsed="1"/>
+    <w:lsdException w:name="TOC Heading" w:semiHidden="1" w:uiPriority="39" w:unhideWhenUsed="1" w:qFormat="1"/>
     <w:lsdException w:name="Plain Table 1" w:uiPriority="41"/>
     <w:lsdException w:name="Plain Table 2" w:uiPriority="42"/>
     <w:lsdException w:name="Plain Table 3" w:uiPriority="43"/>
@@ -1405,7 +1417,7 @@
     <w:lsdException w:name="Unresolved Mention" w:semiHidden="1" w:unhideWhenUsed="1"/>
     <w:lsdException w:name="Smart Link" w:semiHidden="1" w:unhideWhenUsed="1"/>
   </w:latentStyles>
-  <w:style w:type="paragraph" w:styleId="a" w:default="1">
+  <w:style w:type="paragraph" w:default="1" w:styleId="a">
     <w:name w:val="Normal"/>
     <w:qFormat/>
     <w:rsid w:val="001C2E6C"/>
@@ -1424,7 +1436,7 @@
       <w:outlineLvl w:val="0"/>
     </w:pPr>
     <w:rPr>
-      <w:rFonts w:asciiTheme="majorHAnsi" w:hAnsiTheme="majorHAnsi" w:eastAsiaTheme="majorEastAsia" w:cstheme="majorBidi"/>
+      <w:rFonts w:asciiTheme="majorHAnsi" w:eastAsiaTheme="majorEastAsia" w:hAnsiTheme="majorHAnsi" w:cstheme="majorBidi"/>
       <w:caps/>
       <w:color w:val="404040" w:themeColor="text1" w:themeTint="BF"/>
       <w:spacing w:val="80"/>
@@ -1448,7 +1460,7 @@
       <w:outlineLvl w:val="1"/>
     </w:pPr>
     <w:rPr>
-      <w:rFonts w:asciiTheme="majorHAnsi" w:hAnsiTheme="majorHAnsi" w:eastAsiaTheme="majorEastAsia" w:cstheme="majorBidi"/>
+      <w:rFonts w:asciiTheme="majorHAnsi" w:eastAsiaTheme="majorEastAsia" w:hAnsiTheme="majorHAnsi" w:cstheme="majorBidi"/>
       <w:caps/>
       <w:spacing w:val="50"/>
       <w:sz w:val="26"/>
@@ -1469,7 +1481,7 @@
       <w:outlineLvl w:val="2"/>
     </w:pPr>
     <w:rPr>
-      <w:rFonts w:asciiTheme="majorHAnsi" w:hAnsiTheme="majorHAnsi" w:eastAsiaTheme="majorEastAsia" w:cstheme="majorBidi"/>
+      <w:rFonts w:asciiTheme="majorHAnsi" w:eastAsiaTheme="majorEastAsia" w:hAnsiTheme="majorHAnsi" w:cstheme="majorBidi"/>
       <w:b/>
       <w:szCs w:val="24"/>
     </w:rPr>
@@ -1491,7 +1503,7 @@
       <w:outlineLvl w:val="3"/>
     </w:pPr>
     <w:rPr>
-      <w:rFonts w:asciiTheme="majorHAnsi" w:hAnsiTheme="majorHAnsi" w:eastAsiaTheme="majorEastAsia" w:cstheme="majorBidi"/>
+      <w:rFonts w:asciiTheme="majorHAnsi" w:eastAsiaTheme="majorEastAsia" w:hAnsiTheme="majorHAnsi" w:cstheme="majorBidi"/>
       <w:i/>
       <w:iCs/>
       <w:color w:val="595959" w:themeColor="text1" w:themeTint="A6"/>
@@ -1514,17 +1526,17 @@
       <w:outlineLvl w:val="4"/>
     </w:pPr>
     <w:rPr>
-      <w:rFonts w:asciiTheme="majorHAnsi" w:hAnsiTheme="majorHAnsi" w:eastAsiaTheme="majorEastAsia" w:cstheme="majorBidi"/>
+      <w:rFonts w:asciiTheme="majorHAnsi" w:eastAsiaTheme="majorEastAsia" w:hAnsiTheme="majorHAnsi" w:cstheme="majorBidi"/>
       <w:color w:val="595959" w:themeColor="text1" w:themeTint="A6"/>
     </w:rPr>
   </w:style>
-  <w:style w:type="character" w:styleId="a0" w:default="1">
+  <w:style w:type="character" w:default="1" w:styleId="a0">
     <w:name w:val="Default Paragraph Font"/>
     <w:uiPriority w:val="1"/>
     <w:semiHidden/>
     <w:unhideWhenUsed/>
   </w:style>
-  <w:style w:type="table" w:styleId="a1" w:default="1">
+  <w:style w:type="table" w:default="1" w:styleId="a1">
     <w:name w:val="Normal Table"/>
     <w:uiPriority w:val="99"/>
     <w:semiHidden/>
@@ -1539,7 +1551,7 @@
       </w:tblCellMar>
     </w:tblPr>
   </w:style>
-  <w:style w:type="numbering" w:styleId="a2" w:default="1">
+  <w:style w:type="numbering" w:default="1" w:styleId="a2">
     <w:name w:val="No List"/>
     <w:uiPriority w:val="99"/>
     <w:semiHidden/>
@@ -1555,23 +1567,23 @@
     </w:pPr>
     <w:tblPr>
       <w:tblBorders>
-        <w:top w:val="single" w:color="auto" w:sz="4" w:space="0"/>
-        <w:left w:val="single" w:color="auto" w:sz="4" w:space="0"/>
-        <w:bottom w:val="single" w:color="auto" w:sz="4" w:space="0"/>
-        <w:right w:val="single" w:color="auto" w:sz="4" w:space="0"/>
-        <w:insideH w:val="single" w:color="auto" w:sz="4" w:space="0"/>
-        <w:insideV w:val="single" w:color="auto" w:sz="4" w:space="0"/>
+        <w:top w:val="single" w:sz="4" w:space="0" w:color="auto"/>
+        <w:left w:val="single" w:sz="4" w:space="0" w:color="auto"/>
+        <w:bottom w:val="single" w:sz="4" w:space="0" w:color="auto"/>
+        <w:right w:val="single" w:sz="4" w:space="0" w:color="auto"/>
+        <w:insideH w:val="single" w:sz="4" w:space="0" w:color="auto"/>
+        <w:insideV w:val="single" w:sz="4" w:space="0" w:color="auto"/>
       </w:tblBorders>
     </w:tblPr>
   </w:style>
-  <w:style w:type="character" w:styleId="10" w:customStyle="1">
+  <w:style w:type="character" w:customStyle="1" w:styleId="10">
     <w:name w:val="Заголовок 1 Знак"/>
     <w:basedOn w:val="a0"/>
     <w:link w:val="1"/>
     <w:uiPriority w:val="9"/>
     <w:rsid w:val="00184664"/>
     <w:rPr>
-      <w:rFonts w:asciiTheme="majorHAnsi" w:hAnsiTheme="majorHAnsi" w:eastAsiaTheme="majorEastAsia" w:cstheme="majorBidi"/>
+      <w:rFonts w:asciiTheme="majorHAnsi" w:eastAsiaTheme="majorEastAsia" w:hAnsiTheme="majorHAnsi" w:cstheme="majorBidi"/>
       <w:caps/>
       <w:color w:val="404040" w:themeColor="text1" w:themeTint="BF"/>
       <w:spacing w:val="80"/>
@@ -1579,28 +1591,28 @@
       <w:szCs w:val="32"/>
     </w:rPr>
   </w:style>
-  <w:style w:type="character" w:styleId="20" w:customStyle="1">
+  <w:style w:type="character" w:customStyle="1" w:styleId="20">
     <w:name w:val="Заголовок 2 Знак"/>
     <w:basedOn w:val="a0"/>
     <w:link w:val="2"/>
     <w:uiPriority w:val="9"/>
     <w:rsid w:val="00F67FBA"/>
     <w:rPr>
-      <w:rFonts w:asciiTheme="majorHAnsi" w:hAnsiTheme="majorHAnsi" w:eastAsiaTheme="majorEastAsia" w:cstheme="majorBidi"/>
+      <w:rFonts w:asciiTheme="majorHAnsi" w:eastAsiaTheme="majorEastAsia" w:hAnsiTheme="majorHAnsi" w:cstheme="majorBidi"/>
       <w:caps/>
       <w:spacing w:val="50"/>
       <w:sz w:val="26"/>
       <w:szCs w:val="26"/>
     </w:rPr>
   </w:style>
-  <w:style w:type="character" w:styleId="30" w:customStyle="1">
+  <w:style w:type="character" w:customStyle="1" w:styleId="30">
     <w:name w:val="Заголовок 3 Знак"/>
     <w:basedOn w:val="a0"/>
     <w:link w:val="3"/>
     <w:uiPriority w:val="9"/>
     <w:rsid w:val="009814C0"/>
     <w:rPr>
-      <w:rFonts w:asciiTheme="majorHAnsi" w:hAnsiTheme="majorHAnsi" w:eastAsiaTheme="majorEastAsia" w:cstheme="majorBidi"/>
+      <w:rFonts w:asciiTheme="majorHAnsi" w:eastAsiaTheme="majorEastAsia" w:hAnsiTheme="majorHAnsi" w:cstheme="majorBidi"/>
       <w:b/>
       <w:szCs w:val="24"/>
     </w:rPr>
@@ -1616,7 +1628,7 @@
       <w:spacing w:after="0" w:line="240" w:lineRule="auto"/>
     </w:pPr>
   </w:style>
-  <w:style w:type="character" w:styleId="a5" w:customStyle="1">
+  <w:style w:type="character" w:customStyle="1" w:styleId="a5">
     <w:name w:val="Верхний колонтитул Знак"/>
     <w:basedOn w:val="a0"/>
     <w:link w:val="a4"/>
@@ -1634,14 +1646,14 @@
       <w:spacing w:after="0" w:line="240" w:lineRule="auto"/>
     </w:pPr>
   </w:style>
-  <w:style w:type="character" w:styleId="a7" w:customStyle="1">
+  <w:style w:type="character" w:customStyle="1" w:styleId="a7">
     <w:name w:val="Нижний колонтитул Знак"/>
     <w:basedOn w:val="a0"/>
     <w:link w:val="a6"/>
     <w:uiPriority w:val="99"/>
     <w:rsid w:val="00510920"/>
   </w:style>
-  <w:style w:type="character" w:styleId="40" w:customStyle="1">
+  <w:style w:type="character" w:customStyle="1" w:styleId="40">
     <w:name w:val="Заголовок 4 Знак"/>
     <w:basedOn w:val="a0"/>
     <w:link w:val="4"/>
@@ -1649,13 +1661,13 @@
     <w:semiHidden/>
     <w:rsid w:val="00905520"/>
     <w:rPr>
-      <w:rFonts w:asciiTheme="majorHAnsi" w:hAnsiTheme="majorHAnsi" w:eastAsiaTheme="majorEastAsia" w:cstheme="majorBidi"/>
+      <w:rFonts w:asciiTheme="majorHAnsi" w:eastAsiaTheme="majorEastAsia" w:hAnsiTheme="majorHAnsi" w:cstheme="majorBidi"/>
       <w:i/>
       <w:iCs/>
       <w:color w:val="595959" w:themeColor="text1" w:themeTint="A6"/>
     </w:rPr>
   </w:style>
-  <w:style w:type="character" w:styleId="50" w:customStyle="1">
+  <w:style w:type="character" w:customStyle="1" w:styleId="50">
     <w:name w:val="Заголовок 5 Знак"/>
     <w:basedOn w:val="a0"/>
     <w:link w:val="5"/>
@@ -1663,7 +1675,7 @@
     <w:semiHidden/>
     <w:rsid w:val="00905520"/>
     <w:rPr>
-      <w:rFonts w:asciiTheme="majorHAnsi" w:hAnsiTheme="majorHAnsi" w:eastAsiaTheme="majorEastAsia" w:cstheme="majorBidi"/>
+      <w:rFonts w:asciiTheme="majorHAnsi" w:eastAsiaTheme="majorEastAsia" w:hAnsiTheme="majorHAnsi" w:cstheme="majorBidi"/>
       <w:color w:val="595959" w:themeColor="text1" w:themeTint="A6"/>
     </w:rPr>
   </w:style>
@@ -1701,7 +1713,7 @@
       <w:rFonts w:ascii="Segoe UI" w:hAnsi="Segoe UI" w:cs="Segoe UI"/>
     </w:rPr>
   </w:style>
-  <w:style w:type="character" w:styleId="ab" w:customStyle="1">
+  <w:style w:type="character" w:customStyle="1" w:styleId="ab">
     <w:name w:val="Текст выноски Знак"/>
     <w:basedOn w:val="a0"/>
     <w:link w:val="aa"/>
@@ -1736,7 +1748,7 @@
       <w:spacing w:line="240" w:lineRule="auto"/>
     </w:pPr>
   </w:style>
-  <w:style w:type="character" w:styleId="ae" w:customStyle="1">
+  <w:style w:type="character" w:customStyle="1" w:styleId="ae">
     <w:name w:val="Текст примечания Знак"/>
     <w:basedOn w:val="a0"/>
     <w:link w:val="ad"/>
@@ -1762,7 +1774,7 @@
       <w:bCs/>
     </w:rPr>
   </w:style>
-  <w:style w:type="character" w:styleId="af0" w:customStyle="1">
+  <w:style w:type="character" w:customStyle="1" w:styleId="af0">
     <w:name w:val="Тема примечания Знак"/>
     <w:basedOn w:val="ae"/>
     <w:link w:val="af"/>
@@ -1791,14 +1803,14 @@
       <w:contextualSpacing/>
     </w:pPr>
     <w:rPr>
-      <w:rFonts w:asciiTheme="majorHAnsi" w:hAnsiTheme="majorHAnsi" w:eastAsiaTheme="majorEastAsia" w:cstheme="majorBidi"/>
+      <w:rFonts w:asciiTheme="majorHAnsi" w:eastAsiaTheme="majorEastAsia" w:hAnsiTheme="majorHAnsi" w:cstheme="majorBidi"/>
       <w:color w:val="auto"/>
       <w:kern w:val="28"/>
       <w:sz w:val="56"/>
       <w:szCs w:val="56"/>
     </w:rPr>
   </w:style>
-  <w:style w:type="character" w:styleId="af2" w:customStyle="1">
+  <w:style w:type="character" w:customStyle="1" w:styleId="af2">
     <w:name w:val="Заголовок Знак"/>
     <w:basedOn w:val="a0"/>
     <w:link w:val="af1"/>
@@ -1806,7 +1818,7 @@
     <w:semiHidden/>
     <w:rsid w:val="00BD34A5"/>
     <w:rPr>
-      <w:rFonts w:asciiTheme="majorHAnsi" w:hAnsiTheme="majorHAnsi" w:eastAsiaTheme="majorEastAsia" w:cstheme="majorBidi"/>
+      <w:rFonts w:asciiTheme="majorHAnsi" w:eastAsiaTheme="majorEastAsia" w:hAnsiTheme="majorHAnsi" w:cstheme="majorBidi"/>
       <w:color w:val="auto"/>
       <w:kern w:val="28"/>
       <w:sz w:val="56"/>
@@ -1835,7 +1847,7 @@
       <w:szCs w:val="22"/>
     </w:rPr>
   </w:style>
-  <w:style w:type="character" w:styleId="af4" w:customStyle="1">
+  <w:style w:type="character" w:customStyle="1" w:styleId="af4">
     <w:name w:val="Подзаголовок Знак"/>
     <w:basedOn w:val="a0"/>
     <w:link w:val="af3"/>
@@ -1850,39 +1862,6 @@
     </w:rPr>
   </w:style>
 </w:styles>
-</file>
-
-<file path=word/glossary/document.xml><?xml version="1.0" encoding="utf-8"?>
-<w:glossaryDocument xmlns:w14="http://schemas.microsoft.com/office/word/2010/wordml" xmlns:w="http://schemas.openxmlformats.org/wordprocessingml/2006/main">
-  <w:docParts>
-    <w:docPart>
-      <w:docPartPr>
-        <w:name w:val="DefaultPlaceholder_1081868574"/>
-        <w:category>
-          <w:name w:val="General"/>
-          <w:gallery w:val="placeholder"/>
-        </w:category>
-        <w:types>
-          <w:type w:val="bbPlcHdr"/>
-        </w:types>
-        <w:behaviors>
-          <w:behavior w:val="content"/>
-        </w:behaviors>
-        <w:guid w:val="{6d052821-40d0-4661-ad07-3aa7791efd94}"/>
-      </w:docPartPr>
-      <w:docPartBody>
-        <w:p>
-          <w:r>
-            <w:rPr>
-              <w:rStyle w:val="PlaceholderText"/>
-            </w:rPr>
-            <w:t/>
-          </w:r>
-        </w:p>
-      </w:docPartBody>
-    </w:docPart>
-  </w:docParts>
-</w:glossaryDocument>
 </file>
 
 <file path=word/theme/theme1.xml><?xml version="1.0" encoding="utf-8"?>

</xml_diff>

<commit_message>
Changes to T3 number2
</commit_message>
<xml_diff>
--- a/docs/ТЗ.docx
+++ b/docs/ТЗ.docx
@@ -150,31 +150,28 @@
                       <w:b/>
                       <w:bCs/>
                     </w:rPr>
-                    <w:t xml:space="preserve">Инструкция находиться внутри файла </w:t>
-                  </w:r>
-                  <w:proofErr w:type="spellStart"/>
+                    <w:t xml:space="preserve">Перейти </w:t>
+                  </w:r>
                   <w:r>
                     <w:rPr>
                       <w:b/>
                       <w:bCs/>
                     </w:rPr>
-                    <w:t>manual</w:t>
-                  </w:r>
-                  <w:proofErr w:type="spellEnd"/>
+                    <w:t>по адресу,</w:t>
+                  </w:r>
                   <w:r>
                     <w:rPr>
                       <w:b/>
                       <w:bCs/>
                     </w:rPr>
-                    <w:t>.</w:t>
+                    <w:t xml:space="preserve"> предоставленному разработчиками</w:t>
                   </w:r>
                   <w:r>
                     <w:rPr>
                       <w:b/>
                       <w:bCs/>
-                      <w:lang w:val="en-US"/>
                     </w:rPr>
-                    <w:t>txt</w:t>
+                    <w:t>, и следовать указаниям в интерфейсе</w:t>
                   </w:r>
                 </w:p>
                 <w:p>
@@ -282,7 +279,7 @@
                           </w:rPr>
                         </w:pPr>
                         <w:r>
-                          <w:t>Важные достижения компании в пунктах</w:t>
+                          <w:t>Просмотр списка компаний, достижений компаний и информации о разработчиках, на нескольких языках</w:t>
                         </w:r>
                       </w:p>
                     </w:tc>
@@ -291,11 +288,8 @@
                         <w:tcW w:w="1754" w:type="dxa"/>
                       </w:tcPr>
                       <w:p>
-                        <w:pPr>
-                          <w:jc w:val="both"/>
-                        </w:pPr>
                         <w:r>
-                          <w:t xml:space="preserve">  В процессе</w:t>
+                          <w:t>В процессе</w:t>
                         </w:r>
                       </w:p>
                     </w:tc>
@@ -326,10 +320,7 @@
                           <w:jc w:val="left"/>
                         </w:pPr>
                         <w:r>
-                          <w:t xml:space="preserve">Телеграмм бот </w:t>
-                        </w:r>
-                        <w:r>
-                          <w:t>для сайта</w:t>
+                          <w:t>Админ панель с авторизацией администратора (добавление новой информации)</w:t>
                         </w:r>
                       </w:p>
                     </w:tc>
@@ -338,11 +329,8 @@
                         <w:tcW w:w="1754" w:type="dxa"/>
                       </w:tcPr>
                       <w:p>
-                        <w:pPr>
-                          <w:jc w:val="both"/>
-                        </w:pPr>
                         <w:r>
-                          <w:t xml:space="preserve">  В процессе</w:t>
+                          <w:t>В процессе</w:t>
                         </w:r>
                       </w:p>
                     </w:tc>
@@ -371,7 +359,10 @@
                           <w:jc w:val="left"/>
                         </w:pPr>
                         <w:r>
-                          <w:t>Информация о разработчиках</w:t>
+                          <w:t xml:space="preserve">Телеграмм бот </w:t>
+                        </w:r>
+                        <w:r>
+                          <w:t>(отправка новой информации в закрытый телеграмм канал)</w:t>
                         </w:r>
                       </w:p>
                     </w:tc>
@@ -380,11 +371,8 @@
                         <w:tcW w:w="1754" w:type="dxa"/>
                       </w:tcPr>
                       <w:p>
-                        <w:pPr>
-                          <w:jc w:val="both"/>
-                        </w:pPr>
                         <w:r>
-                          <w:t xml:space="preserve">  В процессе</w:t>
+                          <w:t>В процессе</w:t>
                         </w:r>
                       </w:p>
                     </w:tc>
@@ -415,7 +403,7 @@
                           <w:jc w:val="left"/>
                         </w:pPr>
                         <w:r>
-                          <w:t>Многоязычность сайта</w:t>
+                          <w:t>Возможность оставлять комментарии на сайте</w:t>
                         </w:r>
                       </w:p>
                     </w:tc>
@@ -579,7 +567,7 @@
             </w:tr>
             <w:tr>
               <w:trPr>
-                <w:trHeight w:val="6709"/>
+                <w:trHeight w:val="7698"/>
               </w:trPr>
               <w:tc>
                 <w:tcPr>

</xml_diff>

<commit_message>
Changes to T3 number3
</commit_message>
<xml_diff>
--- a/docs/ТЗ.docx
+++ b/docs/ТЗ.docx
@@ -2,17 +2,34 @@
 <file path=word/document.xml><?xml version="1.0" encoding="utf-8"?>
 <w:document xmlns:wpc="http://schemas.microsoft.com/office/word/2010/wordprocessingCanvas" xmlns:cx="http://schemas.microsoft.com/office/drawing/2014/chartex" xmlns:cx1="http://schemas.microsoft.com/office/drawing/2015/9/8/chartex" xmlns:cx2="http://schemas.microsoft.com/office/drawing/2015/10/21/chartex" xmlns:cx3="http://schemas.microsoft.com/office/drawing/2016/5/9/chartex" xmlns:cx4="http://schemas.microsoft.com/office/drawing/2016/5/10/chartex" xmlns:cx5="http://schemas.microsoft.com/office/drawing/2016/5/11/chartex" xmlns:cx6="http://schemas.microsoft.com/office/drawing/2016/5/12/chartex" xmlns:cx7="http://schemas.microsoft.com/office/drawing/2016/5/13/chartex" xmlns:cx8="http://schemas.microsoft.com/office/drawing/2016/5/14/chartex" xmlns:mc="http://schemas.openxmlformats.org/markup-compatibility/2006" xmlns:aink="http://schemas.microsoft.com/office/drawing/2016/ink" xmlns:am3d="http://schemas.microsoft.com/office/drawing/2017/model3d" xmlns:o="urn:schemas-microsoft-com:office:office" xmlns:oel="http://schemas.microsoft.com/office/2019/extlst" xmlns:r="http://schemas.openxmlformats.org/officeDocument/2006/relationships" xmlns:m="http://schemas.openxmlformats.org/officeDocument/2006/math" xmlns:v="urn:schemas-microsoft-com:vml" xmlns:wp14="http://schemas.microsoft.com/office/word/2010/wordprocessingDrawing" xmlns:wp="http://schemas.openxmlformats.org/drawingml/2006/wordprocessingDrawing" xmlns:w10="urn:schemas-microsoft-com:office:word" xmlns:w="http://schemas.openxmlformats.org/wordprocessingml/2006/main" xmlns:w14="http://schemas.microsoft.com/office/word/2010/wordml" xmlns:w15="http://schemas.microsoft.com/office/word/2012/wordml" xmlns:w16cex="http://schemas.microsoft.com/office/word/2018/wordml/cex" xmlns:w16cid="http://schemas.microsoft.com/office/word/2016/wordml/cid" xmlns:w16="http://schemas.microsoft.com/office/word/2018/wordml" xmlns:w16sdtdh="http://schemas.microsoft.com/office/word/2020/wordml/sdtdatahash" xmlns:w16se="http://schemas.microsoft.com/office/word/2015/wordml/symex" xmlns:wpg="http://schemas.microsoft.com/office/word/2010/wordprocessingGroup" xmlns:wpi="http://schemas.microsoft.com/office/word/2010/wordprocessingInk" xmlns:wne="http://schemas.microsoft.com/office/word/2006/wordml" xmlns:wps="http://schemas.microsoft.com/office/word/2010/wordprocessingShape" mc:Ignorable="w14 w15 w16se w16cid w16 w16cex w16sdtdh wp14">
   <w:body>
+    <w:p>
+      <w:pPr>
+        <w:widowControl w:val="0"/>
+        <w:pBdr>
+          <w:top w:val="nil"/>
+          <w:left w:val="nil"/>
+          <w:bottom w:val="nil"/>
+          <w:right w:val="nil"/>
+          <w:between w:val="nil"/>
+        </w:pBdr>
+        <w:spacing w:after="0" w:line="276" w:lineRule="auto"/>
+        <w:jc w:val="left"/>
+        <w:rPr>
+          <w:rFonts w:ascii="Arial" w:eastAsia="Arial" w:hAnsi="Arial" w:cs="Arial"/>
+          <w:color w:val="000000"/>
+          <w:sz w:val="22"/>
+          <w:szCs w:val="22"/>
+        </w:rPr>
+      </w:pPr>
+    </w:p>
     <w:tbl>
       <w:tblPr>
-        <w:tblW w:w="5000" w:type="pct"/>
+        <w:tblStyle w:val="a5"/>
+        <w:tblW w:w="10318" w:type="dxa"/>
         <w:jc w:val="center"/>
+        <w:tblInd w:w="0" w:type="dxa"/>
         <w:tblLayout w:type="fixed"/>
-        <w:tblCellMar>
-          <w:left w:w="0" w:type="dxa"/>
-          <w:right w:w="0" w:type="dxa"/>
-        </w:tblCellMar>
-        <w:tblLook w:val="04A0" w:firstRow="1" w:lastRow="0" w:firstColumn="1" w:lastColumn="0" w:noHBand="0" w:noVBand="1"/>
-        <w:tblDescription w:val="Основная макетная таблица"/>
+        <w:tblLook w:val="0400" w:firstRow="0" w:lastRow="0" w:firstColumn="0" w:lastColumn="0" w:noHBand="0" w:noVBand="1"/>
       </w:tblPr>
       <w:tblGrid>
         <w:gridCol w:w="6007"/>
@@ -24,43 +41,58 @@
         </w:trPr>
         <w:tc>
           <w:tcPr>
-            <w:tcW w:w="6204" w:type="dxa"/>
+            <w:tcW w:w="6007" w:type="dxa"/>
             <w:tcBorders>
-              <w:right w:val="single" w:sz="12" w:space="0" w:color="FFD556" w:themeColor="accent1"/>
+              <w:right w:val="single" w:sz="12" w:space="0" w:color="FFD556"/>
             </w:tcBorders>
             <w:tcMar>
               <w:right w:w="0" w:type="dxa"/>
             </w:tcMar>
           </w:tcPr>
+          <w:p>
+            <w:pPr>
+              <w:widowControl w:val="0"/>
+              <w:pBdr>
+                <w:top w:val="nil"/>
+                <w:left w:val="nil"/>
+                <w:bottom w:val="nil"/>
+                <w:right w:val="nil"/>
+                <w:between w:val="nil"/>
+              </w:pBdr>
+              <w:spacing w:after="0" w:line="276" w:lineRule="auto"/>
+              <w:jc w:val="left"/>
+              <w:rPr>
+                <w:rFonts w:ascii="Arial" w:eastAsia="Arial" w:hAnsi="Arial" w:cs="Arial"/>
+                <w:color w:val="000000"/>
+                <w:sz w:val="22"/>
+                <w:szCs w:val="22"/>
+              </w:rPr>
+            </w:pPr>
+          </w:p>
           <w:tbl>
             <w:tblPr>
+              <w:tblStyle w:val="a6"/>
               <w:tblW w:w="5992" w:type="dxa"/>
               <w:tblInd w:w="29" w:type="dxa"/>
               <w:tblBorders>
-                <w:insideH w:val="single" w:sz="8" w:space="0" w:color="auto"/>
-                <w:insideV w:val="single" w:sz="8" w:space="0" w:color="auto"/>
+                <w:insideH w:val="single" w:sz="8" w:space="0" w:color="000000"/>
+                <w:insideV w:val="single" w:sz="8" w:space="0" w:color="000000"/>
               </w:tblBorders>
               <w:tblLayout w:type="fixed"/>
-              <w:tblCellMar>
-                <w:left w:w="360" w:type="dxa"/>
-                <w:bottom w:w="403" w:type="dxa"/>
-                <w:right w:w="360" w:type="dxa"/>
-              </w:tblCellMar>
-              <w:tblLook w:val="04A0" w:firstRow="1" w:lastRow="0" w:firstColumn="1" w:lastColumn="0" w:noHBand="0" w:noVBand="1"/>
-              <w:tblDescription w:val="Макетная таблица левой стороны"/>
+              <w:tblLook w:val="0400" w:firstRow="0" w:lastRow="0" w:firstColumn="0" w:lastColumn="0" w:noHBand="0" w:noVBand="1"/>
             </w:tblPr>
             <w:tblGrid>
               <w:gridCol w:w="5992"/>
             </w:tblGrid>
             <w:tr>
               <w:trPr>
-                <w:trHeight w:hRule="exact" w:val="2531"/>
+                <w:trHeight w:val="2531"/>
               </w:trPr>
               <w:tc>
                 <w:tcPr>
-                  <w:tcW w:w="5000" w:type="pct"/>
+                  <w:tcW w:w="5992" w:type="dxa"/>
                   <w:tcBorders>
-                    <w:bottom w:val="single" w:sz="12" w:space="0" w:color="FFD556" w:themeColor="accent1"/>
+                    <w:bottom w:val="single" w:sz="12" w:space="0" w:color="FFD556"/>
                   </w:tcBorders>
                   <w:tcMar>
                     <w:top w:w="317" w:type="dxa"/>
@@ -71,13 +103,7 @@
                     <w:pStyle w:val="2"/>
                   </w:pPr>
                   <w:r>
-                    <w:softHyphen/>
-                  </w:r>
-                  <w:r>
-                    <w:softHyphen/>
-                  </w:r>
-                  <w:r>
-                    <w:t>тема САЙТА</w:t>
+                    <w:t>ТЕМА САЙТА</w:t>
                   </w:r>
                 </w:p>
                 <w:p>
@@ -85,22 +111,7 @@
                     <w:pStyle w:val="3"/>
                   </w:pPr>
                   <w:r>
-                    <w:t>Информация о</w:t>
-                  </w:r>
-                  <w:r>
-                    <w:t xml:space="preserve"> популярных </w:t>
-                  </w:r>
-                  <w:r>
-                    <w:rPr>
-                      <w:lang w:val="en-US"/>
-                    </w:rPr>
-                    <w:t>IT</w:t>
-                  </w:r>
-                  <w:r>
-                    <w:t xml:space="preserve"> </w:t>
-                  </w:r>
-                  <w:r>
-                    <w:t>компаниях</w:t>
+                    <w:t>Информация о популярных IT компаниях</w:t>
                   </w:r>
                 </w:p>
                 <w:p>
@@ -119,11 +130,11 @@
               </w:trPr>
               <w:tc>
                 <w:tcPr>
-                  <w:tcW w:w="5000" w:type="pct"/>
+                  <w:tcW w:w="5992" w:type="dxa"/>
                   <w:tcBorders>
-                    <w:top w:val="single" w:sz="12" w:space="0" w:color="FFD556" w:themeColor="accent1"/>
-                    <w:left w:val="single" w:sz="12" w:space="0" w:color="FFD556" w:themeColor="accent1"/>
-                    <w:bottom w:val="single" w:sz="12" w:space="0" w:color="FFD556" w:themeColor="accent1"/>
+                    <w:top w:val="single" w:sz="12" w:space="0" w:color="FFD556"/>
+                    <w:left w:val="single" w:sz="12" w:space="0" w:color="FFD556"/>
+                    <w:bottom w:val="single" w:sz="12" w:space="0" w:color="FFD556"/>
                     <w:right w:val="nil"/>
                   </w:tcBorders>
                   <w:tcMar>
@@ -142,60 +153,52 @@
                   <w:pPr>
                     <w:rPr>
                       <w:b/>
-                      <w:bCs/>
                     </w:rPr>
                   </w:pPr>
                   <w:r>
                     <w:rPr>
                       <w:b/>
-                      <w:bCs/>
                     </w:rPr>
-                    <w:t xml:space="preserve">Перейти </w:t>
-                  </w:r>
-                  <w:r>
-                    <w:rPr>
-                      <w:b/>
-                      <w:bCs/>
-                    </w:rPr>
-                    <w:t>по адресу,</w:t>
-                  </w:r>
-                  <w:r>
-                    <w:rPr>
-                      <w:b/>
-                      <w:bCs/>
-                    </w:rPr>
-                    <w:t xml:space="preserve"> предоставленному разработчиками</w:t>
-                  </w:r>
-                  <w:r>
-                    <w:rPr>
-                      <w:b/>
-                      <w:bCs/>
-                    </w:rPr>
-                    <w:t>, и следовать указаниям в интерфейсе</w:t>
+                    <w:t>Перейти по адресу, предоставленному разработчиками, и следовать указаниям в интерфейсе</w:t>
                   </w:r>
                 </w:p>
                 <w:p>
                   <w:pPr>
                     <w:pStyle w:val="2"/>
-                  </w:pPr>
-                  <w:r>
-                    <w:t>Описание функионала программы</w:t>
+                    <w:spacing w:after="0"/>
+                  </w:pPr>
+                  <w:r>
+                    <w:t xml:space="preserve">Описание </w:t>
+                  </w:r>
+                  <w:r>
+                    <w:t>функционала</w:t>
+                  </w:r>
+                  <w:r>
+                    <w:t xml:space="preserve"> программы</w:t>
                   </w:r>
                 </w:p>
                 <w:p>
                   <w:pPr>
                     <w:pStyle w:val="2"/>
+                    <w:spacing w:before="0"/>
                     <w:jc w:val="both"/>
                   </w:pPr>
                 </w:p>
                 <w:tbl>
                   <w:tblPr>
-                    <w:tblStyle w:val="a3"/>
-                    <w:tblpPr w:leftFromText="180" w:rightFromText="180" w:vertAnchor="text" w:horzAnchor="margin" w:tblpY="115"/>
-                    <w:tblOverlap w:val="never"/>
-                    <w:tblW w:w="0" w:type="auto"/>
+                    <w:tblStyle w:val="a7"/>
+                    <w:tblW w:w="5262" w:type="dxa"/>
+                    <w:tblInd w:w="0" w:type="dxa"/>
+                    <w:tblBorders>
+                      <w:top w:val="single" w:sz="4" w:space="0" w:color="000000"/>
+                      <w:left w:val="single" w:sz="4" w:space="0" w:color="000000"/>
+                      <w:bottom w:val="single" w:sz="4" w:space="0" w:color="000000"/>
+                      <w:right w:val="single" w:sz="4" w:space="0" w:color="000000"/>
+                      <w:insideH w:val="single" w:sz="4" w:space="0" w:color="000000"/>
+                      <w:insideV w:val="single" w:sz="4" w:space="0" w:color="000000"/>
+                    </w:tblBorders>
                     <w:tblLayout w:type="fixed"/>
-                    <w:tblLook w:val="04A0" w:firstRow="1" w:lastRow="0" w:firstColumn="1" w:lastColumn="0" w:noHBand="0" w:noVBand="1"/>
+                    <w:tblLook w:val="0400" w:firstRow="0" w:lastRow="0" w:firstColumn="0" w:lastColumn="0" w:noHBand="0" w:noVBand="1"/>
                   </w:tblPr>
                   <w:tblGrid>
                     <w:gridCol w:w="603"/>
@@ -213,13 +216,11 @@
                           <w:jc w:val="both"/>
                           <w:rPr>
                             <w:b/>
-                            <w:bCs/>
                           </w:rPr>
                         </w:pPr>
                         <w:r>
                           <w:rPr>
                             <w:b/>
-                            <w:bCs/>
                           </w:rPr>
                           <w:t>№</w:t>
                         </w:r>
@@ -359,10 +360,7 @@
                           <w:jc w:val="left"/>
                         </w:pPr>
                         <w:r>
-                          <w:t xml:space="preserve">Телеграмм бот </w:t>
-                        </w:r>
-                        <w:r>
-                          <w:t>(отправка новой информации в закрытый телеграмм канал)</w:t>
+                          <w:t>Телеграмм бот (отправка новой информации в закрытый телеграмм канал)</w:t>
                         </w:r>
                       </w:p>
                     </w:tc>
@@ -430,39 +428,49 @@
         </w:tc>
         <w:tc>
           <w:tcPr>
-            <w:tcW w:w="4452" w:type="dxa"/>
+            <w:tcW w:w="4311" w:type="dxa"/>
             <w:tcBorders>
-              <w:left w:val="single" w:sz="12" w:space="0" w:color="FFD556" w:themeColor="accent1"/>
+              <w:left w:val="single" w:sz="12" w:space="0" w:color="FFD556"/>
             </w:tcBorders>
           </w:tcPr>
+          <w:p>
+            <w:pPr>
+              <w:widowControl w:val="0"/>
+              <w:pBdr>
+                <w:top w:val="nil"/>
+                <w:left w:val="nil"/>
+                <w:bottom w:val="nil"/>
+                <w:right w:val="nil"/>
+                <w:between w:val="nil"/>
+              </w:pBdr>
+              <w:spacing w:after="0" w:line="276" w:lineRule="auto"/>
+              <w:jc w:val="left"/>
+            </w:pPr>
+          </w:p>
           <w:tbl>
             <w:tblPr>
+              <w:tblStyle w:val="a8"/>
               <w:tblW w:w="4275" w:type="dxa"/>
+              <w:tblInd w:w="0" w:type="dxa"/>
               <w:tblLayout w:type="fixed"/>
-              <w:tblCellMar>
-                <w:left w:w="360" w:type="dxa"/>
-                <w:bottom w:w="403" w:type="dxa"/>
-                <w:right w:w="360" w:type="dxa"/>
-              </w:tblCellMar>
-              <w:tblLook w:val="04A0" w:firstRow="1" w:lastRow="0" w:firstColumn="1" w:lastColumn="0" w:noHBand="0" w:noVBand="1"/>
-              <w:tblDescription w:val="Макетная таблица правой стороны"/>
+              <w:tblLook w:val="0400" w:firstRow="0" w:lastRow="0" w:firstColumn="0" w:lastColumn="0" w:noHBand="0" w:noVBand="1"/>
             </w:tblPr>
             <w:tblGrid>
               <w:gridCol w:w="4275"/>
             </w:tblGrid>
             <w:tr>
               <w:trPr>
-                <w:trHeight w:hRule="exact" w:val="2527"/>
+                <w:trHeight w:val="2527"/>
               </w:trPr>
               <w:tc>
                 <w:tcPr>
-                  <w:tcW w:w="5000" w:type="pct"/>
+                  <w:tcW w:w="4275" w:type="dxa"/>
                   <w:tcBorders>
-                    <w:top w:val="single" w:sz="12" w:space="0" w:color="FFD556" w:themeColor="accent1"/>
-                    <w:bottom w:val="single" w:sz="12" w:space="0" w:color="FFD556" w:themeColor="accent1"/>
-                    <w:right w:val="single" w:sz="12" w:space="0" w:color="FFD556" w:themeColor="accent1"/>
+                    <w:top w:val="single" w:sz="12" w:space="0" w:color="FFD556"/>
+                    <w:bottom w:val="single" w:sz="12" w:space="0" w:color="FFD556"/>
+                    <w:right w:val="single" w:sz="12" w:space="0" w:color="FFD556"/>
                   </w:tcBorders>
-                  <w:shd w:val="clear" w:color="auto" w:fill="FFD556" w:themeFill="accent1"/>
+                  <w:shd w:val="clear" w:color="auto" w:fill="FFD556"/>
                   <w:tcMar>
                     <w:top w:w="288" w:type="dxa"/>
                   </w:tcMar>
@@ -488,14 +496,7 @@
                       <w:sz w:val="18"/>
                       <w:szCs w:val="18"/>
                     </w:rPr>
-                    <w:t>Рассказать,</w:t>
-                  </w:r>
-                  <w:r>
-                    <w:rPr>
-                      <w:sz w:val="18"/>
-                      <w:szCs w:val="18"/>
-                    </w:rPr>
-                    <w:t xml:space="preserve"> как можно большему числу людей о достижениях в IT индустрии</w:t>
+                    <w:t>Рассказать, как можно большему числу людей о достижениях в IT индустрии</w:t>
                   </w:r>
                 </w:p>
               </w:tc>
@@ -506,23 +507,37 @@
               </w:trPr>
               <w:tc>
                 <w:tcPr>
-                  <w:tcW w:w="5000" w:type="pct"/>
+                  <w:tcW w:w="4275" w:type="dxa"/>
                   <w:tcBorders>
-                    <w:top w:val="single" w:sz="12" w:space="0" w:color="FFD556" w:themeColor="accent1"/>
-                    <w:bottom w:val="single" w:sz="12" w:space="0" w:color="FFD556" w:themeColor="accent1"/>
+                    <w:top w:val="single" w:sz="12" w:space="0" w:color="FFD556"/>
+                    <w:bottom w:val="single" w:sz="12" w:space="0" w:color="FFD556"/>
                   </w:tcBorders>
                 </w:tcPr>
+                <w:p>
+                  <w:pPr>
+                    <w:widowControl w:val="0"/>
+                    <w:pBdr>
+                      <w:top w:val="nil"/>
+                      <w:left w:val="nil"/>
+                      <w:bottom w:val="nil"/>
+                      <w:right w:val="nil"/>
+                      <w:between w:val="nil"/>
+                    </w:pBdr>
+                    <w:spacing w:after="0" w:line="276" w:lineRule="auto"/>
+                    <w:jc w:val="left"/>
+                    <w:rPr>
+                      <w:sz w:val="18"/>
+                      <w:szCs w:val="18"/>
+                    </w:rPr>
+                  </w:pPr>
+                </w:p>
                 <w:tbl>
                   <w:tblPr>
+                    <w:tblStyle w:val="a9"/>
                     <w:tblW w:w="3554" w:type="dxa"/>
                     <w:tblInd w:w="4" w:type="dxa"/>
                     <w:tblLayout w:type="fixed"/>
-                    <w:tblCellMar>
-                      <w:left w:w="72" w:type="dxa"/>
-                      <w:right w:w="72" w:type="dxa"/>
-                    </w:tblCellMar>
-                    <w:tblLook w:val="04A0" w:firstRow="1" w:lastRow="0" w:firstColumn="1" w:lastColumn="0" w:noHBand="0" w:noVBand="1"/>
-                    <w:tblDescription w:val="Макетная таблица контактных данных"/>
+                    <w:tblLook w:val="0400" w:firstRow="0" w:lastRow="0" w:firstColumn="0" w:lastColumn="0" w:noHBand="0" w:noVBand="1"/>
                   </w:tblPr>
                   <w:tblGrid>
                     <w:gridCol w:w="1777"/>
@@ -567,49 +582,48 @@
             </w:tr>
             <w:tr>
               <w:trPr>
-                <w:trHeight w:val="7698"/>
+                <w:trHeight w:val="6680"/>
               </w:trPr>
               <w:tc>
                 <w:tcPr>
-                  <w:tcW w:w="5000" w:type="pct"/>
+                  <w:tcW w:w="4275" w:type="dxa"/>
                   <w:tcBorders>
-                    <w:top w:val="single" w:sz="12" w:space="0" w:color="FFD556" w:themeColor="accent1"/>
-                    <w:bottom w:val="single" w:sz="12" w:space="0" w:color="FFD556" w:themeColor="accent1"/>
-                    <w:right w:val="single" w:sz="12" w:space="0" w:color="FFD556" w:themeColor="accent1"/>
+                    <w:top w:val="single" w:sz="12" w:space="0" w:color="FFD556"/>
+                    <w:bottom w:val="single" w:sz="12" w:space="0" w:color="FFD556"/>
+                    <w:right w:val="single" w:sz="12" w:space="0" w:color="FFD556"/>
                   </w:tcBorders>
                 </w:tcPr>
                 <w:p>
                   <w:pPr>
                     <w:pStyle w:val="2"/>
+                    <w:spacing w:after="0"/>
                   </w:pPr>
                 </w:p>
                 <w:p>
                   <w:pPr>
                     <w:pStyle w:val="2"/>
+                    <w:spacing w:before="0" w:after="0"/>
                   </w:pPr>
                 </w:p>
                 <w:p>
                   <w:pPr>
                     <w:pStyle w:val="2"/>
+                    <w:spacing w:before="0" w:after="0"/>
                   </w:pPr>
                 </w:p>
                 <w:p>
                   <w:pPr>
                     <w:pStyle w:val="2"/>
+                    <w:spacing w:before="0" w:after="0"/>
                   </w:pPr>
                 </w:p>
                 <w:p>
                   <w:pPr>
                     <w:pStyle w:val="2"/>
-                  </w:pPr>
-                  <w:r>
-                    <w:t>автор</w:t>
-                  </w:r>
-                  <w:r>
-                    <w:t>ы</w:t>
-                  </w:r>
-                  <w:r>
-                    <w:t xml:space="preserve"> и руководитель проекта</w:t>
+                    <w:spacing w:before="0"/>
+                  </w:pPr>
+                  <w:r>
+                    <w:t>авторы и руководитель проекта</w:t>
                   </w:r>
                 </w:p>
                 <w:p>
@@ -619,117 +633,91 @@
                   <w:r>
                     <w:rPr>
                       <w:i/>
-                      <w:iCs/>
                     </w:rPr>
-                    <w:t>Автор</w:t>
-                  </w:r>
+                    <w:t xml:space="preserve">Автор 1 </w:t>
+                  </w:r>
+                  <w:r>
+                    <w:t>– Луконин</w:t>
+                  </w:r>
+                </w:p>
+                <w:p>
+                  <w:pPr>
+                    <w:pStyle w:val="3"/>
+                  </w:pPr>
+                  <w:r>
+                    <w:t xml:space="preserve">Егор </w:t>
+                  </w:r>
+                </w:p>
+                <w:p>
+                  <w:pPr>
+                    <w:pStyle w:val="3"/>
+                  </w:pPr>
+                  <w:r>
+                    <w:t>Дмитриевич</w:t>
+                  </w:r>
+                </w:p>
+                <w:p>
+                  <w:pPr>
+                    <w:pStyle w:val="3"/>
+                  </w:pPr>
+                  <w:r>
+                    <w:t xml:space="preserve">Автор 2 – Гасанов </w:t>
+                  </w:r>
+                </w:p>
+                <w:p>
+                  <w:pPr>
+                    <w:pStyle w:val="3"/>
+                  </w:pPr>
+                  <w:r>
+                    <w:t xml:space="preserve">Орхан </w:t>
+                  </w:r>
+                </w:p>
+                <w:p>
+                  <w:pPr>
+                    <w:pStyle w:val="3"/>
+                  </w:pPr>
+                  <w:r>
+                    <w:t xml:space="preserve">Гамид </w:t>
+                  </w:r>
+                  <w:proofErr w:type="spellStart"/>
+                  <w:r>
+                    <w:t>оглы</w:t>
+                  </w:r>
+                  <w:proofErr w:type="spellEnd"/>
+                </w:p>
+                <w:p>
+                  <w:pPr>
+                    <w:pStyle w:val="3"/>
+                  </w:pPr>
+                  <w:r>
+                    <w:t>Автор 3 – Лобачева</w:t>
+                  </w:r>
+                </w:p>
+                <w:p>
+                  <w:pPr>
+                    <w:pStyle w:val="3"/>
+                  </w:pPr>
+                  <w:r>
+                    <w:t>Елизавета</w:t>
+                  </w:r>
+                </w:p>
+                <w:p>
+                  <w:pPr>
+                    <w:pStyle w:val="3"/>
+                  </w:pPr>
+                  <w:r>
+                    <w:t>Алексеевна</w:t>
+                  </w:r>
+                </w:p>
+                <w:p>
+                  <w:pPr>
+                    <w:pStyle w:val="3"/>
+                  </w:pPr>
                   <w:r>
                     <w:rPr>
                       <w:i/>
-                      <w:iCs/>
                     </w:rPr>
-                    <w:t xml:space="preserve"> 1</w:t>
-                  </w:r>
-                  <w:r>
-                    <w:rPr>
-                      <w:i/>
-                      <w:iCs/>
-                    </w:rPr>
-                    <w:t xml:space="preserve"> </w:t>
-                  </w:r>
-                  <w:r>
-                    <w:t>– Луконин</w:t>
-                  </w:r>
-                </w:p>
-                <w:p>
-                  <w:pPr>
-                    <w:pStyle w:val="3"/>
-                  </w:pPr>
-                  <w:r>
-                    <w:t xml:space="preserve">Егор </w:t>
-                  </w:r>
-                </w:p>
-                <w:p>
-                  <w:pPr>
-                    <w:pStyle w:val="3"/>
-                  </w:pPr>
-                  <w:r>
-                    <w:t>Дмитриевич</w:t>
-                  </w:r>
-                </w:p>
-                <w:p>
-                  <w:pPr>
-                    <w:pStyle w:val="3"/>
-                  </w:pPr>
-                  <w:r>
-                    <w:t xml:space="preserve">Автор 2 – Гасанов </w:t>
-                  </w:r>
-                </w:p>
-                <w:p>
-                  <w:pPr>
-                    <w:pStyle w:val="3"/>
-                  </w:pPr>
-                  <w:r>
-                    <w:t>Орхан</w:t>
-                  </w:r>
-                  <w:r>
-                    <w:t xml:space="preserve"> </w:t>
-                  </w:r>
-                </w:p>
-                <w:p>
-                  <w:pPr>
-                    <w:pStyle w:val="3"/>
-                  </w:pPr>
-                  <w:r>
-                    <w:t xml:space="preserve">Гамид </w:t>
-                  </w:r>
-                  <w:proofErr w:type="spellStart"/>
-                  <w:r>
-                    <w:t>оглы</w:t>
-                  </w:r>
-                  <w:proofErr w:type="spellEnd"/>
-                </w:p>
-                <w:p>
-                  <w:pPr>
-                    <w:pStyle w:val="3"/>
-                  </w:pPr>
-                  <w:r>
-                    <w:t>Автор 3 – Лобачева</w:t>
-                  </w:r>
-                </w:p>
-                <w:p>
-                  <w:pPr>
-                    <w:pStyle w:val="3"/>
-                  </w:pPr>
-                  <w:r>
-                    <w:t>Елизавета</w:t>
-                  </w:r>
-                </w:p>
-                <w:p>
-                  <w:pPr>
-                    <w:pStyle w:val="3"/>
-                  </w:pPr>
-                  <w:r>
-                    <w:t>Алексеевна</w:t>
-                  </w:r>
-                </w:p>
-                <w:p>
-                  <w:pPr>
-                    <w:pStyle w:val="3"/>
-                  </w:pPr>
-                  <w:r>
-                    <w:rPr>
-                      <w:i/>
-                      <w:iCs/>
-                    </w:rPr>
-                    <w:t>Руководитель</w:t>
-                  </w:r>
-                  <w:r>
-                    <w:rPr>
-                      <w:i/>
-                      <w:iCs/>
-                    </w:rPr>
-                    <w:t xml:space="preserve"> </w:t>
+                    <w:t xml:space="preserve">Руководитель </w:t>
                   </w:r>
                   <w:r>
                     <w:t xml:space="preserve">- Михаил      Владимирович </w:t>
@@ -749,7 +737,14 @@
     </w:tbl>
     <w:p>
       <w:pPr>
-        <w:pStyle w:val="a9"/>
+        <w:pBdr>
+          <w:top w:val="nil"/>
+          <w:left w:val="nil"/>
+          <w:bottom w:val="nil"/>
+          <w:right w:val="nil"/>
+          <w:between w:val="nil"/>
+        </w:pBdr>
+        <w:spacing w:after="0" w:line="240" w:lineRule="auto"/>
       </w:pPr>
     </w:p>
     <w:sectPr>
@@ -759,11 +754,11 @@
       <w:footerReference w:type="default" r:id="rId9"/>
       <w:headerReference w:type="first" r:id="rId10"/>
       <w:footerReference w:type="first" r:id="rId11"/>
-      <w:pgSz w:w="11906" w:h="16838" w:code="9"/>
+      <w:pgSz w:w="11906" w:h="16838"/>
       <w:pgMar w:top="794" w:right="794" w:bottom="680" w:left="794" w:header="794" w:footer="578" w:gutter="0"/>
+      <w:pgNumType w:start="1"/>
       <w:cols w:space="720"/>
       <w:titlePg/>
-      <w:docGrid w:linePitch="360"/>
     </w:sectPr>
   </w:body>
 </w:document>
@@ -798,7 +793,14 @@
 <w:ftr xmlns:wpc="http://schemas.microsoft.com/office/word/2010/wordprocessingCanvas" xmlns:cx="http://schemas.microsoft.com/office/drawing/2014/chartex" xmlns:cx1="http://schemas.microsoft.com/office/drawing/2015/9/8/chartex" xmlns:cx2="http://schemas.microsoft.com/office/drawing/2015/10/21/chartex" xmlns:cx3="http://schemas.microsoft.com/office/drawing/2016/5/9/chartex" xmlns:cx4="http://schemas.microsoft.com/office/drawing/2016/5/10/chartex" xmlns:cx5="http://schemas.microsoft.com/office/drawing/2016/5/11/chartex" xmlns:cx6="http://schemas.microsoft.com/office/drawing/2016/5/12/chartex" xmlns:cx7="http://schemas.microsoft.com/office/drawing/2016/5/13/chartex" xmlns:cx8="http://schemas.microsoft.com/office/drawing/2016/5/14/chartex" xmlns:mc="http://schemas.openxmlformats.org/markup-compatibility/2006" xmlns:aink="http://schemas.microsoft.com/office/drawing/2016/ink" xmlns:am3d="http://schemas.microsoft.com/office/drawing/2017/model3d" xmlns:o="urn:schemas-microsoft-com:office:office" xmlns:oel="http://schemas.microsoft.com/office/2019/extlst" xmlns:r="http://schemas.openxmlformats.org/officeDocument/2006/relationships" xmlns:m="http://schemas.openxmlformats.org/officeDocument/2006/math" xmlns:v="urn:schemas-microsoft-com:vml" xmlns:wp14="http://schemas.microsoft.com/office/word/2010/wordprocessingDrawing" xmlns:wp="http://schemas.openxmlformats.org/drawingml/2006/wordprocessingDrawing" xmlns:w10="urn:schemas-microsoft-com:office:word" xmlns:w="http://schemas.openxmlformats.org/wordprocessingml/2006/main" xmlns:w14="http://schemas.microsoft.com/office/word/2010/wordml" xmlns:w15="http://schemas.microsoft.com/office/word/2012/wordml" xmlns:w16cex="http://schemas.microsoft.com/office/word/2018/wordml/cex" xmlns:w16cid="http://schemas.microsoft.com/office/word/2016/wordml/cid" xmlns:w16="http://schemas.microsoft.com/office/word/2018/wordml" xmlns:w16sdtdh="http://schemas.microsoft.com/office/word/2020/wordml/sdtdatahash" xmlns:w16se="http://schemas.microsoft.com/office/word/2015/wordml/symex" xmlns:wpg="http://schemas.microsoft.com/office/word/2010/wordprocessingGroup" xmlns:wpi="http://schemas.microsoft.com/office/word/2010/wordprocessingInk" xmlns:wne="http://schemas.microsoft.com/office/word/2006/wordml" xmlns:wps="http://schemas.microsoft.com/office/word/2010/wordprocessingShape" mc:Ignorable="w14 w15 w16se w16cid w16 w16cex w16sdtdh wp14">
   <w:p>
     <w:pPr>
-      <w:pStyle w:val="a6"/>
+      <w:pBdr>
+        <w:top w:val="nil"/>
+        <w:left w:val="nil"/>
+        <w:bottom w:val="nil"/>
+        <w:right w:val="nil"/>
+        <w:between w:val="nil"/>
+      </w:pBdr>
+      <w:spacing w:after="0" w:line="240" w:lineRule="auto"/>
     </w:pPr>
   </w:p>
 </w:ftr>
@@ -806,59 +808,30 @@
 
 <file path=word/footer2.xml><?xml version="1.0" encoding="utf-8"?>
 <w:ftr xmlns:wpc="http://schemas.microsoft.com/office/word/2010/wordprocessingCanvas" xmlns:cx="http://schemas.microsoft.com/office/drawing/2014/chartex" xmlns:cx1="http://schemas.microsoft.com/office/drawing/2015/9/8/chartex" xmlns:cx2="http://schemas.microsoft.com/office/drawing/2015/10/21/chartex" xmlns:cx3="http://schemas.microsoft.com/office/drawing/2016/5/9/chartex" xmlns:cx4="http://schemas.microsoft.com/office/drawing/2016/5/10/chartex" xmlns:cx5="http://schemas.microsoft.com/office/drawing/2016/5/11/chartex" xmlns:cx6="http://schemas.microsoft.com/office/drawing/2016/5/12/chartex" xmlns:cx7="http://schemas.microsoft.com/office/drawing/2016/5/13/chartex" xmlns:cx8="http://schemas.microsoft.com/office/drawing/2016/5/14/chartex" xmlns:mc="http://schemas.openxmlformats.org/markup-compatibility/2006" xmlns:aink="http://schemas.microsoft.com/office/drawing/2016/ink" xmlns:am3d="http://schemas.microsoft.com/office/drawing/2017/model3d" xmlns:o="urn:schemas-microsoft-com:office:office" xmlns:oel="http://schemas.microsoft.com/office/2019/extlst" xmlns:r="http://schemas.openxmlformats.org/officeDocument/2006/relationships" xmlns:m="http://schemas.openxmlformats.org/officeDocument/2006/math" xmlns:v="urn:schemas-microsoft-com:vml" xmlns:wp14="http://schemas.microsoft.com/office/word/2010/wordprocessingDrawing" xmlns:wp="http://schemas.openxmlformats.org/drawingml/2006/wordprocessingDrawing" xmlns:w10="urn:schemas-microsoft-com:office:word" xmlns:w="http://schemas.openxmlformats.org/wordprocessingml/2006/main" xmlns:w14="http://schemas.microsoft.com/office/word/2010/wordml" xmlns:w15="http://schemas.microsoft.com/office/word/2012/wordml" xmlns:w16cex="http://schemas.microsoft.com/office/word/2018/wordml/cex" xmlns:w16cid="http://schemas.microsoft.com/office/word/2016/wordml/cid" xmlns:w16="http://schemas.microsoft.com/office/word/2018/wordml" xmlns:w16sdtdh="http://schemas.microsoft.com/office/word/2020/wordml/sdtdatahash" xmlns:w16se="http://schemas.microsoft.com/office/word/2015/wordml/symex" xmlns:wpg="http://schemas.microsoft.com/office/word/2010/wordprocessingGroup" xmlns:wpi="http://schemas.microsoft.com/office/word/2010/wordprocessingInk" xmlns:wne="http://schemas.microsoft.com/office/word/2006/wordml" xmlns:wps="http://schemas.microsoft.com/office/word/2010/wordprocessingShape" mc:Ignorable="w14 w15 w16se w16cid w16 w16cex w16sdtdh wp14">
-  <w:sdt>
-    <w:sdtPr>
-      <w:id w:val="1209230077"/>
-      <w:docPartObj>
-        <w:docPartGallery w:val="Page Numbers (Bottom of Page)"/>
-        <w:docPartUnique/>
-      </w:docPartObj>
-    </w:sdtPr>
-    <w:sdtEndPr>
-      <w:rPr>
-        <w:noProof/>
-      </w:rPr>
-    </w:sdtEndPr>
-    <w:sdtContent>
-      <w:p>
-        <w:pPr>
-          <w:pStyle w:val="a6"/>
-        </w:pPr>
-        <w:r>
-          <w:rPr>
-            <w:lang w:bidi="ru-RU"/>
-          </w:rPr>
-          <w:fldChar w:fldCharType="begin"/>
-        </w:r>
-        <w:r>
-          <w:rPr>
-            <w:lang w:bidi="ru-RU"/>
-          </w:rPr>
-          <w:instrText xml:space="preserve"> PAGE   \* MERGEFORMAT </w:instrText>
-        </w:r>
-        <w:r>
-          <w:rPr>
-            <w:lang w:bidi="ru-RU"/>
-          </w:rPr>
-          <w:fldChar w:fldCharType="separate"/>
-        </w:r>
-        <w:r>
-          <w:rPr>
-            <w:noProof/>
-            <w:lang w:bidi="ru-RU"/>
-          </w:rPr>
-          <w:t>2</w:t>
-        </w:r>
-        <w:r>
-          <w:rPr>
-            <w:noProof/>
-            <w:lang w:bidi="ru-RU"/>
-          </w:rPr>
-          <w:fldChar w:fldCharType="end"/>
-        </w:r>
-      </w:p>
-    </w:sdtContent>
-  </w:sdt>
+  <w:p>
+    <w:pPr>
+      <w:pBdr>
+        <w:top w:val="nil"/>
+        <w:left w:val="nil"/>
+        <w:bottom w:val="nil"/>
+        <w:right w:val="nil"/>
+        <w:between w:val="nil"/>
+      </w:pBdr>
+      <w:spacing w:after="0" w:line="240" w:lineRule="auto"/>
+    </w:pPr>
+    <w:r>
+      <w:fldChar w:fldCharType="begin"/>
+    </w:r>
+    <w:r>
+      <w:instrText>PAGE</w:instrText>
+    </w:r>
+    <w:r>
+      <w:fldChar w:fldCharType="separate"/>
+    </w:r>
+    <w:r>
+      <w:fldChar w:fldCharType="end"/>
+    </w:r>
+  </w:p>
 </w:ftr>
 </file>
 
@@ -866,7 +839,14 @@
 <w:ftr xmlns:wpc="http://schemas.microsoft.com/office/word/2010/wordprocessingCanvas" xmlns:cx="http://schemas.microsoft.com/office/drawing/2014/chartex" xmlns:cx1="http://schemas.microsoft.com/office/drawing/2015/9/8/chartex" xmlns:cx2="http://schemas.microsoft.com/office/drawing/2015/10/21/chartex" xmlns:cx3="http://schemas.microsoft.com/office/drawing/2016/5/9/chartex" xmlns:cx4="http://schemas.microsoft.com/office/drawing/2016/5/10/chartex" xmlns:cx5="http://schemas.microsoft.com/office/drawing/2016/5/11/chartex" xmlns:cx6="http://schemas.microsoft.com/office/drawing/2016/5/12/chartex" xmlns:cx7="http://schemas.microsoft.com/office/drawing/2016/5/13/chartex" xmlns:cx8="http://schemas.microsoft.com/office/drawing/2016/5/14/chartex" xmlns:mc="http://schemas.openxmlformats.org/markup-compatibility/2006" xmlns:aink="http://schemas.microsoft.com/office/drawing/2016/ink" xmlns:am3d="http://schemas.microsoft.com/office/drawing/2017/model3d" xmlns:o="urn:schemas-microsoft-com:office:office" xmlns:oel="http://schemas.microsoft.com/office/2019/extlst" xmlns:r="http://schemas.openxmlformats.org/officeDocument/2006/relationships" xmlns:m="http://schemas.openxmlformats.org/officeDocument/2006/math" xmlns:v="urn:schemas-microsoft-com:vml" xmlns:wp14="http://schemas.microsoft.com/office/word/2010/wordprocessingDrawing" xmlns:wp="http://schemas.openxmlformats.org/drawingml/2006/wordprocessingDrawing" xmlns:w10="urn:schemas-microsoft-com:office:word" xmlns:w="http://schemas.openxmlformats.org/wordprocessingml/2006/main" xmlns:w14="http://schemas.microsoft.com/office/word/2010/wordml" xmlns:w15="http://schemas.microsoft.com/office/word/2012/wordml" xmlns:w16cex="http://schemas.microsoft.com/office/word/2018/wordml/cex" xmlns:w16cid="http://schemas.microsoft.com/office/word/2016/wordml/cid" xmlns:w16="http://schemas.microsoft.com/office/word/2018/wordml" xmlns:w16sdtdh="http://schemas.microsoft.com/office/word/2020/wordml/sdtdatahash" xmlns:w16se="http://schemas.microsoft.com/office/word/2015/wordml/symex" xmlns:wpg="http://schemas.microsoft.com/office/word/2010/wordprocessingGroup" xmlns:wpi="http://schemas.microsoft.com/office/word/2010/wordprocessingInk" xmlns:wne="http://schemas.microsoft.com/office/word/2006/wordml" xmlns:wps="http://schemas.microsoft.com/office/word/2010/wordprocessingShape" mc:Ignorable="w14 w15 w16se w16cid w16 w16cex w16sdtdh wp14">
   <w:p>
     <w:pPr>
-      <w:pStyle w:val="a6"/>
+      <w:pBdr>
+        <w:top w:val="nil"/>
+        <w:left w:val="nil"/>
+        <w:bottom w:val="nil"/>
+        <w:right w:val="nil"/>
+        <w:between w:val="nil"/>
+      </w:pBdr>
+      <w:spacing w:after="0" w:line="240" w:lineRule="auto"/>
     </w:pPr>
   </w:p>
 </w:ftr>
@@ -901,7 +881,14 @@
 <w:hdr xmlns:wpc="http://schemas.microsoft.com/office/word/2010/wordprocessingCanvas" xmlns:cx="http://schemas.microsoft.com/office/drawing/2014/chartex" xmlns:cx1="http://schemas.microsoft.com/office/drawing/2015/9/8/chartex" xmlns:cx2="http://schemas.microsoft.com/office/drawing/2015/10/21/chartex" xmlns:cx3="http://schemas.microsoft.com/office/drawing/2016/5/9/chartex" xmlns:cx4="http://schemas.microsoft.com/office/drawing/2016/5/10/chartex" xmlns:cx5="http://schemas.microsoft.com/office/drawing/2016/5/11/chartex" xmlns:cx6="http://schemas.microsoft.com/office/drawing/2016/5/12/chartex" xmlns:cx7="http://schemas.microsoft.com/office/drawing/2016/5/13/chartex" xmlns:cx8="http://schemas.microsoft.com/office/drawing/2016/5/14/chartex" xmlns:mc="http://schemas.openxmlformats.org/markup-compatibility/2006" xmlns:aink="http://schemas.microsoft.com/office/drawing/2016/ink" xmlns:am3d="http://schemas.microsoft.com/office/drawing/2017/model3d" xmlns:o="urn:schemas-microsoft-com:office:office" xmlns:oel="http://schemas.microsoft.com/office/2019/extlst" xmlns:r="http://schemas.openxmlformats.org/officeDocument/2006/relationships" xmlns:m="http://schemas.openxmlformats.org/officeDocument/2006/math" xmlns:v="urn:schemas-microsoft-com:vml" xmlns:wp14="http://schemas.microsoft.com/office/word/2010/wordprocessingDrawing" xmlns:wp="http://schemas.openxmlformats.org/drawingml/2006/wordprocessingDrawing" xmlns:w10="urn:schemas-microsoft-com:office:word" xmlns:w="http://schemas.openxmlformats.org/wordprocessingml/2006/main" xmlns:w14="http://schemas.microsoft.com/office/word/2010/wordml" xmlns:w15="http://schemas.microsoft.com/office/word/2012/wordml" xmlns:w16cex="http://schemas.microsoft.com/office/word/2018/wordml/cex" xmlns:w16cid="http://schemas.microsoft.com/office/word/2016/wordml/cid" xmlns:w16="http://schemas.microsoft.com/office/word/2018/wordml" xmlns:w16sdtdh="http://schemas.microsoft.com/office/word/2020/wordml/sdtdatahash" xmlns:w16se="http://schemas.microsoft.com/office/word/2015/wordml/symex" xmlns:wpg="http://schemas.microsoft.com/office/word/2010/wordprocessingGroup" xmlns:wpi="http://schemas.microsoft.com/office/word/2010/wordprocessingInk" xmlns:wne="http://schemas.microsoft.com/office/word/2006/wordml" xmlns:wps="http://schemas.microsoft.com/office/word/2010/wordprocessingShape" mc:Ignorable="w14 w15 w16se w16cid w16 w16cex w16sdtdh wp14">
   <w:p>
     <w:pPr>
-      <w:pStyle w:val="a4"/>
+      <w:pBdr>
+        <w:top w:val="nil"/>
+        <w:left w:val="nil"/>
+        <w:bottom w:val="nil"/>
+        <w:right w:val="nil"/>
+        <w:between w:val="nil"/>
+      </w:pBdr>
+      <w:spacing w:after="0" w:line="240" w:lineRule="auto"/>
     </w:pPr>
   </w:p>
 </w:hdr>
@@ -911,7 +898,14 @@
 <w:hdr xmlns:wpc="http://schemas.microsoft.com/office/word/2010/wordprocessingCanvas" xmlns:cx="http://schemas.microsoft.com/office/drawing/2014/chartex" xmlns:cx1="http://schemas.microsoft.com/office/drawing/2015/9/8/chartex" xmlns:cx2="http://schemas.microsoft.com/office/drawing/2015/10/21/chartex" xmlns:cx3="http://schemas.microsoft.com/office/drawing/2016/5/9/chartex" xmlns:cx4="http://schemas.microsoft.com/office/drawing/2016/5/10/chartex" xmlns:cx5="http://schemas.microsoft.com/office/drawing/2016/5/11/chartex" xmlns:cx6="http://schemas.microsoft.com/office/drawing/2016/5/12/chartex" xmlns:cx7="http://schemas.microsoft.com/office/drawing/2016/5/13/chartex" xmlns:cx8="http://schemas.microsoft.com/office/drawing/2016/5/14/chartex" xmlns:mc="http://schemas.openxmlformats.org/markup-compatibility/2006" xmlns:aink="http://schemas.microsoft.com/office/drawing/2016/ink" xmlns:am3d="http://schemas.microsoft.com/office/drawing/2017/model3d" xmlns:o="urn:schemas-microsoft-com:office:office" xmlns:oel="http://schemas.microsoft.com/office/2019/extlst" xmlns:r="http://schemas.openxmlformats.org/officeDocument/2006/relationships" xmlns:m="http://schemas.openxmlformats.org/officeDocument/2006/math" xmlns:v="urn:schemas-microsoft-com:vml" xmlns:wp14="http://schemas.microsoft.com/office/word/2010/wordprocessingDrawing" xmlns:wp="http://schemas.openxmlformats.org/drawingml/2006/wordprocessingDrawing" xmlns:w10="urn:schemas-microsoft-com:office:word" xmlns:w="http://schemas.openxmlformats.org/wordprocessingml/2006/main" xmlns:w14="http://schemas.microsoft.com/office/word/2010/wordml" xmlns:w15="http://schemas.microsoft.com/office/word/2012/wordml" xmlns:w16cex="http://schemas.microsoft.com/office/word/2018/wordml/cex" xmlns:w16cid="http://schemas.microsoft.com/office/word/2016/wordml/cid" xmlns:w16="http://schemas.microsoft.com/office/word/2018/wordml" xmlns:w16sdtdh="http://schemas.microsoft.com/office/word/2020/wordml/sdtdatahash" xmlns:w16se="http://schemas.microsoft.com/office/word/2015/wordml/symex" xmlns:wpg="http://schemas.microsoft.com/office/word/2010/wordprocessingGroup" xmlns:wpi="http://schemas.microsoft.com/office/word/2010/wordprocessingInk" xmlns:wne="http://schemas.microsoft.com/office/word/2006/wordml" xmlns:wps="http://schemas.microsoft.com/office/word/2010/wordprocessingShape" mc:Ignorable="w14 w15 w16se w16cid w16 w16cex w16sdtdh wp14">
   <w:p>
     <w:pPr>
-      <w:pStyle w:val="a4"/>
+      <w:pBdr>
+        <w:top w:val="nil"/>
+        <w:left w:val="nil"/>
+        <w:bottom w:val="nil"/>
+        <w:right w:val="nil"/>
+        <w:between w:val="nil"/>
+      </w:pBdr>
+      <w:spacing w:after="0" w:line="240" w:lineRule="auto"/>
     </w:pPr>
   </w:p>
 </w:hdr>
@@ -919,73 +913,46 @@
 
 <file path=word/header3.xml><?xml version="1.0" encoding="utf-8"?>
 <w:hdr xmlns:wpc="http://schemas.microsoft.com/office/word/2010/wordprocessingCanvas" xmlns:cx="http://schemas.microsoft.com/office/drawing/2014/chartex" xmlns:cx1="http://schemas.microsoft.com/office/drawing/2015/9/8/chartex" xmlns:cx2="http://schemas.microsoft.com/office/drawing/2015/10/21/chartex" xmlns:cx3="http://schemas.microsoft.com/office/drawing/2016/5/9/chartex" xmlns:cx4="http://schemas.microsoft.com/office/drawing/2016/5/10/chartex" xmlns:cx5="http://schemas.microsoft.com/office/drawing/2016/5/11/chartex" xmlns:cx6="http://schemas.microsoft.com/office/drawing/2016/5/12/chartex" xmlns:cx7="http://schemas.microsoft.com/office/drawing/2016/5/13/chartex" xmlns:cx8="http://schemas.microsoft.com/office/drawing/2016/5/14/chartex" xmlns:mc="http://schemas.openxmlformats.org/markup-compatibility/2006" xmlns:aink="http://schemas.microsoft.com/office/drawing/2016/ink" xmlns:am3d="http://schemas.microsoft.com/office/drawing/2017/model3d" xmlns:o="urn:schemas-microsoft-com:office:office" xmlns:oel="http://schemas.microsoft.com/office/2019/extlst" xmlns:r="http://schemas.openxmlformats.org/officeDocument/2006/relationships" xmlns:m="http://schemas.openxmlformats.org/officeDocument/2006/math" xmlns:v="urn:schemas-microsoft-com:vml" xmlns:wp14="http://schemas.microsoft.com/office/word/2010/wordprocessingDrawing" xmlns:wp="http://schemas.openxmlformats.org/drawingml/2006/wordprocessingDrawing" xmlns:w10="urn:schemas-microsoft-com:office:word" xmlns:w="http://schemas.openxmlformats.org/wordprocessingml/2006/main" xmlns:w14="http://schemas.microsoft.com/office/word/2010/wordml" xmlns:w15="http://schemas.microsoft.com/office/word/2012/wordml" xmlns:w16cex="http://schemas.microsoft.com/office/word/2018/wordml/cex" xmlns:w16cid="http://schemas.microsoft.com/office/word/2016/wordml/cid" xmlns:w16="http://schemas.microsoft.com/office/word/2018/wordml" xmlns:w16sdtdh="http://schemas.microsoft.com/office/word/2020/wordml/sdtdatahash" xmlns:w16se="http://schemas.microsoft.com/office/word/2015/wordml/symex" xmlns:wpg="http://schemas.microsoft.com/office/word/2010/wordprocessingGroup" xmlns:wpi="http://schemas.microsoft.com/office/word/2010/wordprocessingInk" xmlns:wne="http://schemas.microsoft.com/office/word/2006/wordml" xmlns:wps="http://schemas.microsoft.com/office/word/2010/wordprocessingShape" mc:Ignorable="w14 w15 w16se w16cid w16 w16cex w16sdtdh wp14">
+  <w:p>
+    <w:pPr>
+      <w:widowControl w:val="0"/>
+      <w:pBdr>
+        <w:top w:val="nil"/>
+        <w:left w:val="nil"/>
+        <w:bottom w:val="nil"/>
+        <w:right w:val="nil"/>
+        <w:between w:val="nil"/>
+      </w:pBdr>
+      <w:spacing w:after="0" w:line="276" w:lineRule="auto"/>
+      <w:jc w:val="left"/>
+    </w:pPr>
+  </w:p>
   <w:tbl>
     <w:tblPr>
-      <w:tblW w:w="5000" w:type="pct"/>
+      <w:tblStyle w:val="aa"/>
+      <w:tblW w:w="10288" w:type="dxa"/>
+      <w:tblInd w:w="0" w:type="dxa"/>
       <w:tblBorders>
-        <w:top w:val="single" w:sz="12" w:space="0" w:color="FFD556" w:themeColor="accent1"/>
-        <w:left w:val="single" w:sz="12" w:space="0" w:color="FFD556" w:themeColor="accent1"/>
-        <w:bottom w:val="single" w:sz="12" w:space="0" w:color="FFD556" w:themeColor="accent1"/>
-        <w:right w:val="single" w:sz="12" w:space="0" w:color="FFD556" w:themeColor="accent1"/>
-        <w:insideH w:val="single" w:sz="12" w:space="0" w:color="FFD556" w:themeColor="accent1"/>
-        <w:insideV w:val="single" w:sz="12" w:space="0" w:color="FFD556" w:themeColor="accent1"/>
+        <w:top w:val="single" w:sz="12" w:space="0" w:color="FFD556"/>
+        <w:left w:val="single" w:sz="12" w:space="0" w:color="FFD556"/>
+        <w:bottom w:val="single" w:sz="12" w:space="0" w:color="FFD556"/>
+        <w:right w:val="single" w:sz="12" w:space="0" w:color="FFD556"/>
+        <w:insideH w:val="single" w:sz="12" w:space="0" w:color="FFD556"/>
+        <w:insideV w:val="single" w:sz="12" w:space="0" w:color="FFD556"/>
       </w:tblBorders>
       <w:tblLayout w:type="fixed"/>
-      <w:tblCellMar>
-        <w:top w:w="547" w:type="dxa"/>
-        <w:left w:w="360" w:type="dxa"/>
-        <w:bottom w:w="547" w:type="dxa"/>
-        <w:right w:w="360" w:type="dxa"/>
-      </w:tblCellMar>
-      <w:tblLook w:val="04A0" w:firstRow="1" w:lastRow="0" w:firstColumn="1" w:lastColumn="0" w:noHBand="0" w:noVBand="1"/>
-      <w:tblDescription w:val="Макетная таблица верхнего колонтитула"/>
+      <w:tblLook w:val="0400" w:firstRow="0" w:lastRow="0" w:firstColumn="0" w:lastColumn="0" w:noHBand="0" w:noVBand="1"/>
     </w:tblPr>
     <w:tblGrid>
       <w:gridCol w:w="10288"/>
     </w:tblGrid>
     <w:tr>
-      <w:sdt>
-        <w:sdtPr>
-          <w:alias w:val="Ваше имя:"/>
-          <w:tag w:val="Ваше имя:"/>
-          <w:id w:val="-1536030456"/>
-          <w:dataBinding w:prefixMappings="xmlns:ns0='http://purl.org/dc/elements/1.1/' xmlns:ns1='http://schemas.openxmlformats.org/package/2006/metadata/core-properties' " w:xpath="/ns1:coreProperties[1]/ns0:creator[1]" w:storeItemID="{6C3C8BC8-F283-45AE-878A-BAB7291924A1}"/>
-          <w15:appearance w15:val="hidden"/>
-          <w:text w:multiLine="1"/>
-        </w:sdtPr>
-        <w:sdtContent>
-          <w:tc>
-            <w:tcPr>
-              <w:tcW w:w="9340" w:type="dxa"/>
-              <w:tcBorders>
-                <w:bottom w:val="single" w:sz="12" w:space="0" w:color="FFD556" w:themeColor="accent1"/>
-              </w:tcBorders>
-            </w:tcPr>
-            <w:p>
-              <w:pPr>
-                <w:pStyle w:val="1"/>
-              </w:pPr>
-              <w:r>
-                <w:t>игра эль</w:t>
-              </w:r>
-              <w:r>
-                <w:t xml:space="preserve"> </w:t>
-              </w:r>
-              <w:r>
-                <w:t>капитан</w:t>
-              </w:r>
-            </w:p>
-          </w:tc>
-        </w:sdtContent>
-      </w:sdt>
-    </w:tr>
-    <w:tr>
       <w:trPr>
-        <w:trHeight w:hRule="exact" w:val="72"/>
+        <w:trHeight w:val="72"/>
       </w:trPr>
       <w:tc>
         <w:tcPr>
-          <w:tcW w:w="9340" w:type="dxa"/>
+          <w:tcW w:w="10288" w:type="dxa"/>
           <w:tcBorders>
             <w:left w:val="nil"/>
             <w:bottom w:val="nil"/>
@@ -1004,7 +971,14 @@
   </w:tbl>
   <w:p>
     <w:pPr>
-      <w:pStyle w:val="a4"/>
+      <w:pBdr>
+        <w:top w:val="nil"/>
+        <w:left w:val="nil"/>
+        <w:bottom w:val="nil"/>
+        <w:right w:val="nil"/>
+        <w:between w:val="nil"/>
+      </w:pBdr>
+      <w:spacing w:after="0" w:line="240" w:lineRule="auto"/>
     </w:pPr>
   </w:p>
 </w:hdr>
@@ -1015,9 +989,9 @@
   <w:docDefaults>
     <w:rPrDefault>
       <w:rPr>
-        <w:rFonts w:asciiTheme="minorHAnsi" w:eastAsiaTheme="minorHAnsi" w:hAnsiTheme="minorHAnsi" w:cstheme="minorBidi"/>
-        <w:color w:val="636A6B" w:themeColor="text2"/>
-        <w:lang w:val="ru-RU" w:eastAsia="en-US" w:bidi="ar-SA"/>
+        <w:rFonts w:ascii="Century Gothic" w:eastAsia="Century Gothic" w:hAnsi="Century Gothic" w:cs="Century Gothic"/>
+        <w:color w:val="636A6B"/>
+        <w:lang w:val="ru-RU" w:eastAsia="ru-RU" w:bidi="ar-SA"/>
       </w:rPr>
     </w:rPrDefault>
     <w:pPrDefault>
@@ -1090,7 +1064,7 @@
     <w:lsdException w:name="List Number 3" w:semiHidden="1" w:unhideWhenUsed="1"/>
     <w:lsdException w:name="List Number 4" w:semiHidden="1" w:unhideWhenUsed="1"/>
     <w:lsdException w:name="List Number 5" w:semiHidden="1" w:unhideWhenUsed="1"/>
-    <w:lsdException w:name="Title" w:semiHidden="1" w:uiPriority="10" w:unhideWhenUsed="1" w:qFormat="1"/>
+    <w:lsdException w:name="Title" w:uiPriority="10" w:qFormat="1"/>
     <w:lsdException w:name="Closing" w:semiHidden="1" w:unhideWhenUsed="1"/>
     <w:lsdException w:name="Signature" w:semiHidden="1" w:unhideWhenUsed="1"/>
     <w:lsdException w:name="Default Paragraph Font" w:semiHidden="1" w:uiPriority="1" w:unhideWhenUsed="1"/>
@@ -1102,7 +1076,7 @@
     <w:lsdException w:name="List Continue 4" w:semiHidden="1" w:unhideWhenUsed="1"/>
     <w:lsdException w:name="List Continue 5" w:semiHidden="1" w:unhideWhenUsed="1"/>
     <w:lsdException w:name="Message Header" w:semiHidden="1" w:unhideWhenUsed="1"/>
-    <w:lsdException w:name="Subtitle" w:semiHidden="1" w:uiPriority="11" w:unhideWhenUsed="1" w:qFormat="1"/>
+    <w:lsdException w:name="Subtitle" w:uiPriority="11" w:qFormat="1"/>
     <w:lsdException w:name="Salutation" w:semiHidden="1" w:unhideWhenUsed="1"/>
     <w:lsdException w:name="Date" w:semiHidden="1" w:unhideWhenUsed="1"/>
     <w:lsdException w:name="Body Text First Indent" w:semiHidden="1" w:unhideWhenUsed="1"/>
@@ -1115,8 +1089,8 @@
     <w:lsdException w:name="Block Text" w:semiHidden="1" w:unhideWhenUsed="1"/>
     <w:lsdException w:name="Hyperlink" w:semiHidden="1" w:unhideWhenUsed="1"/>
     <w:lsdException w:name="FollowedHyperlink" w:semiHidden="1" w:unhideWhenUsed="1"/>
-    <w:lsdException w:name="Strong" w:semiHidden="1" w:uiPriority="22" w:unhideWhenUsed="1" w:qFormat="1"/>
-    <w:lsdException w:name="Emphasis" w:semiHidden="1" w:uiPriority="10" w:unhideWhenUsed="1"/>
+    <w:lsdException w:name="Strong" w:uiPriority="22" w:qFormat="1"/>
+    <w:lsdException w:name="Emphasis" w:uiPriority="20" w:qFormat="1"/>
     <w:lsdException w:name="Document Map" w:semiHidden="1" w:unhideWhenUsed="1"/>
     <w:lsdException w:name="Plain Text" w:semiHidden="1" w:unhideWhenUsed="1"/>
     <w:lsdException w:name="E-mail Signature" w:semiHidden="1" w:unhideWhenUsed="1"/>
@@ -1207,9 +1181,9 @@
     <w:lsdException w:name="Medium Shading 2 Accent 1" w:uiPriority="64"/>
     <w:lsdException w:name="Medium List 1 Accent 1" w:uiPriority="65"/>
     <w:lsdException w:name="Revision" w:semiHidden="1"/>
-    <w:lsdException w:name="List Paragraph" w:semiHidden="1" w:uiPriority="34" w:unhideWhenUsed="1" w:qFormat="1"/>
-    <w:lsdException w:name="Quote" w:semiHidden="1" w:uiPriority="29" w:unhideWhenUsed="1" w:qFormat="1"/>
-    <w:lsdException w:name="Intense Quote" w:semiHidden="1" w:uiPriority="30" w:unhideWhenUsed="1" w:qFormat="1"/>
+    <w:lsdException w:name="List Paragraph" w:uiPriority="34" w:qFormat="1"/>
+    <w:lsdException w:name="Quote" w:uiPriority="29" w:qFormat="1"/>
+    <w:lsdException w:name="Intense Quote" w:uiPriority="30" w:qFormat="1"/>
     <w:lsdException w:name="Medium List 2 Accent 1" w:uiPriority="66"/>
     <w:lsdException w:name="Medium Grid 1 Accent 1" w:uiPriority="67"/>
     <w:lsdException w:name="Medium Grid 2 Accent 1" w:uiPriority="68"/>
@@ -1288,11 +1262,11 @@
     <w:lsdException w:name="Colorful Shading Accent 6" w:uiPriority="71"/>
     <w:lsdException w:name="Colorful List Accent 6" w:uiPriority="72"/>
     <w:lsdException w:name="Colorful Grid Accent 6" w:uiPriority="73"/>
-    <w:lsdException w:name="Subtle Emphasis" w:semiHidden="1" w:uiPriority="19" w:unhideWhenUsed="1" w:qFormat="1"/>
-    <w:lsdException w:name="Intense Emphasis" w:semiHidden="1" w:uiPriority="21" w:unhideWhenUsed="1" w:qFormat="1"/>
-    <w:lsdException w:name="Subtle Reference" w:semiHidden="1" w:uiPriority="31" w:unhideWhenUsed="1" w:qFormat="1"/>
-    <w:lsdException w:name="Intense Reference" w:semiHidden="1" w:uiPriority="32" w:unhideWhenUsed="1" w:qFormat="1"/>
-    <w:lsdException w:name="Book Title" w:semiHidden="1" w:uiPriority="33" w:unhideWhenUsed="1" w:qFormat="1"/>
+    <w:lsdException w:name="Subtle Emphasis" w:uiPriority="19" w:qFormat="1"/>
+    <w:lsdException w:name="Intense Emphasis" w:uiPriority="21" w:qFormat="1"/>
+    <w:lsdException w:name="Subtle Reference" w:uiPriority="31" w:qFormat="1"/>
+    <w:lsdException w:name="Intense Reference" w:uiPriority="32" w:qFormat="1"/>
+    <w:lsdException w:name="Book Title" w:uiPriority="33" w:qFormat="1"/>
     <w:lsdException w:name="Bibliography" w:semiHidden="1" w:uiPriority="37" w:unhideWhenUsed="1"/>
     <w:lsdException w:name="TOC Heading" w:semiHidden="1" w:uiPriority="39" w:unhideWhenUsed="1" w:qFormat="1"/>
     <w:lsdException w:name="Plain Table 1" w:uiPriority="41"/>
@@ -1408,15 +1382,13 @@
   <w:style w:type="paragraph" w:default="1" w:styleId="a">
     <w:name w:val="Normal"/>
     <w:qFormat/>
-    <w:rsid w:val="001C2E6C"/>
   </w:style>
   <w:style w:type="paragraph" w:styleId="1">
     <w:name w:val="heading 1"/>
     <w:basedOn w:val="a"/>
-    <w:link w:val="10"/>
+    <w:next w:val="a"/>
     <w:uiPriority w:val="9"/>
     <w:qFormat/>
-    <w:rsid w:val="00184664"/>
     <w:pPr>
       <w:keepNext/>
       <w:keepLines/>
@@ -1424,33 +1396,27 @@
       <w:outlineLvl w:val="0"/>
     </w:pPr>
     <w:rPr>
-      <w:rFonts w:asciiTheme="majorHAnsi" w:eastAsiaTheme="majorEastAsia" w:hAnsiTheme="majorHAnsi" w:cstheme="majorBidi"/>
-      <w:caps/>
-      <w:color w:val="404040" w:themeColor="text1" w:themeTint="BF"/>
-      <w:spacing w:val="80"/>
+      <w:smallCaps/>
+      <w:color w:val="404040"/>
       <w:sz w:val="46"/>
-      <w:szCs w:val="32"/>
+      <w:szCs w:val="46"/>
     </w:rPr>
   </w:style>
   <w:style w:type="paragraph" w:styleId="2">
     <w:name w:val="heading 2"/>
     <w:basedOn w:val="a"/>
-    <w:link w:val="20"/>
+    <w:next w:val="a"/>
     <w:uiPriority w:val="9"/>
     <w:unhideWhenUsed/>
     <w:qFormat/>
-    <w:rsid w:val="00F67FBA"/>
     <w:pPr>
       <w:keepNext/>
       <w:keepLines/>
       <w:spacing w:before="560"/>
-      <w:contextualSpacing/>
       <w:outlineLvl w:val="1"/>
     </w:pPr>
     <w:rPr>
-      <w:rFonts w:asciiTheme="majorHAnsi" w:eastAsiaTheme="majorEastAsia" w:hAnsiTheme="majorHAnsi" w:cstheme="majorBidi"/>
-      <w:caps/>
-      <w:spacing w:val="50"/>
+      <w:smallCaps/>
       <w:sz w:val="26"/>
       <w:szCs w:val="26"/>
     </w:rPr>
@@ -1458,32 +1424,27 @@
   <w:style w:type="paragraph" w:styleId="3">
     <w:name w:val="heading 3"/>
     <w:basedOn w:val="a"/>
-    <w:link w:val="30"/>
+    <w:next w:val="a"/>
     <w:uiPriority w:val="9"/>
     <w:unhideWhenUsed/>
     <w:qFormat/>
-    <w:rsid w:val="009814C0"/>
     <w:pPr>
       <w:keepNext/>
       <w:keepLines/>
       <w:outlineLvl w:val="2"/>
     </w:pPr>
     <w:rPr>
-      <w:rFonts w:asciiTheme="majorHAnsi" w:eastAsiaTheme="majorEastAsia" w:hAnsiTheme="majorHAnsi" w:cstheme="majorBidi"/>
       <w:b/>
-      <w:szCs w:val="24"/>
     </w:rPr>
   </w:style>
   <w:style w:type="paragraph" w:styleId="4">
     <w:name w:val="heading 4"/>
     <w:basedOn w:val="a"/>
     <w:next w:val="a"/>
-    <w:link w:val="40"/>
     <w:uiPriority w:val="9"/>
     <w:semiHidden/>
     <w:unhideWhenUsed/>
     <w:qFormat/>
-    <w:rsid w:val="00905520"/>
     <w:pPr>
       <w:keepNext/>
       <w:keepLines/>
@@ -1491,22 +1452,18 @@
       <w:outlineLvl w:val="3"/>
     </w:pPr>
     <w:rPr>
-      <w:rFonts w:asciiTheme="majorHAnsi" w:eastAsiaTheme="majorEastAsia" w:hAnsiTheme="majorHAnsi" w:cstheme="majorBidi"/>
       <w:i/>
-      <w:iCs/>
-      <w:color w:val="595959" w:themeColor="text1" w:themeTint="A6"/>
+      <w:color w:val="595959"/>
     </w:rPr>
   </w:style>
   <w:style w:type="paragraph" w:styleId="5">
     <w:name w:val="heading 5"/>
     <w:basedOn w:val="a"/>
     <w:next w:val="a"/>
-    <w:link w:val="50"/>
     <w:uiPriority w:val="9"/>
     <w:semiHidden/>
     <w:unhideWhenUsed/>
     <w:qFormat/>
-    <w:rsid w:val="00905520"/>
     <w:pPr>
       <w:keepNext/>
       <w:keepLines/>
@@ -1514,8 +1471,25 @@
       <w:outlineLvl w:val="4"/>
     </w:pPr>
     <w:rPr>
-      <w:rFonts w:asciiTheme="majorHAnsi" w:eastAsiaTheme="majorEastAsia" w:hAnsiTheme="majorHAnsi" w:cstheme="majorBidi"/>
-      <w:color w:val="595959" w:themeColor="text1" w:themeTint="A6"/>
+      <w:color w:val="595959"/>
+    </w:rPr>
+  </w:style>
+  <w:style w:type="paragraph" w:styleId="6">
+    <w:name w:val="heading 6"/>
+    <w:basedOn w:val="a"/>
+    <w:next w:val="a"/>
+    <w:uiPriority w:val="9"/>
+    <w:semiHidden/>
+    <w:unhideWhenUsed/>
+    <w:qFormat/>
+    <w:pPr>
+      <w:keepNext/>
+      <w:keepLines/>
+      <w:spacing w:before="200" w:after="40"/>
+      <w:outlineLvl w:val="5"/>
+    </w:pPr>
+    <w:rPr>
+      <w:b/>
     </w:rPr>
   </w:style>
   <w:style w:type="character" w:default="1" w:styleId="a0">
@@ -1545,309 +1519,124 @@
     <w:semiHidden/>
     <w:unhideWhenUsed/>
   </w:style>
-  <w:style w:type="table" w:styleId="a3">
-    <w:name w:val="Table Grid"/>
-    <w:basedOn w:val="a1"/>
-    <w:uiPriority w:val="39"/>
-    <w:rsid w:val="000A378C"/>
+  <w:style w:type="table" w:customStyle="1" w:styleId="TableNormal">
+    <w:name w:val="Table Normal"/>
+    <w:tblPr>
+      <w:tblCellMar>
+        <w:top w:w="0" w:type="dxa"/>
+        <w:left w:w="0" w:type="dxa"/>
+        <w:bottom w:w="0" w:type="dxa"/>
+        <w:right w:w="0" w:type="dxa"/>
+      </w:tblCellMar>
+    </w:tblPr>
+  </w:style>
+  <w:style w:type="paragraph" w:styleId="a3">
+    <w:name w:val="Title"/>
+    <w:basedOn w:val="a"/>
+    <w:next w:val="a"/>
+    <w:uiPriority w:val="10"/>
+    <w:qFormat/>
+    <w:pPr>
+      <w:spacing w:after="0" w:line="240" w:lineRule="auto"/>
+    </w:pPr>
+    <w:rPr>
+      <w:color w:val="000000"/>
+      <w:sz w:val="56"/>
+      <w:szCs w:val="56"/>
+    </w:rPr>
+  </w:style>
+  <w:style w:type="paragraph" w:styleId="a4">
+    <w:name w:val="Subtitle"/>
+    <w:basedOn w:val="a"/>
+    <w:next w:val="a"/>
+    <w:uiPriority w:val="11"/>
+    <w:qFormat/>
+    <w:rPr>
+      <w:color w:val="5A5A5A"/>
+      <w:sz w:val="22"/>
+      <w:szCs w:val="22"/>
+    </w:rPr>
+  </w:style>
+  <w:style w:type="table" w:customStyle="1" w:styleId="a5">
+    <w:basedOn w:val="TableNormal"/>
+    <w:tblPr>
+      <w:tblStyleRowBandSize w:val="1"/>
+      <w:tblStyleColBandSize w:val="1"/>
+      <w:tblCellMar>
+        <w:top w:w="0" w:type="dxa"/>
+        <w:left w:w="0" w:type="dxa"/>
+        <w:bottom w:w="0" w:type="dxa"/>
+        <w:right w:w="0" w:type="dxa"/>
+      </w:tblCellMar>
+    </w:tblPr>
+  </w:style>
+  <w:style w:type="table" w:customStyle="1" w:styleId="a6">
+    <w:basedOn w:val="TableNormal"/>
+    <w:tblPr>
+      <w:tblStyleRowBandSize w:val="1"/>
+      <w:tblStyleColBandSize w:val="1"/>
+      <w:tblCellMar>
+        <w:top w:w="0" w:type="dxa"/>
+        <w:left w:w="360" w:type="dxa"/>
+        <w:bottom w:w="403" w:type="dxa"/>
+        <w:right w:w="360" w:type="dxa"/>
+      </w:tblCellMar>
+    </w:tblPr>
+  </w:style>
+  <w:style w:type="table" w:customStyle="1" w:styleId="a7">
+    <w:basedOn w:val="TableNormal"/>
     <w:pPr>
       <w:spacing w:after="0" w:line="240" w:lineRule="auto"/>
     </w:pPr>
     <w:tblPr>
-      <w:tblBorders>
-        <w:top w:val="single" w:sz="4" w:space="0" w:color="auto"/>
-        <w:left w:val="single" w:sz="4" w:space="0" w:color="auto"/>
-        <w:bottom w:val="single" w:sz="4" w:space="0" w:color="auto"/>
-        <w:right w:val="single" w:sz="4" w:space="0" w:color="auto"/>
-        <w:insideH w:val="single" w:sz="4" w:space="0" w:color="auto"/>
-        <w:insideV w:val="single" w:sz="4" w:space="0" w:color="auto"/>
-      </w:tblBorders>
+      <w:tblStyleRowBandSize w:val="1"/>
+      <w:tblStyleColBandSize w:val="1"/>
+      <w:tblCellMar>
+        <w:top w:w="0" w:type="dxa"/>
+        <w:left w:w="108" w:type="dxa"/>
+        <w:bottom w:w="0" w:type="dxa"/>
+        <w:right w:w="108" w:type="dxa"/>
+      </w:tblCellMar>
     </w:tblPr>
   </w:style>
-  <w:style w:type="character" w:customStyle="1" w:styleId="10">
-    <w:name w:val="Заголовок 1 Знак"/>
-    <w:basedOn w:val="a0"/>
-    <w:link w:val="1"/>
-    <w:uiPriority w:val="9"/>
-    <w:rsid w:val="00184664"/>
-    <w:rPr>
-      <w:rFonts w:asciiTheme="majorHAnsi" w:eastAsiaTheme="majorEastAsia" w:hAnsiTheme="majorHAnsi" w:cstheme="majorBidi"/>
-      <w:caps/>
-      <w:color w:val="404040" w:themeColor="text1" w:themeTint="BF"/>
-      <w:spacing w:val="80"/>
-      <w:sz w:val="46"/>
-      <w:szCs w:val="32"/>
-    </w:rPr>
+  <w:style w:type="table" w:customStyle="1" w:styleId="a8">
+    <w:basedOn w:val="TableNormal"/>
+    <w:tblPr>
+      <w:tblStyleRowBandSize w:val="1"/>
+      <w:tblStyleColBandSize w:val="1"/>
+      <w:tblCellMar>
+        <w:top w:w="0" w:type="dxa"/>
+        <w:left w:w="360" w:type="dxa"/>
+        <w:bottom w:w="403" w:type="dxa"/>
+        <w:right w:w="360" w:type="dxa"/>
+      </w:tblCellMar>
+    </w:tblPr>
   </w:style>
-  <w:style w:type="character" w:customStyle="1" w:styleId="20">
-    <w:name w:val="Заголовок 2 Знак"/>
-    <w:basedOn w:val="a0"/>
-    <w:link w:val="2"/>
-    <w:uiPriority w:val="9"/>
-    <w:rsid w:val="00F67FBA"/>
-    <w:rPr>
-      <w:rFonts w:asciiTheme="majorHAnsi" w:eastAsiaTheme="majorEastAsia" w:hAnsiTheme="majorHAnsi" w:cstheme="majorBidi"/>
-      <w:caps/>
-      <w:spacing w:val="50"/>
-      <w:sz w:val="26"/>
-      <w:szCs w:val="26"/>
-    </w:rPr>
+  <w:style w:type="table" w:customStyle="1" w:styleId="a9">
+    <w:basedOn w:val="TableNormal"/>
+    <w:tblPr>
+      <w:tblStyleRowBandSize w:val="1"/>
+      <w:tblStyleColBandSize w:val="1"/>
+      <w:tblCellMar>
+        <w:top w:w="0" w:type="dxa"/>
+        <w:left w:w="72" w:type="dxa"/>
+        <w:bottom w:w="0" w:type="dxa"/>
+        <w:right w:w="72" w:type="dxa"/>
+      </w:tblCellMar>
+    </w:tblPr>
   </w:style>
-  <w:style w:type="character" w:customStyle="1" w:styleId="30">
-    <w:name w:val="Заголовок 3 Знак"/>
-    <w:basedOn w:val="a0"/>
-    <w:link w:val="3"/>
-    <w:uiPriority w:val="9"/>
-    <w:rsid w:val="009814C0"/>
-    <w:rPr>
-      <w:rFonts w:asciiTheme="majorHAnsi" w:eastAsiaTheme="majorEastAsia" w:hAnsiTheme="majorHAnsi" w:cstheme="majorBidi"/>
-      <w:b/>
-      <w:szCs w:val="24"/>
-    </w:rPr>
-  </w:style>
-  <w:style w:type="paragraph" w:styleId="a4">
-    <w:name w:val="header"/>
-    <w:basedOn w:val="a"/>
-    <w:link w:val="a5"/>
-    <w:uiPriority w:val="99"/>
-    <w:unhideWhenUsed/>
-    <w:rsid w:val="00A85B6F"/>
-    <w:pPr>
-      <w:spacing w:after="0" w:line="240" w:lineRule="auto"/>
-    </w:pPr>
-  </w:style>
-  <w:style w:type="character" w:customStyle="1" w:styleId="a5">
-    <w:name w:val="Верхний колонтитул Знак"/>
-    <w:basedOn w:val="a0"/>
-    <w:link w:val="a4"/>
-    <w:uiPriority w:val="99"/>
-    <w:rsid w:val="00A85B6F"/>
-  </w:style>
-  <w:style w:type="paragraph" w:styleId="a6">
-    <w:name w:val="footer"/>
-    <w:basedOn w:val="a"/>
-    <w:link w:val="a7"/>
-    <w:uiPriority w:val="99"/>
-    <w:unhideWhenUsed/>
-    <w:rsid w:val="00510920"/>
-    <w:pPr>
-      <w:spacing w:after="0" w:line="240" w:lineRule="auto"/>
-    </w:pPr>
-  </w:style>
-  <w:style w:type="character" w:customStyle="1" w:styleId="a7">
-    <w:name w:val="Нижний колонтитул Знак"/>
-    <w:basedOn w:val="a0"/>
-    <w:link w:val="a6"/>
-    <w:uiPriority w:val="99"/>
-    <w:rsid w:val="00510920"/>
-  </w:style>
-  <w:style w:type="character" w:customStyle="1" w:styleId="40">
-    <w:name w:val="Заголовок 4 Знак"/>
-    <w:basedOn w:val="a0"/>
-    <w:link w:val="4"/>
-    <w:uiPriority w:val="9"/>
-    <w:semiHidden/>
-    <w:rsid w:val="00905520"/>
-    <w:rPr>
-      <w:rFonts w:asciiTheme="majorHAnsi" w:eastAsiaTheme="majorEastAsia" w:hAnsiTheme="majorHAnsi" w:cstheme="majorBidi"/>
-      <w:i/>
-      <w:iCs/>
-      <w:color w:val="595959" w:themeColor="text1" w:themeTint="A6"/>
-    </w:rPr>
-  </w:style>
-  <w:style w:type="character" w:customStyle="1" w:styleId="50">
-    <w:name w:val="Заголовок 5 Знак"/>
-    <w:basedOn w:val="a0"/>
-    <w:link w:val="5"/>
-    <w:uiPriority w:val="9"/>
-    <w:semiHidden/>
-    <w:rsid w:val="00905520"/>
-    <w:rPr>
-      <w:rFonts w:asciiTheme="majorHAnsi" w:eastAsiaTheme="majorEastAsia" w:hAnsiTheme="majorHAnsi" w:cstheme="majorBidi"/>
-      <w:color w:val="595959" w:themeColor="text1" w:themeTint="A6"/>
-    </w:rPr>
-  </w:style>
-  <w:style w:type="character" w:styleId="a8">
-    <w:name w:val="Placeholder Text"/>
-    <w:basedOn w:val="a0"/>
-    <w:uiPriority w:val="99"/>
-    <w:semiHidden/>
-    <w:rsid w:val="004E4CA5"/>
-    <w:rPr>
-      <w:color w:val="808080"/>
-    </w:rPr>
-  </w:style>
-  <w:style w:type="paragraph" w:styleId="a9">
-    <w:name w:val="No Spacing"/>
-    <w:uiPriority w:val="11"/>
-    <w:qFormat/>
-    <w:rsid w:val="00F879CE"/>
-    <w:pPr>
-      <w:spacing w:after="0" w:line="240" w:lineRule="auto"/>
-    </w:pPr>
-  </w:style>
-  <w:style w:type="paragraph" w:styleId="aa">
-    <w:name w:val="Balloon Text"/>
-    <w:basedOn w:val="a"/>
-    <w:link w:val="ab"/>
-    <w:uiPriority w:val="99"/>
-    <w:semiHidden/>
-    <w:unhideWhenUsed/>
-    <w:rsid w:val="00E928A3"/>
-    <w:pPr>
-      <w:spacing w:after="0" w:line="240" w:lineRule="auto"/>
-    </w:pPr>
-    <w:rPr>
-      <w:rFonts w:ascii="Segoe UI" w:hAnsi="Segoe UI" w:cs="Segoe UI"/>
-    </w:rPr>
-  </w:style>
-  <w:style w:type="character" w:customStyle="1" w:styleId="ab">
-    <w:name w:val="Текст выноски Знак"/>
-    <w:basedOn w:val="a0"/>
-    <w:link w:val="aa"/>
-    <w:uiPriority w:val="99"/>
-    <w:semiHidden/>
-    <w:rsid w:val="00E928A3"/>
-    <w:rPr>
-      <w:rFonts w:ascii="Segoe UI" w:hAnsi="Segoe UI" w:cs="Segoe UI"/>
-    </w:rPr>
-  </w:style>
-  <w:style w:type="character" w:styleId="ac">
-    <w:name w:val="annotation reference"/>
-    <w:basedOn w:val="a0"/>
-    <w:uiPriority w:val="99"/>
-    <w:semiHidden/>
-    <w:unhideWhenUsed/>
-    <w:rsid w:val="00390414"/>
-    <w:rPr>
-      <w:sz w:val="16"/>
-      <w:szCs w:val="16"/>
-    </w:rPr>
-  </w:style>
-  <w:style w:type="paragraph" w:styleId="ad">
-    <w:name w:val="annotation text"/>
-    <w:basedOn w:val="a"/>
-    <w:link w:val="ae"/>
-    <w:uiPriority w:val="99"/>
-    <w:semiHidden/>
-    <w:unhideWhenUsed/>
-    <w:rsid w:val="00390414"/>
-    <w:pPr>
-      <w:spacing w:line="240" w:lineRule="auto"/>
-    </w:pPr>
-  </w:style>
-  <w:style w:type="character" w:customStyle="1" w:styleId="ae">
-    <w:name w:val="Текст примечания Знак"/>
-    <w:basedOn w:val="a0"/>
-    <w:link w:val="ad"/>
-    <w:uiPriority w:val="99"/>
-    <w:semiHidden/>
-    <w:rsid w:val="00390414"/>
-    <w:rPr>
-      <w:sz w:val="20"/>
-      <w:szCs w:val="20"/>
-    </w:rPr>
-  </w:style>
-  <w:style w:type="paragraph" w:styleId="af">
-    <w:name w:val="annotation subject"/>
-    <w:basedOn w:val="ad"/>
-    <w:next w:val="ad"/>
-    <w:link w:val="af0"/>
-    <w:uiPriority w:val="99"/>
-    <w:semiHidden/>
-    <w:unhideWhenUsed/>
-    <w:rsid w:val="00390414"/>
-    <w:rPr>
-      <w:b/>
-      <w:bCs/>
-    </w:rPr>
-  </w:style>
-  <w:style w:type="character" w:customStyle="1" w:styleId="af0">
-    <w:name w:val="Тема примечания Знак"/>
-    <w:basedOn w:val="ae"/>
-    <w:link w:val="af"/>
-    <w:uiPriority w:val="99"/>
-    <w:semiHidden/>
-    <w:rsid w:val="00390414"/>
-    <w:rPr>
-      <w:b/>
-      <w:bCs/>
-      <w:sz w:val="20"/>
-      <w:szCs w:val="20"/>
-    </w:rPr>
-  </w:style>
-  <w:style w:type="paragraph" w:styleId="af1">
-    <w:name w:val="Title"/>
-    <w:basedOn w:val="a"/>
-    <w:next w:val="a"/>
-    <w:link w:val="af2"/>
-    <w:uiPriority w:val="10"/>
-    <w:semiHidden/>
-    <w:unhideWhenUsed/>
-    <w:qFormat/>
-    <w:rsid w:val="00BD34A5"/>
-    <w:pPr>
-      <w:spacing w:after="0" w:line="240" w:lineRule="auto"/>
-      <w:contextualSpacing/>
-    </w:pPr>
-    <w:rPr>
-      <w:rFonts w:asciiTheme="majorHAnsi" w:eastAsiaTheme="majorEastAsia" w:hAnsiTheme="majorHAnsi" w:cstheme="majorBidi"/>
-      <w:color w:val="auto"/>
-      <w:kern w:val="28"/>
-      <w:sz w:val="56"/>
-      <w:szCs w:val="56"/>
-    </w:rPr>
-  </w:style>
-  <w:style w:type="character" w:customStyle="1" w:styleId="af2">
-    <w:name w:val="Заголовок Знак"/>
-    <w:basedOn w:val="a0"/>
-    <w:link w:val="af1"/>
-    <w:uiPriority w:val="10"/>
-    <w:semiHidden/>
-    <w:rsid w:val="00BD34A5"/>
-    <w:rPr>
-      <w:rFonts w:asciiTheme="majorHAnsi" w:eastAsiaTheme="majorEastAsia" w:hAnsiTheme="majorHAnsi" w:cstheme="majorBidi"/>
-      <w:color w:val="auto"/>
-      <w:kern w:val="28"/>
-      <w:sz w:val="56"/>
-      <w:szCs w:val="56"/>
-    </w:rPr>
-  </w:style>
-  <w:style w:type="paragraph" w:styleId="af3">
-    <w:name w:val="Subtitle"/>
-    <w:basedOn w:val="a"/>
-    <w:next w:val="a"/>
-    <w:link w:val="af4"/>
-    <w:uiPriority w:val="11"/>
-    <w:semiHidden/>
-    <w:unhideWhenUsed/>
-    <w:qFormat/>
-    <w:rsid w:val="00BD34A5"/>
-    <w:pPr>
-      <w:numPr>
-        <w:ilvl w:val="1"/>
-      </w:numPr>
-    </w:pPr>
-    <w:rPr>
-      <w:rFonts w:eastAsiaTheme="minorEastAsia"/>
-      <w:color w:val="5A5A5A" w:themeColor="text1" w:themeTint="A5"/>
-      <w:sz w:val="22"/>
-      <w:szCs w:val="22"/>
-    </w:rPr>
-  </w:style>
-  <w:style w:type="character" w:customStyle="1" w:styleId="af4">
-    <w:name w:val="Подзаголовок Знак"/>
-    <w:basedOn w:val="a0"/>
-    <w:link w:val="af3"/>
-    <w:uiPriority w:val="11"/>
-    <w:semiHidden/>
-    <w:rsid w:val="00BD34A5"/>
-    <w:rPr>
-      <w:rFonts w:eastAsiaTheme="minorEastAsia"/>
-      <w:color w:val="5A5A5A" w:themeColor="text1" w:themeTint="A5"/>
-      <w:sz w:val="22"/>
-      <w:szCs w:val="22"/>
-    </w:rPr>
+  <w:style w:type="table" w:customStyle="1" w:styleId="aa">
+    <w:basedOn w:val="TableNormal"/>
+    <w:tblPr>
+      <w:tblStyleRowBandSize w:val="1"/>
+      <w:tblStyleColBandSize w:val="1"/>
+      <w:tblCellMar>
+        <w:top w:w="547" w:type="dxa"/>
+        <w:left w:w="360" w:type="dxa"/>
+        <w:bottom w:w="547" w:type="dxa"/>
+        <w:right w:w="360" w:type="dxa"/>
+      </w:tblCellMar>
+    </w:tblPr>
   </w:style>
 </w:styles>
 </file>
@@ -1855,7 +1644,7 @@
 <file path=word/theme/theme1.xml><?xml version="1.0" encoding="utf-8"?>
 <a:theme xmlns:a="http://schemas.openxmlformats.org/drawingml/2006/main" name="Office Theme">
   <a:themeElements>
-    <a:clrScheme name="Custom 7">
+    <a:clrScheme name="Office">
       <a:dk1>
         <a:sysClr val="windowText" lastClr="000000"/>
       </a:dk1>
@@ -1863,42 +1652,42 @@
         <a:sysClr val="window" lastClr="FFFFFF"/>
       </a:lt1>
       <a:dk2>
-        <a:srgbClr val="636A6B"/>
+        <a:srgbClr val="1F497D"/>
       </a:dk2>
       <a:lt2>
-        <a:srgbClr val="E7E6E6"/>
+        <a:srgbClr val="EEECE1"/>
       </a:lt2>
       <a:accent1>
-        <a:srgbClr val="FFD556"/>
+        <a:srgbClr val="4F81BD"/>
       </a:accent1>
       <a:accent2>
-        <a:srgbClr val="ED7D31"/>
+        <a:srgbClr val="C0504D"/>
       </a:accent2>
       <a:accent3>
-        <a:srgbClr val="A5A5A5"/>
+        <a:srgbClr val="9BBB59"/>
       </a:accent3>
       <a:accent4>
-        <a:srgbClr val="FFC000"/>
+        <a:srgbClr val="8064A2"/>
       </a:accent4>
       <a:accent5>
-        <a:srgbClr val="4472C4"/>
+        <a:srgbClr val="4BACC6"/>
       </a:accent5>
       <a:accent6>
-        <a:srgbClr val="70AD47"/>
+        <a:srgbClr val="F79646"/>
       </a:accent6>
       <a:hlink>
-        <a:srgbClr val="0563C1"/>
+        <a:srgbClr val="0000FF"/>
       </a:hlink>
       <a:folHlink>
-        <a:srgbClr val="954F72"/>
+        <a:srgbClr val="800080"/>
       </a:folHlink>
     </a:clrScheme>
-    <a:fontScheme name="Century Gothic">
+    <a:fontScheme name="Office">
       <a:majorFont>
-        <a:latin typeface="Century Gothic" panose="020F0302020204030204"/>
+        <a:latin typeface="Calibri"/>
         <a:ea typeface=""/>
         <a:cs typeface=""/>
-        <a:font script="Jpan" typeface="メイリオ"/>
+        <a:font script="Jpan" typeface="ＭＳ ゴシック"/>
         <a:font script="Hang" typeface="맑은 고딕"/>
         <a:font script="Hans" typeface="宋体"/>
         <a:font script="Hant" typeface="新細明體"/>
@@ -1930,10 +1719,10 @@
         <a:font script="Geor" typeface="Sylfaen"/>
       </a:majorFont>
       <a:minorFont>
-        <a:latin typeface="Century Gothic" panose="020F0302020204030204"/>
+        <a:latin typeface="Cambria"/>
         <a:ea typeface=""/>
         <a:cs typeface=""/>
-        <a:font script="Jpan" typeface="メイリオ"/>
+        <a:font script="Jpan" typeface="ＭＳ 明朝"/>
         <a:font script="Hang" typeface="맑은 고딕"/>
         <a:font script="Hans" typeface="宋体"/>
         <a:font script="Hant" typeface="新細明體"/>
@@ -1974,141 +1763,200 @@
           <a:gsLst>
             <a:gs pos="0">
               <a:schemeClr val="phClr">
-                <a:lumMod val="110000"/>
-                <a:satMod val="105000"/>
-                <a:tint val="67000"/>
+                <a:tint val="50000"/>
+                <a:satMod val="300000"/>
               </a:schemeClr>
             </a:gs>
-            <a:gs pos="50000">
+            <a:gs pos="35000">
               <a:schemeClr val="phClr">
-                <a:lumMod val="105000"/>
-                <a:satMod val="103000"/>
-                <a:tint val="73000"/>
+                <a:tint val="37000"/>
+                <a:satMod val="300000"/>
               </a:schemeClr>
             </a:gs>
             <a:gs pos="100000">
               <a:schemeClr val="phClr">
-                <a:lumMod val="105000"/>
-                <a:satMod val="109000"/>
-                <a:tint val="81000"/>
+                <a:tint val="15000"/>
+                <a:satMod val="350000"/>
               </a:schemeClr>
             </a:gs>
           </a:gsLst>
-          <a:lin ang="5400000" scaled="0"/>
+          <a:lin ang="16200000" scaled="1"/>
         </a:gradFill>
         <a:gradFill rotWithShape="1">
           <a:gsLst>
             <a:gs pos="0">
               <a:schemeClr val="phClr">
-                <a:satMod val="103000"/>
-                <a:lumMod val="102000"/>
-                <a:tint val="94000"/>
-              </a:schemeClr>
-            </a:gs>
-            <a:gs pos="50000">
-              <a:schemeClr val="phClr">
-                <a:satMod val="110000"/>
-                <a:lumMod val="100000"/>
+                <a:tint val="100000"/>
                 <a:shade val="100000"/>
+                <a:satMod val="130000"/>
               </a:schemeClr>
             </a:gs>
             <a:gs pos="100000">
               <a:schemeClr val="phClr">
-                <a:lumMod val="99000"/>
-                <a:satMod val="120000"/>
-                <a:shade val="78000"/>
+                <a:tint val="50000"/>
+                <a:shade val="100000"/>
+                <a:satMod val="350000"/>
               </a:schemeClr>
             </a:gs>
           </a:gsLst>
-          <a:lin ang="5400000" scaled="0"/>
+          <a:lin ang="16200000" scaled="0"/>
         </a:gradFill>
       </a:fillStyleLst>
       <a:lnStyleLst>
-        <a:ln w="6350" cap="flat" cmpd="sng" algn="ctr">
+        <a:ln w="9525" cap="flat" cmpd="sng" algn="ctr">
+          <a:solidFill>
+            <a:schemeClr val="phClr">
+              <a:shade val="95000"/>
+              <a:satMod val="105000"/>
+            </a:schemeClr>
+          </a:solidFill>
+          <a:prstDash val="solid"/>
+        </a:ln>
+        <a:ln w="25400" cap="flat" cmpd="sng" algn="ctr">
           <a:solidFill>
             <a:schemeClr val="phClr"/>
           </a:solidFill>
           <a:prstDash val="solid"/>
-          <a:miter lim="800000"/>
         </a:ln>
-        <a:ln w="12700" cap="flat" cmpd="sng" algn="ctr">
+        <a:ln w="38100" cap="flat" cmpd="sng" algn="ctr">
           <a:solidFill>
             <a:schemeClr val="phClr"/>
           </a:solidFill>
           <a:prstDash val="solid"/>
-          <a:miter lim="800000"/>
-        </a:ln>
-        <a:ln w="19050" cap="flat" cmpd="sng" algn="ctr">
-          <a:solidFill>
-            <a:schemeClr val="phClr"/>
-          </a:solidFill>
-          <a:prstDash val="solid"/>
-          <a:miter lim="800000"/>
         </a:ln>
       </a:lnStyleLst>
       <a:effectStyleLst>
         <a:effectStyle>
-          <a:effectLst/>
-        </a:effectStyle>
-        <a:effectStyle>
-          <a:effectLst/>
+          <a:effectLst>
+            <a:outerShdw blurRad="40000" dist="20000" dir="5400000" rotWithShape="0">
+              <a:srgbClr val="000000">
+                <a:alpha val="38000"/>
+              </a:srgbClr>
+            </a:outerShdw>
+          </a:effectLst>
         </a:effectStyle>
         <a:effectStyle>
           <a:effectLst>
-            <a:outerShdw blurRad="57150" dist="19050" dir="5400000" algn="ctr" rotWithShape="0">
+            <a:outerShdw blurRad="40000" dist="23000" dir="5400000" rotWithShape="0">
               <a:srgbClr val="000000">
-                <a:alpha val="63000"/>
+                <a:alpha val="35000"/>
               </a:srgbClr>
             </a:outerShdw>
           </a:effectLst>
+        </a:effectStyle>
+        <a:effectStyle>
+          <a:effectLst>
+            <a:outerShdw blurRad="40000" dist="23000" dir="5400000" rotWithShape="0">
+              <a:srgbClr val="000000">
+                <a:alpha val="35000"/>
+              </a:srgbClr>
+            </a:outerShdw>
+          </a:effectLst>
+          <a:scene3d>
+            <a:camera prst="orthographicFront">
+              <a:rot lat="0" lon="0" rev="0"/>
+            </a:camera>
+            <a:lightRig rig="threePt" dir="t">
+              <a:rot lat="0" lon="0" rev="1200000"/>
+            </a:lightRig>
+          </a:scene3d>
+          <a:sp3d>
+            <a:bevelT w="63500" h="25400"/>
+          </a:sp3d>
         </a:effectStyle>
       </a:effectStyleLst>
       <a:bgFillStyleLst>
         <a:solidFill>
           <a:schemeClr val="phClr"/>
         </a:solidFill>
-        <a:solidFill>
-          <a:schemeClr val="phClr">
-            <a:tint val="95000"/>
-            <a:satMod val="170000"/>
-          </a:schemeClr>
-        </a:solidFill>
         <a:gradFill rotWithShape="1">
           <a:gsLst>
             <a:gs pos="0">
               <a:schemeClr val="phClr">
-                <a:tint val="93000"/>
-                <a:satMod val="150000"/>
-                <a:shade val="98000"/>
-                <a:lumMod val="102000"/>
+                <a:tint val="40000"/>
+                <a:satMod val="350000"/>
               </a:schemeClr>
             </a:gs>
-            <a:gs pos="50000">
+            <a:gs pos="40000">
               <a:schemeClr val="phClr">
-                <a:tint val="98000"/>
-                <a:satMod val="130000"/>
-                <a:shade val="90000"/>
-                <a:lumMod val="103000"/>
+                <a:tint val="45000"/>
+                <a:shade val="99000"/>
+                <a:satMod val="350000"/>
               </a:schemeClr>
             </a:gs>
             <a:gs pos="100000">
               <a:schemeClr val="phClr">
-                <a:shade val="63000"/>
-                <a:satMod val="120000"/>
+                <a:shade val="20000"/>
+                <a:satMod val="255000"/>
               </a:schemeClr>
             </a:gs>
           </a:gsLst>
-          <a:lin ang="5400000" scaled="0"/>
+          <a:path path="circle">
+            <a:fillToRect l="50000" t="-80000" r="50000" b="180000"/>
+          </a:path>
+        </a:gradFill>
+        <a:gradFill rotWithShape="1">
+          <a:gsLst>
+            <a:gs pos="0">
+              <a:schemeClr val="phClr">
+                <a:tint val="80000"/>
+                <a:satMod val="300000"/>
+              </a:schemeClr>
+            </a:gs>
+            <a:gs pos="100000">
+              <a:schemeClr val="phClr">
+                <a:shade val="30000"/>
+                <a:satMod val="200000"/>
+              </a:schemeClr>
+            </a:gs>
+          </a:gsLst>
+          <a:path path="circle">
+            <a:fillToRect l="50000" t="50000" r="50000" b="50000"/>
+          </a:path>
         </a:gradFill>
       </a:bgFillStyleLst>
     </a:fmtScheme>
   </a:themeElements>
-  <a:objectDefaults/>
+  <a:objectDefaults>
+    <a:spDef>
+      <a:spPr/>
+      <a:bodyPr/>
+      <a:lstStyle/>
+      <a:style>
+        <a:lnRef idx="1">
+          <a:schemeClr val="accent1"/>
+        </a:lnRef>
+        <a:fillRef idx="3">
+          <a:schemeClr val="accent1"/>
+        </a:fillRef>
+        <a:effectRef idx="2">
+          <a:schemeClr val="accent1"/>
+        </a:effectRef>
+        <a:fontRef idx="minor">
+          <a:schemeClr val="lt1"/>
+        </a:fontRef>
+      </a:style>
+    </a:spDef>
+    <a:lnDef>
+      <a:spPr/>
+      <a:bodyPr/>
+      <a:lstStyle/>
+      <a:style>
+        <a:lnRef idx="2">
+          <a:schemeClr val="accent1"/>
+        </a:lnRef>
+        <a:fillRef idx="0">
+          <a:schemeClr val="accent1"/>
+        </a:fillRef>
+        <a:effectRef idx="1">
+          <a:schemeClr val="accent1"/>
+        </a:effectRef>
+        <a:fontRef idx="minor">
+          <a:schemeClr val="tx1"/>
+        </a:fontRef>
+      </a:style>
+    </a:lnDef>
+  </a:objectDefaults>
   <a:extraClrSchemeLst/>
-  <a:extLst>
-    <a:ext uri="{05A4C25C-085E-4340-85A3-A5531E510DB2}">
-      <thm15:themeFamily xmlns:thm15="http://schemas.microsoft.com/office/thememl/2012/main" name="Office Theme" id="{62F939B6-93AF-4DB8-9C6B-D6C7DFDC589F}" vid="{4A3C46E8-61CC-4603-A589-7422A47A8E4A}"/>
-    </a:ext>
-  </a:extLst>
 </a:theme>
 </file>
</xml_diff>